<commit_message>
Continue the creation of the post
</commit_message>
<xml_diff>
--- a/post/BlogOAuth2OpenIDConnect.docx
+++ b/post/BlogOAuth2OpenIDConnect.docx
@@ -23,7 +23,7 @@
           <w:numId w:val="3"/>
         </w:numPr>
       </w:pPr>
-      <w:hyperlink r:id="rId8" w:history="1">
+      <w:hyperlink r:id="rId9" w:history="1">
         <w:r>
           <w:rPr>
             <w:rStyle w:val="Hyperlink"/>
@@ -40,7 +40,7 @@
           <w:numId w:val="3"/>
         </w:numPr>
       </w:pPr>
-      <w:hyperlink r:id="rId9" w:history="1">
+      <w:hyperlink r:id="rId10" w:history="1">
         <w:r>
           <w:rPr>
             <w:rStyle w:val="Hyperlink"/>
@@ -60,7 +60,7 @@
           <w:numId w:val="3"/>
         </w:numPr>
       </w:pPr>
-      <w:hyperlink r:id="rId10" w:history="1">
+      <w:hyperlink r:id="rId11" w:history="1">
         <w:r>
           <w:rPr>
             <w:rStyle w:val="Hyperlink"/>
@@ -140,7 +140,7 @@
       </w:r>
     </w:p>
     <w:p>
-      <w:hyperlink r:id="rId11" w:history="1">
+      <w:hyperlink r:id="rId12" w:history="1">
         <w:r>
           <w:rPr>
             <w:rStyle w:val="Hyperlink"/>
@@ -149,10 +149,7 @@
         </w:r>
       </w:hyperlink>
       <w:r>
-        <w:t xml:space="preserve"> </w:t>
-      </w:r>
-      <w:r>
-        <w:t xml:space="preserve">   </w:t>
+        <w:t xml:space="preserve">    </w:t>
       </w:r>
     </w:p>
     <w:p>
@@ -221,10 +218,7 @@
         <w:t>Author(s):</w:t>
       </w:r>
       <w:r>
-        <w:t xml:space="preserve"> </w:t>
-      </w:r>
-      <w:r>
-        <w:t>Dominique Righetto</w:t>
+        <w:t xml:space="preserve"> Dominique Righetto</w:t>
       </w:r>
     </w:p>
     <w:p>
@@ -238,6 +232,9 @@
         <w:t xml:space="preserve"> In the content below, all figure captions refer to the image file that Mathilde must be when she creates the blog post.</w:t>
       </w:r>
       <w:r>
+        <w:t xml:space="preserve"> So it's normal if the caption do not describe the figure.</w:t>
+      </w:r>
+      <w:r>
         <w:br w:type="page"/>
       </w:r>
     </w:p>
@@ -252,13 +249,37 @@
     </w:p>
     <w:p>
       <w:r>
-        <w:t>This post will present security oriented val</w:t>
+        <w:t xml:space="preserve">This post present </w:t>
+      </w:r>
+      <w:r>
+        <w:t xml:space="preserve">a collection of </w:t>
+      </w:r>
+      <w:r>
+        <w:t>security oriented val</w:t>
       </w:r>
       <w:r>
         <w:t>idation points</w:t>
       </w:r>
       <w:r>
-        <w:t xml:space="preserve"> that should be verified on a system using OAuth/OpenID Connect (called OIDC in the rest of the post). The</w:t>
+        <w:t xml:space="preserve"> that should be verified on a system using OAuth/OpenID Connect (</w:t>
+      </w:r>
+      <w:r>
+        <w:t xml:space="preserve">OpenID Connect </w:t>
+      </w:r>
+      <w:r>
+        <w:t xml:space="preserve">will be </w:t>
+      </w:r>
+      <w:r>
+        <w:t xml:space="preserve">called </w:t>
+      </w:r>
+      <w:r>
+        <w:rPr>
+          <w:b/>
+        </w:rPr>
+        <w:t>OIDC</w:t>
+      </w:r>
+      <w:r>
+        <w:t xml:space="preserve"> in the rest of the post). The</w:t>
       </w:r>
       <w:r>
         <w:t>refo</w:t>
@@ -270,7 +291,13 @@
         <w:t>it assumes</w:t>
       </w:r>
       <w:r>
-        <w:t xml:space="preserve"> that the reader is </w:t>
+        <w:t xml:space="preserve"> </w:t>
+      </w:r>
+      <w:r>
+        <w:t>you are</w:t>
+      </w:r>
+      <w:r>
+        <w:t xml:space="preserve"> </w:t>
       </w:r>
       <w:r>
         <w:t>familiar</w:t>
@@ -281,48 +308,557 @@
       <w:r>
         <w:t>All references to OAuth refer to OAuth 2.0</w:t>
       </w:r>
-    </w:p>
-    <w:p>
-      <w:r>
-        <w:t>If it is not the case then the reader can refer to this free online course "</w:t>
+      <w:r>
+        <w:t>.</w:t>
+      </w:r>
+    </w:p>
+    <w:p>
+      <w:r>
+        <w:t xml:space="preserve">If it is not the case then </w:t>
+      </w:r>
+      <w:r>
+        <w:t>you</w:t>
+      </w:r>
+      <w:r>
+        <w:t xml:space="preserve"> can refer to this free online course</w:t>
+      </w:r>
+      <w:r>
+        <w:t xml:space="preserve"> named</w:t>
+      </w:r>
+      <w:r>
+        <w:t xml:space="preserve"> "</w:t>
       </w:r>
       <w:r>
         <w:rPr>
           <w:i/>
         </w:rPr>
-        <w:t xml:space="preserve">Introduction to OAuth 2.0 and OpenID </w:t>
-      </w:r>
-      <w:bookmarkStart w:id="0" w:name="_GoBack"/>
-      <w:bookmarkEnd w:id="0"/>
+        <w:t>Introduction to OAuth 2.0 and OpenID Connect</w:t>
+      </w:r>
+      <w:r>
+        <w:t>"</w:t>
+      </w:r>
+      <w:r>
+        <w:t xml:space="preserve"> [1]</w:t>
+      </w:r>
+      <w:r>
+        <w:t xml:space="preserve"> </w:t>
+      </w:r>
+      <w:r>
+        <w:t xml:space="preserve">kindly created and provided </w:t>
+      </w:r>
+      <w:r>
+        <w:t xml:space="preserve">by </w:t>
+      </w:r>
+      <w:r>
+        <w:t>Dr. Philippe De Ryck</w:t>
+      </w:r>
+      <w:r>
+        <w:t xml:space="preserve"> </w:t>
+      </w:r>
+      <w:r>
+        <w:t>[2]</w:t>
+      </w:r>
+      <w:r>
+        <w:t xml:space="preserve"> or the </w:t>
+      </w:r>
+      <w:r>
+        <w:t xml:space="preserve">several </w:t>
+      </w:r>
+      <w:r>
+        <w:t>tutorials from ConnectId [3]</w:t>
+      </w:r>
+      <w:r>
+        <w:t>.</w:t>
+      </w:r>
+    </w:p>
+    <w:p>
+      <w:r>
+        <w:t>Note that t</w:t>
+      </w:r>
+      <w:r>
+        <w:t xml:space="preserve">his post is </w:t>
+      </w:r>
+      <w:r>
+        <w:t xml:space="preserve">mainly </w:t>
+      </w:r>
+      <w:r>
+        <w:t xml:space="preserve">a </w:t>
+      </w:r>
+      <w:r>
+        <w:t xml:space="preserve">security-oriented </w:t>
+      </w:r>
+      <w:r>
+        <w:t>feedback</w:t>
+      </w:r>
+      <w:r>
+        <w:t xml:space="preserve"> following a complete focused training that I recently taken on the OAuth/OIDC topic.</w:t>
+      </w:r>
+    </w:p>
+    <w:p>
+      <w:pPr>
+        <w:pStyle w:val="Heading1"/>
+      </w:pPr>
+      <w:r>
+        <w:t>Context</w:t>
+      </w:r>
+    </w:p>
+    <w:p>
+      <w:r>
+        <w:t xml:space="preserve">OAuth and OIDC address respectively the </w:t>
+      </w:r>
+      <w:r>
+        <w:t>Authorization</w:t>
+      </w:r>
+      <w:r>
+        <w:t xml:space="preserve"> and Authentication aspect</w:t>
+      </w:r>
+      <w:r>
+        <w:t>s</w:t>
+      </w:r>
+      <w:r>
+        <w:t xml:space="preserve"> of a system. Therefore, any </w:t>
+      </w:r>
+      <w:r>
+        <w:t xml:space="preserve">issues in </w:t>
+      </w:r>
+      <w:r>
+        <w:t>these areas</w:t>
+      </w:r>
+      <w:r>
+        <w:t xml:space="preserve"> can have critical consequences from a security point of view</w:t>
+      </w:r>
+      <w:r>
+        <w:t xml:space="preserve"> like </w:t>
+      </w:r>
+      <w:r>
+        <w:t>authentication</w:t>
+      </w:r>
+      <w:r>
+        <w:t xml:space="preserve"> or authorization bypass for example</w:t>
+      </w:r>
+      <w:r>
+        <w:t>.</w:t>
+      </w:r>
+    </w:p>
+    <w:p>
+      <w:r>
+        <w:t xml:space="preserve">One of the </w:t>
+      </w:r>
+      <w:r>
+        <w:t>challenges</w:t>
+      </w:r>
+      <w:r>
+        <w:t xml:space="preserve"> is that there </w:t>
+      </w:r>
+      <w:r>
+        <w:t>are</w:t>
+      </w:r>
+      <w:r>
+        <w:t xml:space="preserve"> several actor</w:t>
+      </w:r>
+      <w:r>
+        <w:t>s</w:t>
+      </w:r>
+      <w:r>
+        <w:t xml:space="preserve"> involved as well as well as </w:t>
+      </w:r>
+      <w:r>
+        <w:t>different</w:t>
+      </w:r>
+      <w:r>
+        <w:t xml:space="preserve"> communications exchange</w:t>
+      </w:r>
+      <w:r>
+        <w:t>s.</w:t>
+      </w:r>
+    </w:p>
+    <w:p>
+      <w:r>
+        <w:t xml:space="preserve">Below is a </w:t>
+      </w:r>
+      <w:r>
+        <w:rPr>
+          <w:b/>
+        </w:rPr>
+        <w:t>simplified example</w:t>
+      </w:r>
+      <w:r>
+        <w:t xml:space="preserve"> of OAuth authorization code flow</w:t>
+      </w:r>
+      <w:r>
+        <w:t>:</w:t>
+      </w:r>
+    </w:p>
+    <w:p>
+      <w:pPr>
+        <w:jc w:val="center"/>
+      </w:pPr>
+      <w:r>
+        <w:rPr>
+          <w:noProof/>
+          <w:lang w:val="fr-LU" w:eastAsia="fr-LU"/>
+        </w:rPr>
+        <w:drawing>
+          <wp:inline distT="0" distB="0" distL="0" distR="0">
+            <wp:extent cx="5760720" cy="2996565"/>
+            <wp:effectExtent l="38100" t="38100" r="87630" b="89535"/>
+            <wp:docPr id="1" name="Picture 1"/>
+            <wp:cNvGraphicFramePr>
+              <a:graphicFrameLocks xmlns:a="http://schemas.openxmlformats.org/drawingml/2006/main" noChangeAspect="1"/>
+            </wp:cNvGraphicFramePr>
+            <a:graphic xmlns:a="http://schemas.openxmlformats.org/drawingml/2006/main">
+              <a:graphicData uri="http://schemas.openxmlformats.org/drawingml/2006/picture">
+                <pic:pic xmlns:pic="http://schemas.openxmlformats.org/drawingml/2006/picture">
+                  <pic:nvPicPr>
+                    <pic:cNvPr id="0" name="Figure00.png"/>
+                    <pic:cNvPicPr/>
+                  </pic:nvPicPr>
+                  <pic:blipFill>
+                    <a:blip r:embed="rId13">
+                      <a:extLst>
+                        <a:ext uri="{28A0092B-C50C-407E-A947-70E740481C1C}">
+                          <a14:useLocalDpi xmlns:a14="http://schemas.microsoft.com/office/drawing/2010/main" val="0"/>
+                        </a:ext>
+                      </a:extLst>
+                    </a:blip>
+                    <a:stretch>
+                      <a:fillRect/>
+                    </a:stretch>
+                  </pic:blipFill>
+                  <pic:spPr>
+                    <a:xfrm>
+                      <a:off x="0" y="0"/>
+                      <a:ext cx="5760720" cy="2996565"/>
+                    </a:xfrm>
+                    <a:prstGeom prst="rect">
+                      <a:avLst/>
+                    </a:prstGeom>
+                    <a:effectLst>
+                      <a:outerShdw blurRad="50800" dist="38100" dir="2700000" algn="tl" rotWithShape="0">
+                        <a:prstClr val="black">
+                          <a:alpha val="40000"/>
+                        </a:prstClr>
+                      </a:outerShdw>
+                    </a:effectLst>
+                  </pic:spPr>
+                </pic:pic>
+              </a:graphicData>
+            </a:graphic>
+          </wp:inline>
+        </w:drawing>
+      </w:r>
+    </w:p>
+    <w:p>
+      <w:pPr>
+        <w:pStyle w:val="Caption"/>
+        <w:jc w:val="center"/>
+      </w:pPr>
+      <w:r>
+        <w:t xml:space="preserve">Figure </w:t>
+      </w:r>
+      <w:r>
+        <w:fldChar w:fldCharType="begin"/>
+      </w:r>
+      <w:r>
+        <w:instrText xml:space="preserve"> SEQ Figure \* ARABIC </w:instrText>
+      </w:r>
+      <w:r>
+        <w:fldChar w:fldCharType="separate"/>
+      </w:r>
+      <w:r>
+        <w:rPr>
+          <w:noProof/>
+        </w:rPr>
+        <w:t>1</w:t>
+      </w:r>
+      <w:r>
+        <w:fldChar w:fldCharType="end"/>
+      </w:r>
+      <w:r>
+        <w:t>: File Figure00.png</w:t>
+      </w:r>
+    </w:p>
+    <w:p>
+      <w:r>
+        <w:t>This makes</w:t>
+      </w:r>
+      <w:r>
+        <w:t xml:space="preserve"> </w:t>
+      </w:r>
+      <w:r>
+        <w:t>the attack surface quite large.</w:t>
+      </w:r>
+      <w:r>
+        <w:t xml:space="preserve"> T</w:t>
+      </w:r>
+      <w:r>
+        <w:t>o make matters worse</w:t>
+      </w:r>
+      <w:r>
+        <w:t xml:space="preserve">, </w:t>
+      </w:r>
+      <w:r>
+        <w:t>leveraging</w:t>
+      </w:r>
+      <w:r>
+        <w:t xml:space="preserve"> OAuth/ODIC</w:t>
+      </w:r>
+      <w:r>
+        <w:t xml:space="preserve"> require to configure</w:t>
+      </w:r>
+      <w:r>
+        <w:t xml:space="preserve"> an</w:t>
+      </w:r>
+      <w:r>
+        <w:t xml:space="preserve"> </w:t>
+      </w:r>
+      <w:r>
+        <w:rPr>
+          <w:b/>
+        </w:rPr>
+        <w:t>OpenID Provider</w:t>
+      </w:r>
+      <w:r>
+        <w:t xml:space="preserve"> (OIDC) and/or </w:t>
+      </w:r>
+      <w:r>
+        <w:t>an</w:t>
+      </w:r>
+      <w:r>
+        <w:t xml:space="preserve"> </w:t>
+      </w:r>
+      <w:r>
+        <w:rPr>
+          <w:b/>
+        </w:rPr>
+        <w:t>Authorization Server</w:t>
+      </w:r>
+      <w:r>
+        <w:t xml:space="preserve"> (OAuth)</w:t>
+      </w:r>
+      <w:r>
+        <w:t>. Note that depending on the context, sometimes, you must also provision the</w:t>
+      </w:r>
+      <w:r>
+        <w:t xml:space="preserve"> entire</w:t>
+      </w:r>
+      <w:r>
+        <w:t xml:space="preserve"> </w:t>
+      </w:r>
+      <w:r>
+        <w:t>OpenID Provider</w:t>
+      </w:r>
+      <w:r>
+        <w:t>/</w:t>
+      </w:r>
+      <w:r>
+        <w:t>Authorization Server</w:t>
+      </w:r>
+      <w:r>
+        <w:t xml:space="preserve"> instance</w:t>
+      </w:r>
+      <w:r>
+        <w:t xml:space="preserve">. One time </w:t>
+      </w:r>
+      <w:r>
+        <w:t>a</w:t>
+      </w:r>
+      <w:r>
+        <w:t>gain</w:t>
+      </w:r>
+      <w:r>
+        <w:t>,</w:t>
+      </w:r>
+      <w:r>
+        <w:t xml:space="preserve"> it's easy to introduce a weakness </w:t>
+      </w:r>
+      <w:r>
+        <w:t>via insecure settings</w:t>
+      </w:r>
+      <w:r>
+        <w:t>.</w:t>
+      </w:r>
+    </w:p>
+    <w:p>
+      <w:pPr>
+        <w:pStyle w:val="Heading1"/>
+      </w:pPr>
+      <w:r>
+        <w:t xml:space="preserve">Find </w:t>
+      </w:r>
+      <w:r>
+        <w:t>my</w:t>
+      </w:r>
+      <w:r>
+        <w:t xml:space="preserve"> way in the fog</w:t>
+      </w:r>
+    </w:p>
+    <w:p>
+      <w:r>
+        <w:t>As I was totally new to the OAuth and OI</w:t>
+      </w:r>
+      <w:r>
+        <w:t>D</w:t>
+      </w:r>
+      <w:r>
+        <w:t xml:space="preserve">C world, I decided to take </w:t>
+      </w:r>
+      <w:r>
+        <w:t>the cours</w:t>
+      </w:r>
+      <w:r>
+        <w:t>e</w:t>
+      </w:r>
+      <w:r>
+        <w:t xml:space="preserve"> named "</w:t>
+      </w:r>
       <w:r>
         <w:rPr>
           <w:i/>
         </w:rPr>
-        <w:t>Connect</w:t>
-      </w:r>
-      <w:r>
-        <w:t>"</w:t>
-      </w:r>
-      <w:r>
-        <w:t xml:space="preserve"> [1]</w:t>
+        <w:t>Mastering OAuth 2.0 and OpenID Connect</w:t>
+      </w:r>
+      <w:r>
+        <w:t xml:space="preserve">" [4]. </w:t>
+      </w:r>
+      <w:r>
+        <w:t>Following the lessons</w:t>
+      </w:r>
+      <w:r>
+        <w:t>,</w:t>
       </w:r>
       <w:r>
         <w:t xml:space="preserve"> </w:t>
       </w:r>
       <w:r>
-        <w:t xml:space="preserve">kindly created and provided </w:t>
-      </w:r>
-      <w:r>
-        <w:t xml:space="preserve">by </w:t>
-      </w:r>
-      <w:r>
-        <w:t>Dr. Philippe De Ryck</w:t>
+        <w:t xml:space="preserve">I decided to create a list of all pitfalls discovered during the training. </w:t>
+      </w:r>
+      <w:r>
+        <w:t>The courses</w:t>
       </w:r>
       <w:r>
         <w:t xml:space="preserve"> </w:t>
       </w:r>
       <w:r>
-        <w:t>[2].</w:t>
+        <w:t>are</w:t>
+      </w:r>
+      <w:r>
+        <w:t xml:space="preserve"> oriented for developers but I simply converted the "attention points" in</w:t>
+      </w:r>
+      <w:r>
+        <w:t>to</w:t>
+      </w:r>
+      <w:r>
+        <w:t xml:space="preserve"> "security test"</w:t>
+      </w:r>
+      <w:r>
+        <w:t xml:space="preserve"> as well as performing a "mental" </w:t>
+      </w:r>
+      <w:r>
+        <w:t xml:space="preserve">on-the-fly </w:t>
+      </w:r>
+      <w:r>
+        <w:t>penetration test on feature/flow presented by the instructor</w:t>
+      </w:r>
+      <w:r>
+        <w:t xml:space="preserve"> to identify potential attack vector/scenario</w:t>
+      </w:r>
+      <w:r>
+        <w:t>.</w:t>
+      </w:r>
+      <w:r>
+        <w:t xml:space="preserve"> I</w:t>
+      </w:r>
+      <w:r>
+        <w:t>t is obvious that the list is not exhaustive</w:t>
+      </w:r>
+      <w:r>
+        <w:t xml:space="preserve"> but </w:t>
+      </w:r>
+      <w:r>
+        <w:t xml:space="preserve">it's a good foundation and </w:t>
+      </w:r>
+      <w:r>
+        <w:t xml:space="preserve">it will evolve over the time </w:t>
+      </w:r>
+      <w:r>
+        <w:t>with the growing</w:t>
+      </w:r>
+      <w:r>
+        <w:t xml:space="preserve"> </w:t>
+      </w:r>
+      <w:r>
+        <w:t xml:space="preserve">of </w:t>
+      </w:r>
+      <w:r>
+        <w:t>my experience in this field.</w:t>
+      </w:r>
+    </w:p>
+    <w:p>
+      <w:r>
+        <w:t>The list of validation points</w:t>
+      </w:r>
+      <w:r>
+        <w:t xml:space="preserve"> [5]</w:t>
+      </w:r>
+      <w:r>
+        <w:t xml:space="preserve"> was organized by actors in order to allow focusing on one actor if the </w:t>
+      </w:r>
+      <w:r>
+        <w:t>scopes of an assessment (code review, configuration review, penetration test, etc.) target</w:t>
+      </w:r>
+      <w:r>
+        <w:t xml:space="preserve"> only </w:t>
+      </w:r>
+      <w:r>
+        <w:t>a</w:t>
+      </w:r>
+      <w:r>
+        <w:t xml:space="preserve"> </w:t>
+      </w:r>
+      <w:r>
+        <w:t xml:space="preserve">specific </w:t>
+      </w:r>
+      <w:r>
+        <w:t>actor.</w:t>
+      </w:r>
+      <w:r>
+        <w:t xml:space="preserve"> Each validation point </w:t>
+      </w:r>
+      <w:r>
+        <w:t>has</w:t>
+      </w:r>
+      <w:r>
+        <w:t xml:space="preserve"> a unique identifier in order to </w:t>
+      </w:r>
+      <w:r>
+        <w:t>allow referencing</w:t>
+      </w:r>
+      <w:r>
+        <w:t xml:space="preserve"> it in document, script, report and so on.</w:t>
+      </w:r>
+    </w:p>
+    <w:p>
+      <w:r>
+        <w:t xml:space="preserve">A table [6] is provided to </w:t>
+      </w:r>
+      <w:r>
+        <w:t>indicate</w:t>
+      </w:r>
+      <w:r>
+        <w:t xml:space="preserve"> if a validation point is manual or can be automated. The automation status is based on the technical capabilities to create code that perform the target test without human </w:t>
+      </w:r>
+      <w:r>
+        <w:t>interaction</w:t>
+      </w:r>
+      <w:r>
+        <w:t xml:space="preserve"> and </w:t>
+      </w:r>
+      <w:r>
+        <w:t xml:space="preserve">give a reliable result with the same level of trust that is was performed manually. Once again this "automation status" can be not accurate for you in you know how to automate it </w:t>
+      </w:r>
+      <w:r>
+        <w:sym w:font="Wingdings" w:char="F04A"/>
       </w:r>
     </w:p>
     <w:p>
@@ -330,20 +866,12 @@
         <w:pStyle w:val="Heading1"/>
       </w:pPr>
       <w:r>
-        <w:t>Context</w:t>
-      </w:r>
-    </w:p>
-    <w:p>
-      <w:r>
-        <w:t>xxx</w:t>
-      </w:r>
-    </w:p>
-    <w:p>
-      <w:pPr>
-        <w:pStyle w:val="Heading1"/>
-      </w:pPr>
-      <w:r>
-        <w:t>Validation points</w:t>
+        <w:t>Overview of the v</w:t>
+      </w:r>
+      <w:bookmarkStart w:id="0" w:name="_GoBack"/>
+      <w:bookmarkEnd w:id="0"/>
+      <w:r>
+        <w:t>alidation points</w:t>
       </w:r>
     </w:p>
     <w:p>
@@ -398,7 +926,7 @@
           <w:numId w:val="4"/>
         </w:numPr>
       </w:pPr>
-      <w:hyperlink r:id="rId12" w:history="1">
+      <w:hyperlink r:id="rId14" w:history="1">
         <w:r>
           <w:rPr>
             <w:rStyle w:val="Hyperlink"/>
@@ -418,7 +946,7 @@
           <w:numId w:val="4"/>
         </w:numPr>
       </w:pPr>
-      <w:hyperlink r:id="rId13" w:history="1">
+      <w:hyperlink r:id="rId15" w:history="1">
         <w:r>
           <w:rPr>
             <w:rStyle w:val="Hyperlink"/>
@@ -430,9 +958,89 @@
         <w:t xml:space="preserve"> </w:t>
       </w:r>
     </w:p>
+    <w:p>
+      <w:pPr>
+        <w:pStyle w:val="ListParagraph"/>
+        <w:numPr>
+          <w:ilvl w:val="0"/>
+          <w:numId w:val="4"/>
+        </w:numPr>
+      </w:pPr>
+      <w:hyperlink r:id="rId16" w:history="1">
+        <w:r>
+          <w:rPr>
+            <w:rStyle w:val="Hyperlink"/>
+          </w:rPr>
+          <w:t>https://connect2id.com/learn</w:t>
+        </w:r>
+      </w:hyperlink>
+      <w:r>
+        <w:t xml:space="preserve"> </w:t>
+      </w:r>
+    </w:p>
+    <w:p>
+      <w:pPr>
+        <w:pStyle w:val="ListParagraph"/>
+        <w:numPr>
+          <w:ilvl w:val="0"/>
+          <w:numId w:val="4"/>
+        </w:numPr>
+      </w:pPr>
+      <w:hyperlink r:id="rId17" w:history="1">
+        <w:r>
+          <w:rPr>
+            <w:rStyle w:val="Hyperlink"/>
+          </w:rPr>
+          <w:t>https://courses.pragmaticwebsecurity.com/bundles/mastering-oauth-oidc</w:t>
+        </w:r>
+      </w:hyperlink>
+      <w:r>
+        <w:t xml:space="preserve"> </w:t>
+      </w:r>
+    </w:p>
+    <w:p>
+      <w:pPr>
+        <w:pStyle w:val="ListParagraph"/>
+        <w:numPr>
+          <w:ilvl w:val="0"/>
+          <w:numId w:val="4"/>
+        </w:numPr>
+      </w:pPr>
+      <w:hyperlink r:id="rId18" w:history="1">
+        <w:r>
+          <w:rPr>
+            <w:rStyle w:val="Hyperlink"/>
+          </w:rPr>
+          <w:t>https://github.com/ExcelliumSA/OAuth2OIDC-Study/blob/main/OAauth2_OIDC_Security_Validations.md</w:t>
+        </w:r>
+      </w:hyperlink>
+      <w:r>
+        <w:t xml:space="preserve"> </w:t>
+      </w:r>
+    </w:p>
+    <w:p>
+      <w:pPr>
+        <w:pStyle w:val="ListParagraph"/>
+        <w:numPr>
+          <w:ilvl w:val="0"/>
+          <w:numId w:val="4"/>
+        </w:numPr>
+      </w:pPr>
+      <w:hyperlink r:id="rId19" w:history="1">
+        <w:r>
+          <w:rPr>
+            <w:rStyle w:val="Hyperlink"/>
+          </w:rPr>
+          <w:t>https://github.com/ExcelliumSA/OAuth2OIDC-Study/blob/main/OAauth2_OIDC_Security_Validations.md#validation-automation-status</w:t>
+        </w:r>
+      </w:hyperlink>
+      <w:r>
+        <w:t xml:space="preserve"> </w:t>
+      </w:r>
+    </w:p>
     <w:p/>
     <w:sectPr>
-      <w:footerReference w:type="default" r:id="rId14"/>
+      <w:footerReference w:type="default" r:id="rId20"/>
       <w:pgSz w:w="11906" w:h="16838"/>
       <w:pgMar w:top="1417" w:right="1417" w:bottom="1417" w:left="1417" w:header="708" w:footer="708" w:gutter="0"/>
       <w:cols w:space="708"/>
@@ -477,6 +1085,7 @@
         <w:docPartUnique/>
       </w:docPartObj>
     </w:sdtPr>
+    <w:sdtEndPr/>
     <w:sdtContent>
       <w:sdt>
         <w:sdtPr>
@@ -486,6 +1095,7 @@
             <w:docPartUnique/>
           </w:docPartObj>
         </w:sdtPr>
+        <w:sdtEndPr/>
         <w:sdtContent>
           <w:p>
             <w:pPr>
@@ -1363,6 +1973,56 @@
       <w:lang w:val="en-US"/>
     </w:rPr>
   </w:style>
+  <w:style w:type="paragraph" w:styleId="BalloonText">
+    <w:name w:val="Balloon Text"/>
+    <w:basedOn w:val="Normal"/>
+    <w:link w:val="BalloonTextChar"/>
+    <w:uiPriority w:val="99"/>
+    <w:semiHidden/>
+    <w:unhideWhenUsed/>
+    <w:rsid w:val="005038B0"/>
+    <w:pPr>
+      <w:spacing w:after="0" w:line="240" w:lineRule="auto"/>
+    </w:pPr>
+    <w:rPr>
+      <w:rFonts w:ascii="Tahoma" w:hAnsi="Tahoma" w:cs="Tahoma"/>
+      <w:sz w:val="16"/>
+      <w:szCs w:val="16"/>
+    </w:rPr>
+  </w:style>
+  <w:style w:type="character" w:customStyle="1" w:styleId="BalloonTextChar">
+    <w:name w:val="Balloon Text Char"/>
+    <w:basedOn w:val="DefaultParagraphFont"/>
+    <w:link w:val="BalloonText"/>
+    <w:uiPriority w:val="99"/>
+    <w:semiHidden/>
+    <w:rsid w:val="005038B0"/>
+    <w:rPr>
+      <w:rFonts w:ascii="Tahoma" w:hAnsi="Tahoma" w:cs="Tahoma"/>
+      <w:sz w:val="16"/>
+      <w:szCs w:val="16"/>
+      <w:lang w:val="en-US"/>
+    </w:rPr>
+  </w:style>
+  <w:style w:type="paragraph" w:styleId="Caption">
+    <w:name w:val="caption"/>
+    <w:basedOn w:val="Normal"/>
+    <w:next w:val="Normal"/>
+    <w:uiPriority w:val="35"/>
+    <w:unhideWhenUsed/>
+    <w:qFormat/>
+    <w:rsid w:val="005038B0"/>
+    <w:pPr>
+      <w:spacing w:line="240" w:lineRule="auto"/>
+    </w:pPr>
+    <w:rPr>
+      <w:b/>
+      <w:bCs/>
+      <w:color w:val="4F81BD" w:themeColor="accent1"/>
+      <w:sz w:val="18"/>
+      <w:szCs w:val="18"/>
+    </w:rPr>
+  </w:style>
 </w:styles>
 </file>
 
@@ -1665,6 +2325,56 @@
     <w:rsid w:val="00EF5378"/>
     <w:rPr>
       <w:lang w:val="en-US"/>
+    </w:rPr>
+  </w:style>
+  <w:style w:type="paragraph" w:styleId="BalloonText">
+    <w:name w:val="Balloon Text"/>
+    <w:basedOn w:val="Normal"/>
+    <w:link w:val="BalloonTextChar"/>
+    <w:uiPriority w:val="99"/>
+    <w:semiHidden/>
+    <w:unhideWhenUsed/>
+    <w:rsid w:val="005038B0"/>
+    <w:pPr>
+      <w:spacing w:after="0" w:line="240" w:lineRule="auto"/>
+    </w:pPr>
+    <w:rPr>
+      <w:rFonts w:ascii="Tahoma" w:hAnsi="Tahoma" w:cs="Tahoma"/>
+      <w:sz w:val="16"/>
+      <w:szCs w:val="16"/>
+    </w:rPr>
+  </w:style>
+  <w:style w:type="character" w:customStyle="1" w:styleId="BalloonTextChar">
+    <w:name w:val="Balloon Text Char"/>
+    <w:basedOn w:val="DefaultParagraphFont"/>
+    <w:link w:val="BalloonText"/>
+    <w:uiPriority w:val="99"/>
+    <w:semiHidden/>
+    <w:rsid w:val="005038B0"/>
+    <w:rPr>
+      <w:rFonts w:ascii="Tahoma" w:hAnsi="Tahoma" w:cs="Tahoma"/>
+      <w:sz w:val="16"/>
+      <w:szCs w:val="16"/>
+      <w:lang w:val="en-US"/>
+    </w:rPr>
+  </w:style>
+  <w:style w:type="paragraph" w:styleId="Caption">
+    <w:name w:val="caption"/>
+    <w:basedOn w:val="Normal"/>
+    <w:next w:val="Normal"/>
+    <w:uiPriority w:val="35"/>
+    <w:unhideWhenUsed/>
+    <w:qFormat/>
+    <w:rsid w:val="005038B0"/>
+    <w:pPr>
+      <w:spacing w:line="240" w:lineRule="auto"/>
+    </w:pPr>
+    <w:rPr>
+      <w:b/>
+      <w:bCs/>
+      <w:color w:val="4F81BD" w:themeColor="accent1"/>
+      <w:sz w:val="18"/>
+      <w:szCs w:val="18"/>
     </w:rPr>
   </w:style>
 </w:styles>
@@ -1953,4 +2663,16 @@
   <a:objectDefaults/>
   <a:extraClrSchemeLst/>
 </a:theme>
+</file>
+
+<file path=customXml/item1.xml><?xml version="1.0" encoding="utf-8"?>
+<b:Sources xmlns:b="http://schemas.openxmlformats.org/officeDocument/2006/bibliography" xmlns="http://schemas.openxmlformats.org/officeDocument/2006/bibliography" SelectedStyle="\APA.XSL" StyleName="APA"/>
+</file>
+
+<file path=customXml/itemProps1.xml><?xml version="1.0" encoding="utf-8"?>
+<ds:datastoreItem xmlns:ds="http://schemas.openxmlformats.org/officeDocument/2006/customXml" ds:itemID="{E7A92D5B-ADCD-44F6-BE79-ED6590F768F0}">
+  <ds:schemaRefs>
+    <ds:schemaRef ds:uri="http://schemas.openxmlformats.org/officeDocument/2006/bibliography"/>
+  </ds:schemaRefs>
+</ds:datastoreItem>
 </file>
</xml_diff>

<commit_message>
start adding the lab
</commit_message>
<xml_diff>
--- a/post/BlogOAuth2OpenIDConnect.docx
+++ b/post/BlogOAuth2OpenIDConnect.docx
@@ -261,13 +261,19 @@
         <w:t>idation points</w:t>
       </w:r>
       <w:r>
-        <w:t xml:space="preserve"> that should be verified on a system using OAuth/OpenID Connect (</w:t>
-      </w:r>
-      <w:r>
-        <w:t xml:space="preserve">OpenID Connect </w:t>
-      </w:r>
-      <w:r>
-        <w:t xml:space="preserve">will be </w:t>
+        <w:t xml:space="preserve"> that should be verified on a system using </w:t>
+      </w:r>
+      <w:r>
+        <w:rPr>
+          <w:b/>
+        </w:rPr>
+        <w:t>OAuth/OpenID Connect</w:t>
+      </w:r>
+      <w:r>
+        <w:t xml:space="preserve"> (</w:t>
+      </w:r>
+      <w:r>
+        <w:t xml:space="preserve">OpenID Connect will be </w:t>
       </w:r>
       <w:r>
         <w:t xml:space="preserve">called </w:t>
@@ -306,7 +312,13 @@
         <w:t xml:space="preserve"> with all the concepts related to OAuth/OIDC. </w:t>
       </w:r>
       <w:r>
-        <w:t>All references to OAuth refer to OAuth 2.0</w:t>
+        <w:t xml:space="preserve">All references to OAuth refer to </w:t>
+      </w:r>
+      <w:r>
+        <w:rPr>
+          <w:b/>
+        </w:rPr>
+        <w:t>OAuth 2.0</w:t>
       </w:r>
       <w:r>
         <w:t>.</w:t>
@@ -646,13 +658,7 @@
         <w:t xml:space="preserve"> </w:t>
       </w:r>
       <w:r>
-        <w:t>OpenID Provider</w:t>
-      </w:r>
-      <w:r>
-        <w:t>/</w:t>
-      </w:r>
-      <w:r>
-        <w:t>Authorization Server</w:t>
+        <w:t>OpenID Provider/Authorization Server</w:t>
       </w:r>
       <w:r>
         <w:t xml:space="preserve"> instance</w:t>
@@ -722,6 +728,26 @@
         <w:t xml:space="preserve">" [4]. </w:t>
       </w:r>
       <w:r>
+        <w:t xml:space="preserve">Indeed, </w:t>
+      </w:r>
+      <w:r>
+        <w:t>OAuth and OIDC</w:t>
+      </w:r>
+      <w:r>
+        <w:t xml:space="preserve"> are more and more common in modern application architecture and my goal was to understand </w:t>
+      </w:r>
+      <w:r>
+        <w:t>these</w:t>
+      </w:r>
+      <w:r>
+        <w:t xml:space="preserve"> new concepts/patterns in order to be able to identity/exploit/prevent security weaknesses</w:t>
+      </w:r>
+      <w:r>
+        <w:t>.</w:t>
+      </w:r>
+    </w:p>
+    <w:p>
+      <w:r>
         <w:t>Following the lessons</w:t>
       </w:r>
       <w:r>
@@ -734,7 +760,13 @@
         <w:t xml:space="preserve">I decided to create a list of all pitfalls discovered during the training. </w:t>
       </w:r>
       <w:r>
-        <w:t>The courses</w:t>
+        <w:t xml:space="preserve">The </w:t>
+      </w:r>
+      <w:r>
+        <w:t xml:space="preserve">different modules of the </w:t>
+      </w:r>
+      <w:r>
+        <w:t>course</w:t>
       </w:r>
       <w:r>
         <w:t xml:space="preserve"> </w:t>
@@ -749,16 +781,34 @@
         <w:t>to</w:t>
       </w:r>
       <w:r>
-        <w:t xml:space="preserve"> "security test"</w:t>
-      </w:r>
-      <w:r>
-        <w:t xml:space="preserve"> as well as performing a "mental" </w:t>
-      </w:r>
-      <w:r>
-        <w:t xml:space="preserve">on-the-fly </w:t>
-      </w:r>
-      <w:r>
-        <w:t>penetration test on feature/flow presented by the instructor</w:t>
+        <w:t xml:space="preserve"> "security test</w:t>
+      </w:r>
+      <w:r>
+        <w:t>s</w:t>
+      </w:r>
+      <w:r>
+        <w:t>"</w:t>
+      </w:r>
+      <w:r>
+        <w:t xml:space="preserve"> as well as performing a "mental </w:t>
+      </w:r>
+      <w:r>
+        <w:t>on-the-fly</w:t>
+      </w:r>
+      <w:r>
+        <w:t>"</w:t>
+      </w:r>
+      <w:r>
+        <w:t xml:space="preserve"> </w:t>
+      </w:r>
+      <w:r>
+        <w:t xml:space="preserve">penetration test on </w:t>
+      </w:r>
+      <w:r>
+        <w:t xml:space="preserve">each </w:t>
+      </w:r>
+      <w:r>
+        <w:t>feature/flow presented by the instructor</w:t>
       </w:r>
       <w:r>
         <w:t xml:space="preserve"> to identify potential attack vector/scenario</w:t>
@@ -805,7 +855,13 @@
         <w:t xml:space="preserve"> was organized by actors in order to allow focusing on one actor if the </w:t>
       </w:r>
       <w:r>
-        <w:t>scopes of an assessment (code review, configuration review, penetration test, etc.) target</w:t>
+        <w:t xml:space="preserve">scope of an assessment (code review, configuration review, penetration test, etc.) is </w:t>
+      </w:r>
+      <w:r>
+        <w:t>target</w:t>
+      </w:r>
+      <w:r>
+        <w:t>ing</w:t>
       </w:r>
       <w:r>
         <w:t xml:space="preserve"> only </w:t>
@@ -846,16 +902,31 @@
         <w:t>indicate</w:t>
       </w:r>
       <w:r>
-        <w:t xml:space="preserve"> if a validation point is manual or can be automated. The automation status is based on the technical capabilities to create code that perform the target test without human </w:t>
+        <w:t xml:space="preserve"> if a validation point is manual or can be automated. The automation status is based on the technical capabilities to create code that perform the target test</w:t>
+      </w:r>
+      <w:r>
+        <w:t>,</w:t>
+      </w:r>
+      <w:r>
+        <w:t xml:space="preserve"> without human </w:t>
       </w:r>
       <w:r>
         <w:t>interaction</w:t>
       </w:r>
       <w:r>
+        <w:t>,</w:t>
+      </w:r>
+      <w:r>
         <w:t xml:space="preserve"> and </w:t>
       </w:r>
       <w:r>
-        <w:t xml:space="preserve">give a reliable result with the same level of trust that is was performed manually. Once again this "automation status" can be not accurate for you in you know how to automate it </w:t>
+        <w:t>give a reliable result with</w:t>
+      </w:r>
+      <w:r>
+        <w:t xml:space="preserve"> the same level of trust that it</w:t>
+      </w:r>
+      <w:r>
+        <w:t xml:space="preserve"> was performed manually. Once again this "automation status" can be not accurate for you in you know how to automate it </w:t>
       </w:r>
       <w:r>
         <w:sym w:font="Wingdings" w:char="F04A"/>
@@ -867,31 +938,305 @@
       </w:pPr>
       <w:r>
         <w:t>Overview of the v</w:t>
+      </w:r>
+      <w:r>
+        <w:t>alidation points</w:t>
+      </w:r>
+    </w:p>
+    <w:p>
+      <w:r>
+        <w:t xml:space="preserve">In addition to a representation using a "list" approach, a mind map was created in order to </w:t>
+      </w:r>
+      <w:r>
+        <w:t>provide a higher</w:t>
+      </w:r>
+      <w:r>
+        <w:t xml:space="preserve"> overview of the </w:t>
+      </w:r>
+      <w:r>
+        <w:t>collection of validation points</w:t>
+      </w:r>
+      <w:r>
+        <w:t>.</w:t>
+      </w:r>
+    </w:p>
+    <w:p>
+      <w:r>
+        <w:t>Below is overview of the counter of tests identified</w:t>
+      </w:r>
+      <w:r>
+        <w:t xml:space="preserve"> </w:t>
+      </w:r>
+      <w:r>
+        <w:t xml:space="preserve">(a validation point </w:t>
+      </w:r>
+      <w:r>
+        <w:sym w:font="Wingdings" w:char="F0DF"/>
+      </w:r>
+      <w:r>
+        <w:sym w:font="Wingdings" w:char="F0E0"/>
+      </w:r>
+      <w:r>
+        <w:t xml:space="preserve"> a test)</w:t>
+      </w:r>
+      <w:r>
+        <w:t xml:space="preserve">: </w:t>
+      </w:r>
+    </w:p>
+    <w:p>
+      <w:pPr>
+        <w:jc w:val="center"/>
+      </w:pPr>
+      <w:r>
+        <w:rPr>
+          <w:noProof/>
+          <w:lang w:val="fr-LU" w:eastAsia="fr-LU"/>
+        </w:rPr>
+        <w:drawing>
+          <wp:inline distT="0" distB="0" distL="0" distR="0">
+            <wp:extent cx="5760720" cy="2257425"/>
+            <wp:effectExtent l="38100" t="38100" r="87630" b="104775"/>
+            <wp:docPr id="2" name="Picture 2"/>
+            <wp:cNvGraphicFramePr>
+              <a:graphicFrameLocks xmlns:a="http://schemas.openxmlformats.org/drawingml/2006/main" noChangeAspect="1"/>
+            </wp:cNvGraphicFramePr>
+            <a:graphic xmlns:a="http://schemas.openxmlformats.org/drawingml/2006/main">
+              <a:graphicData uri="http://schemas.openxmlformats.org/drawingml/2006/picture">
+                <pic:pic xmlns:pic="http://schemas.openxmlformats.org/drawingml/2006/picture">
+                  <pic:nvPicPr>
+                    <pic:cNvPr id="0" name="Figure01.png"/>
+                    <pic:cNvPicPr/>
+                  </pic:nvPicPr>
+                  <pic:blipFill>
+                    <a:blip r:embed="rId14" cstate="print">
+                      <a:extLst>
+                        <a:ext uri="{28A0092B-C50C-407E-A947-70E740481C1C}">
+                          <a14:useLocalDpi xmlns:a14="http://schemas.microsoft.com/office/drawing/2010/main" val="0"/>
+                        </a:ext>
+                      </a:extLst>
+                    </a:blip>
+                    <a:stretch>
+                      <a:fillRect/>
+                    </a:stretch>
+                  </pic:blipFill>
+                  <pic:spPr>
+                    <a:xfrm>
+                      <a:off x="0" y="0"/>
+                      <a:ext cx="5760720" cy="2257425"/>
+                    </a:xfrm>
+                    <a:prstGeom prst="rect">
+                      <a:avLst/>
+                    </a:prstGeom>
+                    <a:effectLst>
+                      <a:outerShdw blurRad="50800" dist="38100" dir="2700000" algn="tl" rotWithShape="0">
+                        <a:prstClr val="black">
+                          <a:alpha val="40000"/>
+                        </a:prstClr>
+                      </a:outerShdw>
+                    </a:effectLst>
+                  </pic:spPr>
+                </pic:pic>
+              </a:graphicData>
+            </a:graphic>
+          </wp:inline>
+        </w:drawing>
+      </w:r>
+    </w:p>
+    <w:p>
+      <w:pPr>
+        <w:pStyle w:val="Caption"/>
+        <w:jc w:val="center"/>
+      </w:pPr>
+      <w:r>
+        <w:t xml:space="preserve">Figure </w:t>
+      </w:r>
+      <w:r>
+        <w:fldChar w:fldCharType="begin"/>
+      </w:r>
+      <w:r>
+        <w:instrText xml:space="preserve"> SEQ Figure \* ARABIC </w:instrText>
+      </w:r>
+      <w:r>
+        <w:fldChar w:fldCharType="separate"/>
+      </w:r>
+      <w:r>
+        <w:rPr>
+          <w:noProof/>
+        </w:rPr>
+        <w:t>2</w:t>
+      </w:r>
+      <w:r>
+        <w:fldChar w:fldCharType="end"/>
+      </w:r>
+      <w:r>
+        <w:t>: File Figure01.png</w:t>
+      </w:r>
+    </w:p>
+    <w:p>
+      <w:r>
+        <w:t xml:space="preserve">A total of </w:t>
+      </w:r>
+      <w:r>
+        <w:t>37 main tests were identified.</w:t>
+      </w:r>
+      <w:r>
+        <w:t xml:space="preserve"> The notion of "main tests" refer to the fact the some test contains </w:t>
+      </w:r>
+      <w:r>
+        <w:t>"</w:t>
+      </w:r>
+      <w:r>
+        <w:t>sub test</w:t>
+      </w:r>
+      <w:r>
+        <w:t>s</w:t>
+      </w:r>
+      <w:r>
+        <w:t>"</w:t>
+      </w:r>
+      <w:r>
+        <w:t xml:space="preserve"> but here, for simplicity, only the main tests were included in the count.</w:t>
+      </w:r>
+    </w:p>
+    <w:p>
+      <w:r>
+        <w:t>Example</w:t>
+      </w:r>
+      <w:r>
+        <w:t xml:space="preserve"> of main tests (identifier STS04):</w:t>
+      </w:r>
+    </w:p>
+    <w:p>
+      <w:pPr>
+        <w:jc w:val="center"/>
+      </w:pPr>
+      <w:r>
+        <w:rPr>
+          <w:noProof/>
+          <w:lang w:val="fr-LU" w:eastAsia="fr-LU"/>
+        </w:rPr>
+        <w:drawing>
+          <wp:inline distT="0" distB="0" distL="0" distR="0">
+            <wp:extent cx="2681287" cy="2827883"/>
+            <wp:effectExtent l="38100" t="38100" r="100330" b="86995"/>
+            <wp:docPr id="3" name="Picture 3"/>
+            <wp:cNvGraphicFramePr>
+              <a:graphicFrameLocks xmlns:a="http://schemas.openxmlformats.org/drawingml/2006/main" noChangeAspect="1"/>
+            </wp:cNvGraphicFramePr>
+            <a:graphic xmlns:a="http://schemas.openxmlformats.org/drawingml/2006/main">
+              <a:graphicData uri="http://schemas.openxmlformats.org/drawingml/2006/picture">
+                <pic:pic xmlns:pic="http://schemas.openxmlformats.org/drawingml/2006/picture">
+                  <pic:nvPicPr>
+                    <pic:cNvPr id="0" name="Figure02.png"/>
+                    <pic:cNvPicPr/>
+                  </pic:nvPicPr>
+                  <pic:blipFill>
+                    <a:blip r:embed="rId15">
+                      <a:extLst>
+                        <a:ext uri="{28A0092B-C50C-407E-A947-70E740481C1C}">
+                          <a14:useLocalDpi xmlns:a14="http://schemas.microsoft.com/office/drawing/2010/main" val="0"/>
+                        </a:ext>
+                      </a:extLst>
+                    </a:blip>
+                    <a:stretch>
+                      <a:fillRect/>
+                    </a:stretch>
+                  </pic:blipFill>
+                  <pic:spPr>
+                    <a:xfrm>
+                      <a:off x="0" y="0"/>
+                      <a:ext cx="2680447" cy="2826997"/>
+                    </a:xfrm>
+                    <a:prstGeom prst="rect">
+                      <a:avLst/>
+                    </a:prstGeom>
+                    <a:effectLst>
+                      <a:outerShdw blurRad="50800" dist="38100" dir="2700000" algn="tl" rotWithShape="0">
+                        <a:prstClr val="black">
+                          <a:alpha val="40000"/>
+                        </a:prstClr>
+                      </a:outerShdw>
+                    </a:effectLst>
+                  </pic:spPr>
+                </pic:pic>
+              </a:graphicData>
+            </a:graphic>
+          </wp:inline>
+        </w:drawing>
+      </w:r>
+    </w:p>
+    <w:p>
+      <w:pPr>
+        <w:pStyle w:val="Caption"/>
+        <w:jc w:val="center"/>
+      </w:pPr>
+      <w:r>
+        <w:t xml:space="preserve">Figure </w:t>
+      </w:r>
+      <w:r>
+        <w:fldChar w:fldCharType="begin"/>
+      </w:r>
+      <w:r>
+        <w:instrText xml:space="preserve"> SEQ Figure \* ARABIC </w:instrText>
+      </w:r>
+      <w:r>
+        <w:fldChar w:fldCharType="separate"/>
+      </w:r>
+      <w:r>
+        <w:rPr>
+          <w:noProof/>
+        </w:rPr>
+        <w:t>3</w:t>
+      </w:r>
+      <w:r>
+        <w:fldChar w:fldCharType="end"/>
+      </w:r>
+      <w:r>
+        <w:t>: File Figure02.png</w:t>
+      </w:r>
+    </w:p>
+    <w:p>
+      <w:r>
+        <w:t>The detailed version of mind map is available on the GitHub repository of the blog post [7].</w:t>
+      </w:r>
+    </w:p>
+    <w:p>
+      <w:pPr>
+        <w:rPr>
+          <w:rFonts w:asciiTheme="majorHAnsi" w:eastAsiaTheme="majorEastAsia" w:hAnsiTheme="majorHAnsi" w:cstheme="majorBidi"/>
+          <w:b/>
+          <w:bCs/>
+          <w:color w:val="365F91" w:themeColor="accent1" w:themeShade="BF"/>
+          <w:sz w:val="28"/>
+          <w:szCs w:val="28"/>
+        </w:rPr>
+      </w:pPr>
+      <w:r>
+        <w:br w:type="page"/>
+      </w:r>
+    </w:p>
+    <w:p>
+      <w:pPr>
+        <w:pStyle w:val="Heading1"/>
+      </w:pPr>
+      <w:r>
+        <w:t>How to apply control?</w:t>
+      </w:r>
+    </w:p>
+    <w:p>
+      <w:r>
+        <w:t xml:space="preserve">In this section, I use a local lab based on Keycloak [8], to show how to perform some of the validation points from the list. A </w:t>
+      </w:r>
+      <w:r>
+        <w:t>demo</w:t>
       </w:r>
       <w:bookmarkStart w:id="0" w:name="_GoBack"/>
       <w:bookmarkEnd w:id="0"/>
       <w:r>
-        <w:t>alidation points</w:t>
-      </w:r>
-    </w:p>
-    <w:p>
-      <w:r>
-        <w:t>xxx</w:t>
-      </w:r>
-    </w:p>
-    <w:p>
-      <w:pPr>
-        <w:pStyle w:val="Heading1"/>
-      </w:pPr>
-      <w:r>
-        <w:t>How to apply control?</w:t>
-      </w:r>
-    </w:p>
-    <w:p>
-      <w:r>
-        <w:t>xxx</w:t>
-      </w:r>
-    </w:p>
+        <w:t xml:space="preserve"> configuration is provided to allow you to reproduce the test performed.</w:t>
+      </w:r>
+    </w:p>
+    <w:p/>
     <w:p>
       <w:pPr>
         <w:pStyle w:val="Heading1"/>
@@ -926,7 +1271,7 @@
           <w:numId w:val="4"/>
         </w:numPr>
       </w:pPr>
-      <w:hyperlink r:id="rId14" w:history="1">
+      <w:hyperlink r:id="rId16" w:history="1">
         <w:r>
           <w:rPr>
             <w:rStyle w:val="Hyperlink"/>
@@ -946,7 +1291,7 @@
           <w:numId w:val="4"/>
         </w:numPr>
       </w:pPr>
-      <w:hyperlink r:id="rId15" w:history="1">
+      <w:hyperlink r:id="rId17" w:history="1">
         <w:r>
           <w:rPr>
             <w:rStyle w:val="Hyperlink"/>
@@ -966,7 +1311,7 @@
           <w:numId w:val="4"/>
         </w:numPr>
       </w:pPr>
-      <w:hyperlink r:id="rId16" w:history="1">
+      <w:hyperlink r:id="rId18" w:history="1">
         <w:r>
           <w:rPr>
             <w:rStyle w:val="Hyperlink"/>
@@ -986,7 +1331,7 @@
           <w:numId w:val="4"/>
         </w:numPr>
       </w:pPr>
-      <w:hyperlink r:id="rId17" w:history="1">
+      <w:hyperlink r:id="rId19" w:history="1">
         <w:r>
           <w:rPr>
             <w:rStyle w:val="Hyperlink"/>
@@ -1006,7 +1351,7 @@
           <w:numId w:val="4"/>
         </w:numPr>
       </w:pPr>
-      <w:hyperlink r:id="rId18" w:history="1">
+      <w:hyperlink r:id="rId20" w:history="1">
         <w:r>
           <w:rPr>
             <w:rStyle w:val="Hyperlink"/>
@@ -1026,7 +1371,7 @@
           <w:numId w:val="4"/>
         </w:numPr>
       </w:pPr>
-      <w:hyperlink r:id="rId19" w:history="1">
+      <w:hyperlink r:id="rId21" w:anchor="validation-automation-status" w:history="1">
         <w:r>
           <w:rPr>
             <w:rStyle w:val="Hyperlink"/>
@@ -1038,9 +1383,49 @@
         <w:t xml:space="preserve"> </w:t>
       </w:r>
     </w:p>
+    <w:p>
+      <w:pPr>
+        <w:pStyle w:val="ListParagraph"/>
+        <w:numPr>
+          <w:ilvl w:val="0"/>
+          <w:numId w:val="4"/>
+        </w:numPr>
+      </w:pPr>
+      <w:hyperlink r:id="rId22" w:history="1">
+        <w:r>
+          <w:rPr>
+            <w:rStyle w:val="Hyperlink"/>
+          </w:rPr>
+          <w:t>https://github.com/ExcelliumSA/OAuth2OIDC-Study/blob/main/OAauth2_OIDC_Security_Validations.png</w:t>
+        </w:r>
+      </w:hyperlink>
+      <w:r>
+        <w:t xml:space="preserve"> </w:t>
+      </w:r>
+    </w:p>
+    <w:p>
+      <w:pPr>
+        <w:pStyle w:val="ListParagraph"/>
+        <w:numPr>
+          <w:ilvl w:val="0"/>
+          <w:numId w:val="4"/>
+        </w:numPr>
+      </w:pPr>
+      <w:hyperlink r:id="rId23" w:history="1">
+        <w:r>
+          <w:rPr>
+            <w:rStyle w:val="Hyperlink"/>
+          </w:rPr>
+          <w:t>https://www.keycloak.org/getting-started/getting-started-docker</w:t>
+        </w:r>
+      </w:hyperlink>
+      <w:r>
+        <w:t xml:space="preserve"> </w:t>
+      </w:r>
+    </w:p>
     <w:p/>
     <w:sectPr>
-      <w:footerReference w:type="default" r:id="rId20"/>
+      <w:footerReference w:type="default" r:id="rId24"/>
       <w:pgSz w:w="11906" w:h="16838"/>
       <w:pgMar w:top="1417" w:right="1417" w:bottom="1417" w:left="1417" w:header="708" w:footer="708" w:gutter="0"/>
       <w:cols w:space="708"/>
@@ -2670,7 +3055,7 @@
 </file>
 
 <file path=customXml/itemProps1.xml><?xml version="1.0" encoding="utf-8"?>
-<ds:datastoreItem xmlns:ds="http://schemas.openxmlformats.org/officeDocument/2006/customXml" ds:itemID="{E7A92D5B-ADCD-44F6-BE79-ED6590F768F0}">
+<ds:datastoreItem xmlns:ds="http://schemas.openxmlformats.org/officeDocument/2006/customXml" ds:itemID="{C2BE8011-D854-4B4B-8230-C012E5E74FA6}">
   <ds:schemaRefs>
     <ds:schemaRef ds:uri="http://schemas.openxmlformats.org/officeDocument/2006/bibliography"/>
   </ds:schemaRefs>

</xml_diff>

<commit_message>
Add PortSwigger OAUth module
</commit_message>
<xml_diff>
--- a/post/BlogOAuth2OpenIDConnect.docx
+++ b/post/BlogOAuth2OpenIDConnect.docx
@@ -90,13 +90,37 @@
     </w:p>
     <w:p>
       <w:r>
-        <w:t xml:space="preserve">How to test </w:t>
+        <w:t xml:space="preserve">How to </w:t>
+      </w:r>
+      <w:r>
+        <w:t>evaluate</w:t>
+      </w:r>
+      <w:r>
+        <w:t xml:space="preserve"> </w:t>
       </w:r>
       <w:r>
         <w:t>an</w:t>
       </w:r>
       <w:r>
-        <w:t xml:space="preserve"> OAuth2/OpenID Connect based system?</w:t>
+        <w:t xml:space="preserve"> </w:t>
+      </w:r>
+      <w:r>
+        <w:t>"OAuth</w:t>
+      </w:r>
+      <w:r>
+        <w:t>/OpenID Connect</w:t>
+      </w:r>
+      <w:r>
+        <w:t>"</w:t>
+      </w:r>
+      <w:r>
+        <w:t xml:space="preserve"> based system</w:t>
+      </w:r>
+      <w:r>
+        <w:t xml:space="preserve"> from a security point of view</w:t>
+      </w:r>
+      <w:r>
+        <w:t>?</w:t>
       </w:r>
     </w:p>
     <w:p>
@@ -114,7 +138,13 @@
     </w:p>
     <w:p>
       <w:r>
-        <w:t>Delegation of the authorization/authentication via leveraging of OAuth2/OpenID Connect (OIDC) is more and more common in modern system</w:t>
+        <w:t>Delegation of the authorization/authent</w:t>
+      </w:r>
+      <w:r>
+        <w:t>ication via leveraging of OAuth</w:t>
+      </w:r>
+      <w:r>
+        <w:t>/OpenID Connect (OIDC) is more and more common in modern system</w:t>
       </w:r>
       <w:r>
         <w:t xml:space="preserve">s but how </w:t>
@@ -1457,7 +1487,13 @@
     </w:p>
     <w:p>
       <w:r>
-        <w:t xml:space="preserve">Consequence: It is possible to start a flow with </w:t>
+        <w:rPr>
+          <w:b/>
+        </w:rPr>
+        <w:t xml:space="preserve">Consequence: </w:t>
+      </w:r>
+      <w:r>
+        <w:t xml:space="preserve">It is possible to start a flow with </w:t>
       </w:r>
       <w:r>
         <w:t>an</w:t>
@@ -1702,7 +1738,13 @@
     </w:p>
     <w:p>
       <w:r>
-        <w:t xml:space="preserve">Consequence: It is possible to start a flow </w:t>
+        <w:rPr>
+          <w:b/>
+        </w:rPr>
+        <w:t>Consequence:</w:t>
+      </w:r>
+      <w:r>
+        <w:t xml:space="preserve"> It is possible to start a flow </w:t>
       </w:r>
       <w:r>
         <w:t>using</w:t>
@@ -2133,7 +2175,13 @@
     </w:p>
     <w:p>
       <w:r>
-        <w:t>Consequence: It is possible</w:t>
+        <w:rPr>
+          <w:b/>
+        </w:rPr>
+        <w:t>Consequence:</w:t>
+      </w:r>
+      <w:r>
+        <w:t xml:space="preserve"> It is possible</w:t>
       </w:r>
       <w:r>
         <w:t>,</w:t>
@@ -2440,7 +2488,13 @@
     </w:p>
     <w:p>
       <w:r>
-        <w:t xml:space="preserve">Consequence: </w:t>
+        <w:rPr>
+          <w:b/>
+        </w:rPr>
+        <w:t>Consequence:</w:t>
+      </w:r>
+      <w:r>
+        <w:t xml:space="preserve"> </w:t>
       </w:r>
       <w:r>
         <w:t xml:space="preserve">It is possible to start </w:t>
@@ -2542,60 +2596,83 @@
         <w:t>,</w:t>
       </w:r>
       <w:r>
-        <w:t xml:space="preserve"> it is just necessary to ensure that every </w:t>
+        <w:t xml:space="preserve"> it is just necessary to ensure that every component in the flow use secure/</w:t>
+      </w:r>
+      <w:r>
+        <w:t>recommended</w:t>
+      </w:r>
+      <w:r>
+        <w:t xml:space="preserve"> settings. It's the main reason why </w:t>
+      </w:r>
+      <w:r>
+        <w:t>t</w:t>
+      </w:r>
+      <w:r>
+        <w:t>he checklist</w:t>
+      </w:r>
+      <w:r>
+        <w:t xml:space="preserve"> was created</w:t>
+      </w:r>
+      <w:r>
+        <w:t xml:space="preserve">, in order to be sure during a security assessment to </w:t>
+      </w:r>
+      <w:r>
+        <w:t>review</w:t>
+      </w:r>
+      <w:r>
+        <w:t xml:space="preserve"> a maximum of aspect</w:t>
+      </w:r>
+      <w:r>
+        <w:t>s</w:t>
+      </w:r>
+      <w:r>
+        <w:t>.</w:t>
+      </w:r>
+      <w:r>
+        <w:t xml:space="preserve"> I hope that this checklist will be useful, for the defender side</w:t>
+      </w:r>
+      <w:r>
+        <w:t xml:space="preserve"> as well</w:t>
+      </w:r>
+      <w:r>
+        <w:t>, in order to allow them to review/monitor the configuration of the tiers involved.</w:t>
+      </w:r>
+    </w:p>
+    <w:p>
+      <w:r>
+        <w:t>T</w:t>
+      </w:r>
+      <w:r>
+        <w:t>o go further on the offensive side</w:t>
+      </w:r>
+      <w:r>
+        <w:t>, the training module</w:t>
+      </w:r>
+      <w:r>
+        <w:t xml:space="preserve"> </w:t>
+      </w:r>
+      <w:r>
+        <w:t>dedicated to OAuth 2.0 [13]</w:t>
+      </w:r>
+      <w:r>
+        <w:t xml:space="preserve">, from the PortSwigger Web Security Academy, provide additional insight about </w:t>
+      </w:r>
+      <w:r>
+        <w:t xml:space="preserve">interesting </w:t>
+      </w:r>
+      <w:r>
+        <w:t>attack vector</w:t>
+      </w:r>
+      <w:r>
+        <w:t>s.</w:t>
+      </w:r>
+    </w:p>
+    <w:p>
+      <w:r>
+        <w:br w:type="page"/>
       </w:r>
       <w:bookmarkStart w:id="0" w:name="_GoBack"/>
-      <w:r>
-        <w:t>component</w:t>
-      </w:r>
       <w:bookmarkEnd w:id="0"/>
-      <w:r>
-        <w:t xml:space="preserve"> in the flow use secure/</w:t>
-      </w:r>
-      <w:r>
-        <w:t>recommended</w:t>
-      </w:r>
-      <w:r>
-        <w:t xml:space="preserve"> settings. It's the main reason why </w:t>
-      </w:r>
-      <w:r>
-        <w:t>t</w:t>
-      </w:r>
-      <w:r>
-        <w:t>he checklist</w:t>
-      </w:r>
-      <w:r>
-        <w:t xml:space="preserve"> was created</w:t>
-      </w:r>
-      <w:r>
-        <w:t xml:space="preserve">, in order to be sure during a security assessment to </w:t>
-      </w:r>
-      <w:r>
-        <w:t>review</w:t>
-      </w:r>
-      <w:r>
-        <w:t xml:space="preserve"> a maximum of aspect</w:t>
-      </w:r>
-      <w:r>
-        <w:t>s</w:t>
-      </w:r>
-      <w:r>
-        <w:t>.</w:t>
-      </w:r>
-      <w:r>
-        <w:t xml:space="preserve"> I hope that this checklist will be useful, for the defender side</w:t>
-      </w:r>
-      <w:r>
-        <w:t xml:space="preserve"> as well</w:t>
-      </w:r>
-      <w:r>
-        <w:t>, in order to allow them to review/monitor the configuration of the tiers involved.</w:t>
-      </w:r>
-    </w:p>
-    <w:p>
-      <w:r>
-        <w:br w:type="page"/>
-      </w:r>
     </w:p>
     <w:p>
       <w:pPr>
@@ -2845,9 +2922,29 @@
         <w:t xml:space="preserve"> </w:t>
       </w:r>
     </w:p>
+    <w:p>
+      <w:pPr>
+        <w:pStyle w:val="ListParagraph"/>
+        <w:numPr>
+          <w:ilvl w:val="0"/>
+          <w:numId w:val="4"/>
+        </w:numPr>
+      </w:pPr>
+      <w:hyperlink r:id="rId37" w:history="1">
+        <w:r>
+          <w:rPr>
+            <w:rStyle w:val="Hyperlink"/>
+          </w:rPr>
+          <w:t>https://portswigger.net/web-security/oauth</w:t>
+        </w:r>
+      </w:hyperlink>
+      <w:r>
+        <w:t xml:space="preserve"> </w:t>
+      </w:r>
+    </w:p>
     <w:p/>
     <w:sectPr>
-      <w:footerReference w:type="default" r:id="rId37"/>
+      <w:footerReference w:type="default" r:id="rId38"/>
       <w:pgSz w:w="11906" w:h="16838"/>
       <w:pgMar w:top="1417" w:right="1417" w:bottom="1417" w:left="1417" w:header="708" w:footer="708" w:gutter="0"/>
       <w:cols w:space="708"/>
@@ -4557,7 +4654,7 @@
 </file>
 
 <file path=customXml/itemProps1.xml><?xml version="1.0" encoding="utf-8"?>
-<ds:datastoreItem xmlns:ds="http://schemas.openxmlformats.org/officeDocument/2006/customXml" ds:itemID="{92954B61-70DA-48F9-B67F-7B52D7513396}">
+<ds:datastoreItem xmlns:ds="http://schemas.openxmlformats.org/officeDocument/2006/customXml" ds:itemID="{3D6165B5-4806-41E0-8E4C-7B7A19A3171A}">
   <ds:schemaRefs>
     <ds:schemaRef ds:uri="http://schemas.openxmlformats.org/officeDocument/2006/bibliography"/>
   </ds:schemaRefs>

</xml_diff>

<commit_message>
Sync blog post doc
</commit_message>
<xml_diff>
--- a/post/BlogOAuth2OpenIDConnect.docx
+++ b/post/BlogOAuth2OpenIDConnect.docx
@@ -1,6 +1,6 @@
 
 <file path=word/document.xml><?xml version="1.0" encoding="utf-8"?>
-<w:document xmlns:wpc="http://schemas.microsoft.com/office/word/2010/wordprocessingCanvas" xmlns:mc="http://schemas.openxmlformats.org/markup-compatibility/2006" xmlns:o="urn:schemas-microsoft-com:office:office" xmlns:r="http://schemas.openxmlformats.org/officeDocument/2006/relationships" xmlns:m="http://schemas.openxmlformats.org/officeDocument/2006/math" xmlns:v="urn:schemas-microsoft-com:vml" xmlns:wp14="http://schemas.microsoft.com/office/word/2010/wordprocessingDrawing" xmlns:wp="http://schemas.openxmlformats.org/drawingml/2006/wordprocessingDrawing" xmlns:w10="urn:schemas-microsoft-com:office:word" xmlns:w="http://schemas.openxmlformats.org/wordprocessingml/2006/main" xmlns:w14="http://schemas.microsoft.com/office/word/2010/wordml" xmlns:wpg="http://schemas.microsoft.com/office/word/2010/wordprocessingGroup" xmlns:wpi="http://schemas.microsoft.com/office/word/2010/wordprocessingInk" xmlns:wne="http://schemas.microsoft.com/office/word/2006/wordml" xmlns:wps="http://schemas.microsoft.com/office/word/2010/wordprocessingShape" mc:Ignorable="w14 wp14">
+<w:document xmlns:wpc="http://schemas.microsoft.com/office/word/2010/wordprocessingCanvas" xmlns:cx="http://schemas.microsoft.com/office/drawing/2014/chartex" xmlns:cx1="http://schemas.microsoft.com/office/drawing/2015/9/8/chartex" xmlns:mc="http://schemas.openxmlformats.org/markup-compatibility/2006" xmlns:o="urn:schemas-microsoft-com:office:office" xmlns:r="http://schemas.openxmlformats.org/officeDocument/2006/relationships" xmlns:m="http://schemas.openxmlformats.org/officeDocument/2006/math" xmlns:v="urn:schemas-microsoft-com:vml" xmlns:wp14="http://schemas.microsoft.com/office/word/2010/wordprocessingDrawing" xmlns:wp="http://schemas.openxmlformats.org/drawingml/2006/wordprocessingDrawing" xmlns:w10="urn:schemas-microsoft-com:office:word" xmlns:w="http://schemas.openxmlformats.org/wordprocessingml/2006/main" xmlns:w14="http://schemas.microsoft.com/office/word/2010/wordml" xmlns:w15="http://schemas.microsoft.com/office/word/2012/wordml" xmlns:w16se="http://schemas.microsoft.com/office/word/2015/wordml/symex" xmlns:wpg="http://schemas.microsoft.com/office/word/2010/wordprocessingGroup" xmlns:wpi="http://schemas.microsoft.com/office/word/2010/wordprocessingInk" xmlns:wne="http://schemas.microsoft.com/office/word/2006/wordml" xmlns:wps="http://schemas.microsoft.com/office/word/2010/wordprocessingShape" mc:Ignorable="w14 w15 w16se wp14">
   <w:body>
     <w:p>
       <w:pPr>
@@ -23,7 +23,7 @@
           <w:numId w:val="3"/>
         </w:numPr>
       </w:pPr>
-      <w:hyperlink r:id="rId9" w:history="1">
+      <w:hyperlink r:id="rId11" w:history="1">
         <w:r>
           <w:rPr>
             <w:rStyle w:val="Hyperlink"/>
@@ -40,7 +40,7 @@
           <w:numId w:val="3"/>
         </w:numPr>
       </w:pPr>
-      <w:hyperlink r:id="rId10" w:history="1">
+      <w:hyperlink r:id="rId12" w:history="1">
         <w:r>
           <w:rPr>
             <w:rStyle w:val="Hyperlink"/>
@@ -60,7 +60,7 @@
           <w:numId w:val="3"/>
         </w:numPr>
       </w:pPr>
-      <w:hyperlink r:id="rId11" w:history="1">
+      <w:hyperlink r:id="rId13" w:history="1">
         <w:r>
           <w:rPr>
             <w:rStyle w:val="Hyperlink"/>
@@ -144,7 +144,13 @@
         <w:t>ication via leveraging of OAuth</w:t>
       </w:r>
       <w:r>
-        <w:t>/OpenID Connect (OIDC) is more and more common in modern system</w:t>
+        <w:t xml:space="preserve">/OpenID Connect (OIDC) is </w:t>
+      </w:r>
+      <w:r>
+        <w:t>even more</w:t>
+      </w:r>
+      <w:r>
+        <w:t xml:space="preserve"> common in modern system</w:t>
       </w:r>
       <w:r>
         <w:t xml:space="preserve">s but how </w:t>
@@ -153,7 +159,19 @@
         <w:t xml:space="preserve">to </w:t>
       </w:r>
       <w:r>
-        <w:t xml:space="preserve">ensure that no weaknesses were left during the implementation and the configuration or such systems? Let's we show you some key points to verify… </w:t>
+        <w:t>ensure that no weaknesses were left during the implementation and the configuration o</w:t>
+      </w:r>
+      <w:r>
+        <w:t>f</w:t>
+      </w:r>
+      <w:r>
+        <w:t xml:space="preserve"> such systems? Let</w:t>
+      </w:r>
+      <w:r>
+        <w:t xml:space="preserve"> us</w:t>
+      </w:r>
+      <w:r>
+        <w:t xml:space="preserve"> show you some key points to verify… </w:t>
       </w:r>
     </w:p>
     <w:p>
@@ -166,11 +184,29 @@
         <w:rPr>
           <w:b/>
         </w:rPr>
-        <w:t>GitHub repository associated that will be moved to public when blog post will be released:</w:t>
-      </w:r>
-    </w:p>
-    <w:p>
-      <w:hyperlink r:id="rId12" w:history="1">
+        <w:t xml:space="preserve">GitHub repository associated that will be </w:t>
+      </w:r>
+      <w:r>
+        <w:rPr>
+          <w:b/>
+        </w:rPr>
+        <w:t>publicly released along with this</w:t>
+      </w:r>
+      <w:r>
+        <w:rPr>
+          <w:b/>
+        </w:rPr>
+        <w:t xml:space="preserve"> blog post</w:t>
+      </w:r>
+      <w:r>
+        <w:rPr>
+          <w:b/>
+        </w:rPr>
+        <w:t>:</w:t>
+      </w:r>
+    </w:p>
+    <w:p>
+      <w:hyperlink r:id="rId14" w:history="1">
         <w:r>
           <w:rPr>
             <w:rStyle w:val="Hyperlink"/>
@@ -568,10 +604,10 @@
       <w:r>
         <w:rPr>
           <w:noProof/>
-          <w:lang w:val="fr-LU" w:eastAsia="fr-LU"/>
+          <w:lang w:val="fr-BE" w:eastAsia="fr-BE"/>
         </w:rPr>
         <w:drawing>
-          <wp:inline distT="0" distB="0" distL="0" distR="0">
+          <wp:inline distT="0" distB="0" distL="0" distR="0" wp14:anchorId="41C80D66" wp14:editId="41C80D67">
             <wp:extent cx="5760720" cy="2996565"/>
             <wp:effectExtent l="38100" t="38100" r="87630" b="89535"/>
             <wp:docPr id="1" name="Picture 1"/>
@@ -586,7 +622,7 @@
                     <pic:cNvPicPr/>
                   </pic:nvPicPr>
                   <pic:blipFill>
-                    <a:blip r:embed="rId13">
+                    <a:blip r:embed="rId15">
                       <a:extLst>
                         <a:ext uri="{28A0092B-C50C-407E-A947-70E740481C1C}">
                           <a14:useLocalDpi xmlns:a14="http://schemas.microsoft.com/office/drawing/2010/main" val="0"/>
@@ -709,7 +745,13 @@
         <w:t xml:space="preserve"> (OAuth)</w:t>
       </w:r>
       <w:r>
-        <w:t>. Note that depending on the context, sometimes, you must also provision the</w:t>
+        <w:t>. Note that depending on the context,  you must</w:t>
+      </w:r>
+      <w:r>
+        <w:t xml:space="preserve"> sometimes</w:t>
+      </w:r>
+      <w:r>
+        <w:t xml:space="preserve"> also provision the</w:t>
       </w:r>
       <w:r>
         <w:t xml:space="preserve"> entire</w:t>
@@ -727,7 +769,13 @@
         <w:t xml:space="preserve"> yourself</w:t>
       </w:r>
       <w:r>
-        <w:t xml:space="preserve">. One time </w:t>
+        <w:t xml:space="preserve">. </w:t>
+      </w:r>
+      <w:r>
+        <w:t>Once</w:t>
+      </w:r>
+      <w:r>
+        <w:t xml:space="preserve"> </w:t>
       </w:r>
       <w:r>
         <w:t>a</w:t>
@@ -753,6 +801,7 @@
         <w:pStyle w:val="Heading1"/>
       </w:pPr>
       <w:r>
+        <w:lastRenderedPageBreak/>
         <w:t xml:space="preserve">Find </w:t>
       </w:r>
       <w:r>
@@ -791,13 +840,43 @@
         <w:t xml:space="preserve">" [4]. </w:t>
       </w:r>
       <w:r>
-        <w:t xml:space="preserve">Indeed, OAuth and OIDC are more and more common in modern application architecture and my goal was to understand </w:t>
+        <w:t xml:space="preserve">Indeed, OAuth and OIDC are </w:t>
+      </w:r>
+      <w:r>
+        <w:t>even more</w:t>
+      </w:r>
+      <w:r>
+        <w:t xml:space="preserve"> common in modern application architecture and my goal was to understand </w:t>
       </w:r>
       <w:r>
         <w:t>these</w:t>
       </w:r>
       <w:r>
-        <w:t xml:space="preserve"> new concepts/patterns in order to be able to identity/exploit/prevent security weaknesses</w:t>
+        <w:t xml:space="preserve"> new concepts</w:t>
+      </w:r>
+      <w:r>
+        <w:t xml:space="preserve"> and</w:t>
+      </w:r>
+      <w:r>
+        <w:t xml:space="preserve"> </w:t>
+      </w:r>
+      <w:r>
+        <w:t>patterns in order to be able to identity</w:t>
+      </w:r>
+      <w:r>
+        <w:t>,</w:t>
+      </w:r>
+      <w:r>
+        <w:t xml:space="preserve"> </w:t>
+      </w:r>
+      <w:r>
+        <w:t>exploit</w:t>
+      </w:r>
+      <w:r>
+        <w:t xml:space="preserve"> and </w:t>
+      </w:r>
+      <w:r>
+        <w:t>prevent security weaknesses</w:t>
       </w:r>
       <w:r>
         <w:t>.</w:t>
@@ -847,199 +926,265 @@
         <w:t>"</w:t>
       </w:r>
       <w:r>
-        <w:t xml:space="preserve"> as well as performing a "mental </w:t>
-      </w:r>
-      <w:r>
-        <w:t>on-the-fly</w:t>
-      </w:r>
-      <w:r>
-        <w:t>"</w:t>
+        <w:t xml:space="preserve"> as well as performing</w:t>
+      </w:r>
+      <w:r>
+        <w:t>, in my head, a p</w:t>
+      </w:r>
+      <w:r>
+        <w:t xml:space="preserve">enetration test on </w:t>
+      </w:r>
+      <w:r>
+        <w:t xml:space="preserve">each </w:t>
+      </w:r>
+      <w:r>
+        <w:t>feature</w:t>
+      </w:r>
+      <w:r>
+        <w:t xml:space="preserve"> or </w:t>
+      </w:r>
+      <w:r>
+        <w:t>flow presented by the instructor</w:t>
+      </w:r>
+      <w:r>
+        <w:t xml:space="preserve"> to identify potential attack vector</w:t>
+      </w:r>
+      <w:r>
+        <w:t xml:space="preserve">s and </w:t>
+      </w:r>
+      <w:r>
+        <w:t>scenario</w:t>
+      </w:r>
+      <w:r>
+        <w:t>s</w:t>
+      </w:r>
+      <w:r>
+        <w:t>.</w:t>
+      </w:r>
+      <w:r>
+        <w:t xml:space="preserve"> I</w:t>
+      </w:r>
+      <w:r>
+        <w:t>t is obvious that the list is not exhaustive</w:t>
+      </w:r>
+      <w:r>
+        <w:t xml:space="preserve"> but </w:t>
+      </w:r>
+      <w:r>
+        <w:t>it is</w:t>
+      </w:r>
+      <w:r>
+        <w:t xml:space="preserve"> a good foundation and </w:t>
+      </w:r>
+      <w:r>
+        <w:t xml:space="preserve">it will evolve over time </w:t>
+      </w:r>
+      <w:r>
+        <w:t>with the growing</w:t>
       </w:r>
       <w:r>
         <w:t xml:space="preserve"> </w:t>
       </w:r>
       <w:r>
-        <w:t xml:space="preserve">penetration test on </w:t>
-      </w:r>
-      <w:r>
-        <w:t xml:space="preserve">each </w:t>
-      </w:r>
-      <w:r>
-        <w:t>feature/flow presented by the instructor</w:t>
-      </w:r>
-      <w:r>
-        <w:t xml:space="preserve"> to identify potential attack vector/scenario</w:t>
+        <w:t xml:space="preserve">of </w:t>
+      </w:r>
+      <w:r>
+        <w:t>my experience in this field.</w:t>
+      </w:r>
+    </w:p>
+    <w:p>
+      <w:r>
+        <w:t>The list of validation points</w:t>
+      </w:r>
+      <w:r>
+        <w:t xml:space="preserve"> [5]</w:t>
+      </w:r>
+      <w:r>
+        <w:t xml:space="preserve"> was organi</w:t>
+      </w:r>
+      <w:r>
+        <w:t>s</w:t>
+      </w:r>
+      <w:r>
+        <w:t xml:space="preserve">ed by actors in order to allow focusing on one actor if the </w:t>
+      </w:r>
+      <w:r>
+        <w:t xml:space="preserve">scope of an assessment (code review, configuration review, penetration test, etc.) is </w:t>
+      </w:r>
+      <w:r>
+        <w:t>target</w:t>
+      </w:r>
+      <w:r>
+        <w:t>ing</w:t>
+      </w:r>
+      <w:r>
+        <w:t xml:space="preserve"> only </w:t>
+      </w:r>
+      <w:r>
+        <w:t>a</w:t>
+      </w:r>
+      <w:r>
+        <w:t xml:space="preserve"> </w:t>
+      </w:r>
+      <w:r>
+        <w:t xml:space="preserve">specific </w:t>
+      </w:r>
+      <w:r>
+        <w:t>actor.</w:t>
+      </w:r>
+      <w:r>
+        <w:t xml:space="preserve"> Each validation point </w:t>
+      </w:r>
+      <w:r>
+        <w:t>has</w:t>
+      </w:r>
+      <w:r>
+        <w:t xml:space="preserve"> a unique identifier in order to </w:t>
+      </w:r>
+      <w:r>
+        <w:t>allow referencing</w:t>
+      </w:r>
+      <w:r>
+        <w:t xml:space="preserve"> it in </w:t>
+      </w:r>
+      <w:r>
+        <w:t xml:space="preserve">a </w:t>
+      </w:r>
+      <w:r>
+        <w:t>document, script, report and so on.</w:t>
+      </w:r>
+    </w:p>
+    <w:p>
+      <w:r>
+        <w:t xml:space="preserve">A table [6] is provided to </w:t>
+      </w:r>
+      <w:r>
+        <w:t>indicate</w:t>
+      </w:r>
+      <w:r>
+        <w:t xml:space="preserve"> if a validation point is manual or can be automated. The automation status is based on the technical capabilities to create code that perform the target test</w:t>
+      </w:r>
+      <w:r>
+        <w:t>,</w:t>
+      </w:r>
+      <w:r>
+        <w:t xml:space="preserve"> without human </w:t>
+      </w:r>
+      <w:r>
+        <w:t>interaction</w:t>
+      </w:r>
+      <w:r>
+        <w:t xml:space="preserve"> while</w:t>
+      </w:r>
+      <w:r>
+        <w:t xml:space="preserve"> </w:t>
+      </w:r>
+      <w:r>
+        <w:t>giv</w:t>
+      </w:r>
+      <w:r>
+        <w:t>ing</w:t>
+      </w:r>
+      <w:r>
+        <w:t xml:space="preserve"> a reliable result with</w:t>
+      </w:r>
+      <w:r>
+        <w:t xml:space="preserve"> the same level of trust </w:t>
+      </w:r>
+      <w:r>
+        <w:t>as</w:t>
+      </w:r>
+      <w:r>
+        <w:t xml:space="preserve"> if</w:t>
+      </w:r>
+      <w:r>
+        <w:t xml:space="preserve"> it</w:t>
+      </w:r>
+      <w:r>
+        <w:t xml:space="preserve"> was performed manually. Once again this "automation status" can</w:t>
+      </w:r>
+      <w:r>
+        <w:t xml:space="preserve"> </w:t>
+      </w:r>
+      <w:r>
+        <w:t>be</w:t>
+      </w:r>
+      <w:r>
+        <w:t xml:space="preserve"> </w:t>
+      </w:r>
+      <w:r>
+        <w:t>inaccurate</w:t>
+      </w:r>
+      <w:r>
+        <w:t xml:space="preserve"> for you i</w:t>
+      </w:r>
+      <w:r>
+        <w:t>f</w:t>
+      </w:r>
+      <w:r>
+        <w:t xml:space="preserve"> you know how to automate it </w:t>
+      </w:r>
+      <w:r>
+        <w:rPr>
+          <w:rFonts w:ascii="Wingdings" w:eastAsia="Wingdings" w:hAnsi="Wingdings" w:cs="Wingdings"/>
+        </w:rPr>
+        <w:sym w:font="Wingdings" w:char="F04A"/>
+      </w:r>
+    </w:p>
+    <w:p>
+      <w:pPr>
+        <w:pStyle w:val="Heading1"/>
+      </w:pPr>
+      <w:r>
+        <w:t>Overview of the v</w:t>
+      </w:r>
+      <w:r>
+        <w:t>alidation points</w:t>
+      </w:r>
+    </w:p>
+    <w:p>
+      <w:r>
+        <w:t xml:space="preserve">In addition to a representation using a "list" approach, a mind map was created in order to </w:t>
+      </w:r>
+      <w:r>
+        <w:t>provide a hig</w:t>
+      </w:r>
+      <w:r>
+        <w:t>h-level</w:t>
+      </w:r>
+      <w:r>
+        <w:t xml:space="preserve"> overview of the </w:t>
+      </w:r>
+      <w:r>
+        <w:t>collection of validation points</w:t>
       </w:r>
       <w:r>
         <w:t>.</w:t>
       </w:r>
-      <w:r>
-        <w:t xml:space="preserve"> I</w:t>
-      </w:r>
-      <w:r>
-        <w:t>t is obvious that the list is not exhaustive</w:t>
-      </w:r>
-      <w:r>
-        <w:t xml:space="preserve"> but </w:t>
-      </w:r>
-      <w:r>
-        <w:t xml:space="preserve">it's a good foundation and </w:t>
-      </w:r>
-      <w:r>
-        <w:t xml:space="preserve">it will evolve over the time </w:t>
-      </w:r>
-      <w:r>
-        <w:t>with the growing</w:t>
-      </w:r>
-      <w:r>
-        <w:t xml:space="preserve"> </w:t>
-      </w:r>
-      <w:r>
-        <w:t xml:space="preserve">of </w:t>
-      </w:r>
-      <w:r>
-        <w:t>my experience in this field.</w:t>
-      </w:r>
-    </w:p>
-    <w:p>
-      <w:r>
-        <w:t>The list of validation points</w:t>
-      </w:r>
-      <w:r>
-        <w:t xml:space="preserve"> [5]</w:t>
-      </w:r>
-      <w:r>
-        <w:t xml:space="preserve"> was organized by actors in order to allow focusing on one actor if the </w:t>
-      </w:r>
-      <w:r>
-        <w:t xml:space="preserve">scope of an assessment (code review, configuration review, penetration test, etc.) is </w:t>
-      </w:r>
-      <w:r>
-        <w:t>target</w:t>
-      </w:r>
-      <w:r>
-        <w:t>ing</w:t>
-      </w:r>
-      <w:r>
-        <w:t xml:space="preserve"> only </w:t>
-      </w:r>
-      <w:r>
-        <w:t>a</w:t>
-      </w:r>
-      <w:r>
-        <w:t xml:space="preserve"> </w:t>
-      </w:r>
-      <w:r>
-        <w:t xml:space="preserve">specific </w:t>
-      </w:r>
-      <w:r>
-        <w:t>actor.</w:t>
-      </w:r>
-      <w:r>
-        <w:t xml:space="preserve"> Each validation point </w:t>
-      </w:r>
-      <w:r>
-        <w:t>has</w:t>
-      </w:r>
-      <w:r>
-        <w:t xml:space="preserve"> a unique identifier in order to </w:t>
-      </w:r>
-      <w:r>
-        <w:t>allow referencing</w:t>
-      </w:r>
-      <w:r>
-        <w:t xml:space="preserve"> it in </w:t>
-      </w:r>
-      <w:r>
-        <w:t xml:space="preserve">a </w:t>
-      </w:r>
-      <w:r>
-        <w:t>document, script, report and so on.</w:t>
-      </w:r>
-    </w:p>
-    <w:p>
-      <w:r>
-        <w:t xml:space="preserve">A table [6] is provided to </w:t>
-      </w:r>
-      <w:r>
-        <w:t>indicate</w:t>
-      </w:r>
-      <w:r>
-        <w:t xml:space="preserve"> if a validation point is manual or can be automated. The automation status is based on the technical capabilities to create code that perform the target test</w:t>
-      </w:r>
-      <w:r>
-        <w:t>,</w:t>
-      </w:r>
-      <w:r>
-        <w:t xml:space="preserve"> without human </w:t>
-      </w:r>
-      <w:r>
-        <w:t>interaction</w:t>
-      </w:r>
-      <w:r>
-        <w:t>,</w:t>
-      </w:r>
-      <w:r>
-        <w:t xml:space="preserve"> and </w:t>
-      </w:r>
-      <w:r>
-        <w:t>give a reliable result with</w:t>
-      </w:r>
-      <w:r>
-        <w:t xml:space="preserve"> the same level of trust that it</w:t>
-      </w:r>
-      <w:r>
-        <w:t xml:space="preserve"> was performed manually. Once again this "automation status" can</w:t>
-      </w:r>
-      <w:r>
-        <w:t>not be</w:t>
-      </w:r>
-      <w:r>
-        <w:t xml:space="preserve"> accurate for you in you know how to automate it </w:t>
-      </w:r>
-      <w:r>
-        <w:sym w:font="Wingdings" w:char="F04A"/>
-      </w:r>
-    </w:p>
-    <w:p>
-      <w:pPr>
-        <w:pStyle w:val="Heading1"/>
-      </w:pPr>
-      <w:r>
-        <w:t>Overview of the v</w:t>
-      </w:r>
-      <w:r>
-        <w:t>alidation points</w:t>
-      </w:r>
-    </w:p>
-    <w:p>
-      <w:r>
-        <w:t xml:space="preserve">In addition to a representation using a "list" approach, a mind map was created in order to </w:t>
-      </w:r>
-      <w:r>
-        <w:t>provide a higher</w:t>
-      </w:r>
-      <w:r>
-        <w:t xml:space="preserve"> overview of the </w:t>
-      </w:r>
-      <w:r>
-        <w:t>collection of validation points</w:t>
-      </w:r>
-      <w:r>
-        <w:t>.</w:t>
-      </w:r>
-    </w:p>
-    <w:p>
-      <w:r>
-        <w:t>Below is overview of the counter of tests identified</w:t>
+    </w:p>
+    <w:p>
+      <w:r>
+        <w:t>Below is</w:t>
+      </w:r>
+      <w:r>
+        <w:t xml:space="preserve"> the</w:t>
+      </w:r>
+      <w:r>
+        <w:t xml:space="preserve"> overview of the counter of tests identified</w:t>
       </w:r>
       <w:r>
         <w:t xml:space="preserve"> (a validation point </w:t>
       </w:r>
       <w:r>
+        <w:rPr>
+          <w:rFonts w:ascii="Wingdings" w:eastAsia="Wingdings" w:hAnsi="Wingdings" w:cs="Wingdings"/>
+        </w:rPr>
         <w:sym w:font="Wingdings" w:char="F0DF"/>
       </w:r>
       <w:r>
+        <w:rPr>
+          <w:rFonts w:ascii="Wingdings" w:eastAsia="Wingdings" w:hAnsi="Wingdings" w:cs="Wingdings"/>
+        </w:rPr>
         <w:sym w:font="Wingdings" w:char="F0E0"/>
       </w:r>
       <w:r>
@@ -1056,10 +1201,10 @@
       <w:r>
         <w:rPr>
           <w:noProof/>
-          <w:lang w:val="fr-LU" w:eastAsia="fr-LU"/>
+          <w:lang w:val="fr-BE" w:eastAsia="fr-BE"/>
         </w:rPr>
         <w:drawing>
-          <wp:inline distT="0" distB="0" distL="0" distR="0">
+          <wp:inline distT="0" distB="0" distL="0" distR="0" wp14:anchorId="41C80D68" wp14:editId="41C80D69">
             <wp:extent cx="5760720" cy="2257425"/>
             <wp:effectExtent l="38100" t="38100" r="87630" b="104775"/>
             <wp:docPr id="2" name="Picture 2"/>
@@ -1074,7 +1219,7 @@
                     <pic:cNvPicPr/>
                   </pic:nvPicPr>
                   <pic:blipFill>
-                    <a:blip r:embed="rId14" cstate="print">
+                    <a:blip r:embed="rId16" cstate="print">
                       <a:extLst>
                         <a:ext uri="{28A0092B-C50C-407E-A947-70E740481C1C}">
                           <a14:useLocalDpi xmlns:a14="http://schemas.microsoft.com/office/drawing/2010/main" val="0"/>
@@ -1140,7 +1285,20 @@
     </w:p>
     <w:p>
       <w:r>
-        <w:t xml:space="preserve">A total of 37 main tests were identified. The notion of "main tests" refer to the fact the some test contains </w:t>
+        <w:lastRenderedPageBreak/>
+        <w:t xml:space="preserve">A total of 37 main tests were identified. The notion of "main tests" refer to the fact </w:t>
+      </w:r>
+      <w:r>
+        <w:t>that</w:t>
+      </w:r>
+      <w:r>
+        <w:t xml:space="preserve"> some test</w:t>
+      </w:r>
+      <w:r>
+        <w:t>s</w:t>
+      </w:r>
+      <w:r>
+        <w:t xml:space="preserve"> contain </w:t>
       </w:r>
       <w:r>
         <w:t>"</w:t>
@@ -1173,10 +1331,10 @@
       <w:r>
         <w:rPr>
           <w:noProof/>
-          <w:lang w:val="fr-LU" w:eastAsia="fr-LU"/>
+          <w:lang w:val="fr-BE" w:eastAsia="fr-BE"/>
         </w:rPr>
         <w:drawing>
-          <wp:inline distT="0" distB="0" distL="0" distR="0">
+          <wp:inline distT="0" distB="0" distL="0" distR="0" wp14:anchorId="41C80D6A" wp14:editId="41C80D6B">
             <wp:extent cx="2681287" cy="2827883"/>
             <wp:effectExtent l="38100" t="38100" r="100330" b="86995"/>
             <wp:docPr id="3" name="Picture 3"/>
@@ -1191,7 +1349,7 @@
                     <pic:cNvPicPr/>
                   </pic:nvPicPr>
                   <pic:blipFill>
-                    <a:blip r:embed="rId15">
+                    <a:blip r:embed="rId17">
                       <a:extLst>
                         <a:ext uri="{28A0092B-C50C-407E-A947-70E740481C1C}">
                           <a14:useLocalDpi xmlns:a14="http://schemas.microsoft.com/office/drawing/2010/main" val="0"/>
@@ -1286,6 +1444,7 @@
         <w:pStyle w:val="Heading1"/>
       </w:pPr>
       <w:r>
+        <w:lastRenderedPageBreak/>
         <w:t>How to apply control?</w:t>
       </w:r>
     </w:p>
@@ -1297,7 +1456,7 @@
         <w:t>d</w:t>
       </w:r>
       <w:r>
-        <w:t xml:space="preserve"> a local lab based on Keycloak [8], to show how to perform some of the validation points from the list. A </w:t>
+        <w:t xml:space="preserve"> a local lab based on Keycloak [8] to show how to perform some of the validation points from the list. A </w:t>
       </w:r>
       <w:r>
         <w:t>demo</w:t>
@@ -1356,10 +1515,10 @@
       <w:r>
         <w:rPr>
           <w:noProof/>
-          <w:lang w:val="fr-LU" w:eastAsia="fr-LU"/>
+          <w:lang w:val="fr-BE" w:eastAsia="fr-BE"/>
         </w:rPr>
         <w:drawing>
-          <wp:inline distT="0" distB="0" distL="0" distR="0" wp14:anchorId="3D95F4E0" wp14:editId="2F12BF48">
+          <wp:inline distT="0" distB="0" distL="0" distR="0" wp14:anchorId="41C80D6C" wp14:editId="41C80D6D">
             <wp:extent cx="5760720" cy="848246"/>
             <wp:effectExtent l="38100" t="38100" r="87630" b="104775"/>
             <wp:docPr id="7" name="Picture 7"/>
@@ -1374,7 +1533,7 @@
                     <pic:cNvPicPr/>
                   </pic:nvPicPr>
                   <pic:blipFill>
-                    <a:blip r:embed="rId16"/>
+                    <a:blip r:embed="rId18"/>
                     <a:stretch>
                       <a:fillRect/>
                     </a:stretch>
@@ -1490,7 +1649,13 @@
         <w:rPr>
           <w:b/>
         </w:rPr>
-        <w:t xml:space="preserve">Consequence: </w:t>
+        <w:t>Risk</w:t>
+      </w:r>
+      <w:r>
+        <w:rPr>
+          <w:b/>
+        </w:rPr>
+        <w:t xml:space="preserve">: </w:t>
       </w:r>
       <w:r>
         <w:t xml:space="preserve">It is possible to start a flow with </w:t>
@@ -1526,7 +1691,13 @@
         <w:t xml:space="preserve"> it can be used to obtain access token</w:t>
       </w:r>
       <w:r>
-        <w:t xml:space="preserve"> before the Client use it (an authorization code is valid one time).</w:t>
+        <w:t xml:space="preserve"> before the Client use it (an authorization code is valid on</w:t>
+      </w:r>
+      <w:r>
+        <w:t>c</w:t>
+      </w:r>
+      <w:r>
+        <w:t>e).</w:t>
       </w:r>
     </w:p>
     <w:p>
@@ -1556,17 +1727,23 @@
     </w:p>
     <w:p>
       <w:r>
-        <w:t>Let's try to start such one…</w:t>
+        <w:t xml:space="preserve">Let's try to start such </w:t>
+      </w:r>
+      <w:r>
+        <w:t xml:space="preserve">a </w:t>
+      </w:r>
+      <w:r>
+        <w:t>one…</w:t>
       </w:r>
     </w:p>
     <w:p>
       <w:r>
         <w:rPr>
           <w:noProof/>
-          <w:lang w:val="fr-LU" w:eastAsia="fr-LU"/>
+          <w:lang w:val="fr-BE" w:eastAsia="fr-BE"/>
         </w:rPr>
         <w:drawing>
-          <wp:inline distT="0" distB="0" distL="0" distR="0" wp14:anchorId="2C772DBF" wp14:editId="64EBC120">
+          <wp:inline distT="0" distB="0" distL="0" distR="0" wp14:anchorId="41C80D6E" wp14:editId="41C80D6F">
             <wp:extent cx="5760720" cy="620413"/>
             <wp:effectExtent l="38100" t="38100" r="87630" b="103505"/>
             <wp:docPr id="8" name="Picture 8"/>
@@ -1581,7 +1758,7 @@
                     <pic:cNvPicPr/>
                   </pic:nvPicPr>
                   <pic:blipFill>
-                    <a:blip r:embed="rId17"/>
+                    <a:blip r:embed="rId19"/>
                     <a:stretch>
                       <a:fillRect/>
                     </a:stretch>
@@ -1660,10 +1837,10 @@
       <w:r>
         <w:rPr>
           <w:noProof/>
-          <w:lang w:val="fr-LU" w:eastAsia="fr-LU"/>
+          <w:lang w:val="fr-BE" w:eastAsia="fr-BE"/>
         </w:rPr>
         <w:drawing>
-          <wp:inline distT="0" distB="0" distL="0" distR="0" wp14:anchorId="4FC9D838" wp14:editId="58154618">
+          <wp:inline distT="0" distB="0" distL="0" distR="0" wp14:anchorId="41C80D70" wp14:editId="41C80D71">
             <wp:extent cx="5760720" cy="1208367"/>
             <wp:effectExtent l="38100" t="38100" r="87630" b="87630"/>
             <wp:docPr id="9" name="Picture 9"/>
@@ -1678,7 +1855,7 @@
                     <pic:cNvPicPr/>
                   </pic:nvPicPr>
                   <pic:blipFill>
-                    <a:blip r:embed="rId18"/>
+                    <a:blip r:embed="rId20"/>
                     <a:stretch>
                       <a:fillRect/>
                     </a:stretch>
@@ -1712,6 +1889,7 @@
         <w:jc w:val="center"/>
       </w:pPr>
       <w:r>
+        <w:lastRenderedPageBreak/>
         <w:t xml:space="preserve">Figure </w:t>
       </w:r>
       <w:r>
@@ -1740,8 +1918,23 @@
       <w:r>
         <w:rPr>
           <w:b/>
-        </w:rPr>
-        <w:t>Consequence:</w:t>
+          <w:bCs/>
+        </w:rPr>
+        <w:t>Risk</w:t>
+      </w:r>
+      <w:r>
+        <w:rPr>
+          <w:b/>
+          <w:bCs/>
+        </w:rPr>
+        <w:t xml:space="preserve"> </w:t>
+      </w:r>
+      <w:r>
+        <w:rPr>
+          <w:b/>
+          <w:bCs/>
+        </w:rPr>
+        <w:t>:</w:t>
       </w:r>
       <w:r>
         <w:t xml:space="preserve"> It is possible to start a flow </w:t>
@@ -1764,7 +1957,10 @@
         <w:t xml:space="preserve"> reject any request </w:t>
       </w:r>
       <w:r>
-        <w:t>specifying a scope that is not defined for the targeted API and prevent scope enumeration/discovery operation</w:t>
+        <w:t>to specify</w:t>
+      </w:r>
+      <w:r>
+        <w:t xml:space="preserve"> a scope that is not defined for the targeted API and prevent scope enumeration/discovery operation</w:t>
       </w:r>
     </w:p>
     <w:p>
@@ -1785,10 +1981,10 @@
       <w:r>
         <w:rPr>
           <w:noProof/>
-          <w:lang w:val="fr-LU" w:eastAsia="fr-LU"/>
+          <w:lang w:val="fr-BE" w:eastAsia="fr-BE"/>
         </w:rPr>
         <w:drawing>
-          <wp:inline distT="0" distB="0" distL="0" distR="0" wp14:anchorId="454BE31B" wp14:editId="5F6AF525">
+          <wp:inline distT="0" distB="0" distL="0" distR="0" wp14:anchorId="41C80D72" wp14:editId="41C80D73">
             <wp:extent cx="2774767" cy="1652587"/>
             <wp:effectExtent l="38100" t="38100" r="102235" b="100330"/>
             <wp:docPr id="10" name="Picture 10"/>
@@ -1803,7 +1999,7 @@
                     <pic:cNvPicPr/>
                   </pic:nvPicPr>
                   <pic:blipFill>
-                    <a:blip r:embed="rId19"/>
+                    <a:blip r:embed="rId21"/>
                     <a:stretch>
                       <a:fillRect/>
                     </a:stretch>
@@ -1868,7 +2064,13 @@
     </w:p>
     <w:p>
       <w:r>
-        <w:t xml:space="preserve">Keycloak allow </w:t>
+        <w:t>Keycloak allow</w:t>
+      </w:r>
+      <w:r>
+        <w:t>s</w:t>
+      </w:r>
+      <w:r>
+        <w:t xml:space="preserve"> </w:t>
       </w:r>
       <w:r>
         <w:t>defining</w:t>
@@ -1890,10 +2092,10 @@
       <w:r>
         <w:rPr>
           <w:noProof/>
-          <w:lang w:val="fr-LU" w:eastAsia="fr-LU"/>
+          <w:lang w:val="fr-BE" w:eastAsia="fr-BE"/>
         </w:rPr>
         <w:drawing>
-          <wp:inline distT="0" distB="0" distL="0" distR="0" wp14:anchorId="1EEAC81A" wp14:editId="2005B9EC">
+          <wp:inline distT="0" distB="0" distL="0" distR="0" wp14:anchorId="41C80D74" wp14:editId="41C80D75">
             <wp:extent cx="4586435" cy="2101588"/>
             <wp:effectExtent l="38100" t="38100" r="100330" b="89535"/>
             <wp:docPr id="11" name="Picture 11"/>
@@ -1908,7 +2110,7 @@
                     <pic:cNvPicPr/>
                   </pic:nvPicPr>
                   <pic:blipFill>
-                    <a:blip r:embed="rId20"/>
+                    <a:blip r:embed="rId22"/>
                     <a:stretch>
                       <a:fillRect/>
                     </a:stretch>
@@ -1975,10 +2177,10 @@
       <w:r>
         <w:rPr>
           <w:noProof/>
-          <w:lang w:val="fr-LU" w:eastAsia="fr-LU"/>
+          <w:lang w:val="fr-BE" w:eastAsia="fr-BE"/>
         </w:rPr>
         <w:drawing>
-          <wp:inline distT="0" distB="0" distL="0" distR="0" wp14:anchorId="60D4AEA8" wp14:editId="59F86275">
+          <wp:inline distT="0" distB="0" distL="0" distR="0" wp14:anchorId="41C80D76" wp14:editId="41C80D77">
             <wp:extent cx="5760720" cy="1049742"/>
             <wp:effectExtent l="38100" t="38100" r="87630" b="93345"/>
             <wp:docPr id="12" name="Picture 12"/>
@@ -1993,7 +2195,7 @@
                     <pic:cNvPicPr/>
                   </pic:nvPicPr>
                   <pic:blipFill>
-                    <a:blip r:embed="rId21"/>
+                    <a:blip r:embed="rId23"/>
                     <a:stretch>
                       <a:fillRect/>
                     </a:stretch>
@@ -2053,6 +2255,7 @@
     </w:p>
     <w:p>
       <w:r>
+        <w:lastRenderedPageBreak/>
         <w:t>When a scope is valid then the login form is received</w:t>
       </w:r>
       <w:r>
@@ -2086,10 +2289,10 @@
       <w:r>
         <w:rPr>
           <w:noProof/>
-          <w:lang w:val="fr-LU" w:eastAsia="fr-LU"/>
+          <w:lang w:val="fr-BE" w:eastAsia="fr-BE"/>
         </w:rPr>
         <w:drawing>
-          <wp:inline distT="0" distB="0" distL="0" distR="0" wp14:anchorId="1FA5E020" wp14:editId="699502A8">
+          <wp:inline distT="0" distB="0" distL="0" distR="0" wp14:anchorId="41C80D78" wp14:editId="41C80D79">
             <wp:extent cx="5760720" cy="3014487"/>
             <wp:effectExtent l="38100" t="38100" r="87630" b="90805"/>
             <wp:docPr id="13" name="Picture 13"/>
@@ -2104,7 +2307,7 @@
                     <pic:cNvPicPr/>
                   </pic:nvPicPr>
                   <pic:blipFill>
-                    <a:blip r:embed="rId22"/>
+                    <a:blip r:embed="rId24"/>
                     <a:stretch>
                       <a:fillRect/>
                     </a:stretch>
@@ -2164,13 +2367,13 @@
     </w:p>
     <w:p>
       <w:r>
-        <w:t xml:space="preserve">8 scopes, not present in the </w:t>
+        <w:t xml:space="preserve">8 scopes not present in the </w:t>
       </w:r>
       <w:r>
         <w:t>Client code</w:t>
       </w:r>
       <w:r>
-        <w:t>, were identified.</w:t>
+        <w:t xml:space="preserve"> were identified.</w:t>
       </w:r>
     </w:p>
     <w:p>
@@ -2178,76 +2381,88 @@
         <w:rPr>
           <w:b/>
         </w:rPr>
-        <w:t>Consequence:</w:t>
-      </w:r>
-      <w:r>
-        <w:t xml:space="preserve"> It is possible</w:t>
+        <w:t>Risk</w:t>
+      </w:r>
+      <w:r>
+        <w:rPr>
+          <w:b/>
+        </w:rPr>
+        <w:t xml:space="preserve"> </w:t>
+      </w:r>
+      <w:r>
+        <w:rPr>
+          <w:b/>
+        </w:rPr>
+        <w:t>:</w:t>
+      </w:r>
+      <w:r>
+        <w:t xml:space="preserve"> It is</w:t>
+      </w:r>
+      <w:r>
+        <w:t xml:space="preserve"> potentially</w:t>
+      </w:r>
+      <w:r>
+        <w:t xml:space="preserve"> possible for a Client to access to more </w:t>
+      </w:r>
+      <w:r>
+        <w:t>resources</w:t>
+      </w:r>
+      <w:r>
+        <w:t xml:space="preserve"> if</w:t>
+      </w:r>
+      <w:r>
+        <w:t xml:space="preserve"> the U</w:t>
+      </w:r>
+      <w:r>
+        <w:t>ser accept</w:t>
+      </w:r>
+      <w:r>
+        <w:t>s</w:t>
+      </w:r>
+      <w:r>
+        <w:t xml:space="preserve"> the</w:t>
+      </w:r>
+      <w:r>
+        <w:t xml:space="preserve"> new scope requested.</w:t>
+      </w:r>
+    </w:p>
+    <w:p>
+      <w:pPr>
+        <w:pStyle w:val="Heading2"/>
+      </w:pPr>
+      <w:r>
+        <w:t>STS00b: The STS do not support broken hashing algorithm</w:t>
+      </w:r>
+      <w:r>
+        <w:t>s</w:t>
+      </w:r>
+      <w:r>
+        <w:t xml:space="preserve"> like MD5</w:t>
+      </w:r>
+      <w:r>
+        <w:t xml:space="preserve"> or SHA1 or even "plain"</w:t>
+      </w:r>
+    </w:p>
+    <w:p>
+      <w:r>
+        <w:t xml:space="preserve">The code verifier must have a minimum length of 43 positions according to </w:t>
+      </w:r>
+      <w:r>
+        <w:t xml:space="preserve">the </w:t>
+      </w:r>
+      <w:r>
+        <w:t>RFC [12]</w:t>
       </w:r>
       <w:r>
         <w:t>,</w:t>
       </w:r>
       <w:r>
-        <w:t xml:space="preserve"> for a Client</w:t>
+        <w:t xml:space="preserve"> so</w:t>
       </w:r>
       <w:r>
         <w:t>,</w:t>
       </w:r>
       <w:r>
-        <w:t xml:space="preserve"> to potentially access to more </w:t>
-      </w:r>
-      <w:r>
-        <w:t>resources</w:t>
-      </w:r>
-      <w:r>
-        <w:t xml:space="preserve"> if</w:t>
-      </w:r>
-      <w:r>
-        <w:t xml:space="preserve"> the U</w:t>
-      </w:r>
-      <w:r>
-        <w:t>ser accept the</w:t>
-      </w:r>
-      <w:r>
-        <w:t xml:space="preserve"> new scope requested.</w:t>
-      </w:r>
-    </w:p>
-    <w:p>
-      <w:pPr>
-        <w:pStyle w:val="Heading2"/>
-      </w:pPr>
-      <w:r>
-        <w:t>STS00b: The STS do not support broken hashing algorithm</w:t>
-      </w:r>
-      <w:r>
-        <w:t>s</w:t>
-      </w:r>
-      <w:r>
-        <w:t xml:space="preserve"> like MD5</w:t>
-      </w:r>
-      <w:r>
-        <w:t xml:space="preserve"> or SHA1 or even "plain"</w:t>
-      </w:r>
-    </w:p>
-    <w:p>
-      <w:r>
-        <w:t xml:space="preserve">The code verifier must have a minimum length of 43 positions according to </w:t>
-      </w:r>
-      <w:r>
-        <w:t xml:space="preserve">the </w:t>
-      </w:r>
-      <w:r>
-        <w:t>RFC [12]</w:t>
-      </w:r>
-      <w:r>
-        <w:t>,</w:t>
-      </w:r>
-      <w:r>
-        <w:t xml:space="preserve"> so</w:t>
-      </w:r>
-      <w:r>
-        <w:t>,</w:t>
-      </w:r>
-      <w:r>
         <w:t xml:space="preserve"> let's try to start </w:t>
       </w:r>
       <w:r>
@@ -2276,10 +2491,10 @@
       <w:r>
         <w:rPr>
           <w:noProof/>
-          <w:lang w:val="fr-LU" w:eastAsia="fr-LU"/>
+          <w:lang w:val="fr-BE" w:eastAsia="fr-BE"/>
         </w:rPr>
         <w:drawing>
-          <wp:inline distT="0" distB="0" distL="0" distR="0">
+          <wp:inline distT="0" distB="0" distL="0" distR="0" wp14:anchorId="41C80D7A" wp14:editId="41C80D7B">
             <wp:extent cx="5760720" cy="1146175"/>
             <wp:effectExtent l="38100" t="38100" r="87630" b="92075"/>
             <wp:docPr id="4" name="Picture 4"/>
@@ -2294,7 +2509,7 @@
                     <pic:cNvPicPr/>
                   </pic:nvPicPr>
                   <pic:blipFill>
-                    <a:blip r:embed="rId23">
+                    <a:blip r:embed="rId25">
                       <a:extLst>
                         <a:ext uri="{28A0092B-C50C-407E-A947-70E740481C1C}">
                           <a14:useLocalDpi xmlns:a14="http://schemas.microsoft.com/office/drawing/2010/main" val="0"/>
@@ -2399,10 +2614,11 @@
       <w:r>
         <w:rPr>
           <w:noProof/>
-          <w:lang w:val="fr-LU" w:eastAsia="fr-LU"/>
-        </w:rPr>
+          <w:lang w:val="fr-BE" w:eastAsia="fr-BE"/>
+        </w:rPr>
+        <w:lastRenderedPageBreak/>
         <w:drawing>
-          <wp:inline distT="0" distB="0" distL="0" distR="0">
+          <wp:inline distT="0" distB="0" distL="0" distR="0" wp14:anchorId="41C80D7C" wp14:editId="41C80D7D">
             <wp:extent cx="5760720" cy="551815"/>
             <wp:effectExtent l="38100" t="38100" r="87630" b="95885"/>
             <wp:docPr id="5" name="Picture 5"/>
@@ -2417,7 +2633,7 @@
                     <pic:cNvPicPr/>
                   </pic:nvPicPr>
                   <pic:blipFill>
-                    <a:blip r:embed="rId24">
+                    <a:blip r:embed="rId26">
                       <a:extLst>
                         <a:ext uri="{28A0092B-C50C-407E-A947-70E740481C1C}">
                           <a14:useLocalDpi xmlns:a14="http://schemas.microsoft.com/office/drawing/2010/main" val="0"/>
@@ -2491,19 +2707,37 @@
         <w:rPr>
           <w:b/>
         </w:rPr>
-        <w:t>Consequence:</w:t>
-      </w:r>
-      <w:r>
+        <w:t>Risk</w:t>
+      </w:r>
+      <w:r>
+        <w:rPr>
+          <w:b/>
+        </w:rPr>
         <w:t xml:space="preserve"> </w:t>
       </w:r>
       <w:r>
+        <w:rPr>
+          <w:b/>
+        </w:rPr>
+        <w:t>:</w:t>
+      </w:r>
+      <w:r>
+        <w:t xml:space="preserve"> </w:t>
+      </w:r>
+      <w:r>
         <w:t xml:space="preserve">It is possible to start </w:t>
       </w:r>
       <w:r>
         <w:t xml:space="preserve">a </w:t>
       </w:r>
       <w:r>
-        <w:t>flow that disable to protection added by PKCE</w:t>
+        <w:t>flow that disable</w:t>
+      </w:r>
+      <w:r>
+        <w:t>s</w:t>
+      </w:r>
+      <w:r>
+        <w:t xml:space="preserve"> to protection added by PKCE</w:t>
       </w:r>
       <w:r>
         <w:t xml:space="preserve">. It </w:t>
@@ -2534,10 +2768,22 @@
         <w:t xml:space="preserve">Connect allow </w:t>
       </w:r>
       <w:r>
-        <w:t>centralizing</w:t>
-      </w:r>
-      <w:r>
-        <w:t xml:space="preserve"> authentication and authorization management. On a side of the coin, it </w:t>
+        <w:t>centrali</w:t>
+      </w:r>
+      <w:r>
+        <w:t>s</w:t>
+      </w:r>
+      <w:r>
+        <w:t>ing</w:t>
+      </w:r>
+      <w:r>
+        <w:t xml:space="preserve"> authentication and authorization management. On </w:t>
+      </w:r>
+      <w:r>
+        <w:t>a</w:t>
+      </w:r>
+      <w:r>
+        <w:t xml:space="preserve"> side of the coin, it </w:t>
       </w:r>
       <w:r>
         <w:t>decreases</w:t>
@@ -2555,7 +2801,7 @@
         <w:t>removing</w:t>
       </w:r>
       <w:r>
-        <w:t xml:space="preserve"> the need to implement some error-prone feature like for example authentication and account reset. However, on the othe</w:t>
+        <w:t xml:space="preserve"> the need to implement some error-prone feature like authentication and account reset. However, on the othe</w:t>
       </w:r>
       <w:r>
         <w:t>r side, these new mechanism</w:t>
@@ -2575,13 +2821,25 @@
     </w:p>
     <w:p>
       <w:r>
-        <w:t xml:space="preserve">Anyway, these </w:t>
+        <w:t>Anyway</w:t>
+      </w:r>
+      <w:r>
+        <w:t>s</w:t>
+      </w:r>
+      <w:r>
+        <w:t xml:space="preserve">, these </w:t>
       </w:r>
       <w:r>
         <w:t>mechanisms</w:t>
       </w:r>
       <w:r>
-        <w:t xml:space="preserve"> are a real added value from a security point of view</w:t>
+        <w:t xml:space="preserve"> are a </w:t>
+      </w:r>
+      <w:r>
+        <w:t>true</w:t>
+      </w:r>
+      <w:r>
+        <w:t xml:space="preserve"> added value from a security point of view</w:t>
       </w:r>
       <w:r>
         <w:t xml:space="preserve"> and</w:t>
@@ -2596,13 +2854,25 @@
         <w:t>,</w:t>
       </w:r>
       <w:r>
-        <w:t xml:space="preserve"> it is just necessary to ensure that every component in the flow use secure/</w:t>
+        <w:t xml:space="preserve"> it is just necessary to ensure that every component in the flow use </w:t>
       </w:r>
       <w:r>
         <w:t>recommended</w:t>
       </w:r>
       <w:r>
-        <w:t xml:space="preserve"> settings. It's the main reason why </w:t>
+        <w:t xml:space="preserve"> </w:t>
+      </w:r>
+      <w:r>
+        <w:t xml:space="preserve"> </w:t>
+      </w:r>
+      <w:r>
+        <w:t xml:space="preserve">and </w:t>
+      </w:r>
+      <w:r>
+        <w:t xml:space="preserve">secure </w:t>
+      </w:r>
+      <w:r>
+        <w:t xml:space="preserve">settings. It's the main reason why </w:t>
       </w:r>
       <w:r>
         <w:t>t</w:t>
@@ -2614,7 +2884,13 @@
         <w:t xml:space="preserve"> was created</w:t>
       </w:r>
       <w:r>
-        <w:t xml:space="preserve">, in order to be sure during a security assessment to </w:t>
+        <w:t xml:space="preserve">, in order to </w:t>
+      </w:r>
+      <w:r>
+        <w:t>ensure</w:t>
+      </w:r>
+      <w:r>
+        <w:t xml:space="preserve"> during a security assessment to </w:t>
       </w:r>
       <w:r>
         <w:t>review</w:t>
@@ -2635,7 +2911,13 @@
         <w:t xml:space="preserve"> as well</w:t>
       </w:r>
       <w:r>
-        <w:t>, in order to allow them to review/monitor the configuration of the tiers involved.</w:t>
+        <w:t>, in order to allow them to review</w:t>
+      </w:r>
+      <w:r>
+        <w:t xml:space="preserve"> and </w:t>
+      </w:r>
+      <w:r>
+        <w:t>monitor the configuration of the tiers involved.</w:t>
       </w:r>
     </w:p>
     <w:p>
@@ -2649,13 +2931,22 @@
         <w:t>, the training module</w:t>
       </w:r>
       <w:r>
-        <w:t xml:space="preserve"> </w:t>
-      </w:r>
-      <w:r>
-        <w:t>dedicated to OAuth 2.0 [13]</w:t>
-      </w:r>
-      <w:r>
-        <w:t xml:space="preserve">, from the PortSwigger Web Security Academy, provide additional insight about </w:t>
+        <w:t xml:space="preserve"> dedicated to OAuth 2.0 [13]</w:t>
+      </w:r>
+      <w:r>
+        <w:t>, from the PortSwigger Web Security Academy, provide</w:t>
+      </w:r>
+      <w:r>
+        <w:t>s</w:t>
+      </w:r>
+      <w:r>
+        <w:t xml:space="preserve"> additional insight</w:t>
+      </w:r>
+      <w:r>
+        <w:t>s</w:t>
+      </w:r>
+      <w:r>
+        <w:t xml:space="preserve"> about </w:t>
       </w:r>
       <w:r>
         <w:t xml:space="preserve">interesting </w:t>
@@ -2665,11 +2956,6 @@
       </w:r>
       <w:r>
         <w:t>s.</w:t>
-      </w:r>
-    </w:p>
-    <w:p>
-      <w:r>
-        <w:br w:type="page"/>
       </w:r>
       <w:bookmarkStart w:id="0" w:name="_GoBack"/>
       <w:bookmarkEnd w:id="0"/>
@@ -2679,6 +2965,44 @@
         <w:pStyle w:val="Heading1"/>
       </w:pPr>
       <w:r>
+        <w:t>Credits</w:t>
+      </w:r>
+    </w:p>
+    <w:p>
+      <w:pPr>
+        <w:pStyle w:val="ListParagraph"/>
+        <w:numPr>
+          <w:ilvl w:val="0"/>
+          <w:numId w:val="5"/>
+        </w:numPr>
+      </w:pPr>
+      <w:r>
+        <w:t>Dominique Righetto</w:t>
+      </w:r>
+    </w:p>
+    <w:p>
+      <w:pPr>
+        <w:pStyle w:val="ListParagraph"/>
+        <w:numPr>
+          <w:ilvl w:val="0"/>
+          <w:numId w:val="5"/>
+        </w:numPr>
+      </w:pPr>
+      <w:r>
+        <w:t>Elliot Rasch</w:t>
+      </w:r>
+    </w:p>
+    <w:p>
+      <w:r>
+        <w:br w:type="page"/>
+      </w:r>
+    </w:p>
+    <w:p>
+      <w:pPr>
+        <w:pStyle w:val="Heading1"/>
+      </w:pPr>
+      <w:r>
+        <w:lastRenderedPageBreak/>
         <w:t>References</w:t>
       </w:r>
     </w:p>
@@ -2690,7 +3014,7 @@
           <w:numId w:val="4"/>
         </w:numPr>
       </w:pPr>
-      <w:hyperlink r:id="rId25" w:history="1">
+      <w:hyperlink r:id="rId27" w:history="1">
         <w:r>
           <w:rPr>
             <w:rStyle w:val="Hyperlink"/>
@@ -2710,7 +3034,7 @@
           <w:numId w:val="4"/>
         </w:numPr>
       </w:pPr>
-      <w:hyperlink r:id="rId26" w:history="1">
+      <w:hyperlink r:id="rId28" w:history="1">
         <w:r>
           <w:rPr>
             <w:rStyle w:val="Hyperlink"/>
@@ -2730,7 +3054,7 @@
           <w:numId w:val="4"/>
         </w:numPr>
       </w:pPr>
-      <w:hyperlink r:id="rId27" w:history="1">
+      <w:hyperlink r:id="rId29" w:history="1">
         <w:r>
           <w:rPr>
             <w:rStyle w:val="Hyperlink"/>
@@ -2750,7 +3074,7 @@
           <w:numId w:val="4"/>
         </w:numPr>
       </w:pPr>
-      <w:hyperlink r:id="rId28" w:history="1">
+      <w:hyperlink r:id="rId30" w:history="1">
         <w:r>
           <w:rPr>
             <w:rStyle w:val="Hyperlink"/>
@@ -2770,7 +3094,7 @@
           <w:numId w:val="4"/>
         </w:numPr>
       </w:pPr>
-      <w:hyperlink r:id="rId29" w:history="1">
+      <w:hyperlink r:id="rId31" w:history="1">
         <w:r>
           <w:rPr>
             <w:rStyle w:val="Hyperlink"/>
@@ -2790,7 +3114,7 @@
           <w:numId w:val="4"/>
         </w:numPr>
       </w:pPr>
-      <w:hyperlink r:id="rId30" w:anchor="validation-automation-status" w:history="1">
+      <w:hyperlink r:id="rId32" w:anchor="validation-automation-status" w:history="1">
         <w:r>
           <w:rPr>
             <w:rStyle w:val="Hyperlink"/>
@@ -2810,7 +3134,7 @@
           <w:numId w:val="4"/>
         </w:numPr>
       </w:pPr>
-      <w:hyperlink r:id="rId31" w:history="1">
+      <w:hyperlink r:id="rId33" w:history="1">
         <w:r>
           <w:rPr>
             <w:rStyle w:val="Hyperlink"/>
@@ -2830,7 +3154,7 @@
           <w:numId w:val="4"/>
         </w:numPr>
       </w:pPr>
-      <w:hyperlink r:id="rId32" w:history="1">
+      <w:hyperlink r:id="rId34" w:history="1">
         <w:r>
           <w:rPr>
             <w:rStyle w:val="Hyperlink"/>
@@ -2850,7 +3174,7 @@
           <w:numId w:val="4"/>
         </w:numPr>
       </w:pPr>
-      <w:hyperlink r:id="rId33" w:anchor="lab" w:history="1">
+      <w:hyperlink r:id="rId35" w:anchor="lab" w:history="1">
         <w:r>
           <w:rPr>
             <w:rStyle w:val="Hyperlink"/>
@@ -2870,7 +3194,7 @@
           <w:numId w:val="4"/>
         </w:numPr>
       </w:pPr>
-      <w:hyperlink r:id="rId34" w:history="1">
+      <w:hyperlink r:id="rId36" w:history="1">
         <w:r>
           <w:rPr>
             <w:rStyle w:val="Hyperlink"/>
@@ -2890,7 +3214,7 @@
           <w:numId w:val="4"/>
         </w:numPr>
       </w:pPr>
-      <w:hyperlink r:id="rId35" w:history="1">
+      <w:hyperlink r:id="rId37" w:history="1">
         <w:r>
           <w:rPr>
             <w:rStyle w:val="Hyperlink"/>
@@ -2910,7 +3234,7 @@
           <w:numId w:val="4"/>
         </w:numPr>
       </w:pPr>
-      <w:hyperlink r:id="rId36" w:anchor="section-4.1" w:history="1">
+      <w:hyperlink r:id="rId38" w:anchor="section-4.1" w:history="1">
         <w:r>
           <w:rPr>
             <w:rStyle w:val="Hyperlink"/>
@@ -2930,7 +3254,7 @@
           <w:numId w:val="4"/>
         </w:numPr>
       </w:pPr>
-      <w:hyperlink r:id="rId37" w:history="1">
+      <w:hyperlink r:id="rId39" w:history="1">
         <w:r>
           <w:rPr>
             <w:rStyle w:val="Hyperlink"/>
@@ -2944,7 +3268,7 @@
     </w:p>
     <w:p/>
     <w:sectPr>
-      <w:footerReference w:type="default" r:id="rId38"/>
+      <w:footerReference w:type="default" r:id="rId40"/>
       <w:pgSz w:w="11906" w:h="16838"/>
       <w:pgMar w:top="1417" w:right="1417" w:bottom="1417" w:left="1417" w:header="708" w:footer="708" w:gutter="0"/>
       <w:cols w:space="708"/>
@@ -2954,8 +3278,30 @@
 </w:document>
 </file>
 
+<file path=word/commentsExtensible.xml><?xml version="1.0" encoding="utf-8"?>
+<w16cex:commentsExtensible xmlns:wpc="http://schemas.microsoft.com/office/word/2010/wordprocessingCanvas" xmlns:cx="http://schemas.microsoft.com/office/drawing/2014/chartex" xmlns:cx1="http://schemas.microsoft.com/office/drawing/2015/9/8/chartex" xmlns:cx2="http://schemas.microsoft.com/office/drawing/2015/10/21/chartex" xmlns:cx3="http://schemas.microsoft.com/office/drawing/2016/5/9/chartex" xmlns:cx4="http://schemas.microsoft.com/office/drawing/2016/5/10/chartex" xmlns:cx5="http://schemas.microsoft.com/office/drawing/2016/5/11/chartex" xmlns:cx6="http://schemas.microsoft.com/office/drawing/2016/5/12/chartex" xmlns:cx7="http://schemas.microsoft.com/office/drawing/2016/5/13/chartex" xmlns:cx8="http://schemas.microsoft.com/office/drawing/2016/5/14/chartex" xmlns:mc="http://schemas.openxmlformats.org/markup-compatibility/2006" xmlns:aink="http://schemas.microsoft.com/office/drawing/2016/ink" xmlns:am3d="http://schemas.microsoft.com/office/drawing/2017/model3d" xmlns:o="urn:schemas-microsoft-com:office:office" xmlns:r="http://schemas.openxmlformats.org/officeDocument/2006/relationships" xmlns:m="http://schemas.openxmlformats.org/officeDocument/2006/math" xmlns:v="urn:schemas-microsoft-com:vml" xmlns:wp14="http://schemas.microsoft.com/office/word/2010/wordprocessingDrawing" xmlns:wp="http://schemas.openxmlformats.org/drawingml/2006/wordprocessingDrawing" xmlns:w10="urn:schemas-microsoft-com:office:word" xmlns:w="http://schemas.openxmlformats.org/wordprocessingml/2006/main" xmlns:w14="http://schemas.microsoft.com/office/word/2010/wordml" xmlns:w15="http://schemas.microsoft.com/office/word/2012/wordml" xmlns:w16cex="http://schemas.microsoft.com/office/word/2018/wordml/cex" xmlns:w16cid="http://schemas.microsoft.com/office/word/2016/wordml/cid" xmlns:w16="http://schemas.microsoft.com/office/word/2018/wordml" xmlns:w16sdtdh="http://schemas.microsoft.com/office/word/2020/wordml/sdtdatahash" xmlns:w16se="http://schemas.microsoft.com/office/word/2015/wordml/symex" xmlns:wpg="http://schemas.microsoft.com/office/word/2010/wordprocessingGroup" xmlns:wpi="http://schemas.microsoft.com/office/word/2010/wordprocessingInk" xmlns:wne="http://schemas.microsoft.com/office/word/2006/wordml" xmlns:wps="http://schemas.microsoft.com/office/word/2010/wordprocessingShape" mc:Ignorable="w14 w15 w16se w16cid w16 w16cex w16sdtdh wp14">
+  <w16cex:commentExtensible w16cex:durableId="24AD2CB0" w16cex:dateUtc="2021-07-29T11:33:00Z"/>
+  <w16cex:commentExtensible w16cex:durableId="4A287D21" w16cex:dateUtc="2021-07-29T11:38:00Z"/>
+  <w16cex:commentExtensible w16cex:durableId="24AD319D" w16cex:dateUtc="2021-07-29T11:54:00Z"/>
+  <w16cex:commentExtensible w16cex:durableId="2EA0D0D3" w16cex:dateUtc="2021-07-29T11:57:00Z"/>
+  <w16cex:commentExtensible w16cex:durableId="24AD321E" w16cex:dateUtc="2021-07-29T11:56:00Z"/>
+  <w16cex:commentExtensible w16cex:durableId="7D4B385F" w16cex:dateUtc="2021-07-29T12:20:00Z"/>
+</w16cex:commentsExtensible>
+</file>
+
+<file path=word/commentsIds.xml><?xml version="1.0" encoding="utf-8"?>
+<w16cid:commentsIds xmlns:wpc="http://schemas.microsoft.com/office/word/2010/wordprocessingCanvas" xmlns:cx="http://schemas.microsoft.com/office/drawing/2014/chartex" xmlns:cx1="http://schemas.microsoft.com/office/drawing/2015/9/8/chartex" xmlns:cx2="http://schemas.microsoft.com/office/drawing/2015/10/21/chartex" xmlns:cx3="http://schemas.microsoft.com/office/drawing/2016/5/9/chartex" xmlns:cx4="http://schemas.microsoft.com/office/drawing/2016/5/10/chartex" xmlns:cx5="http://schemas.microsoft.com/office/drawing/2016/5/11/chartex" xmlns:cx6="http://schemas.microsoft.com/office/drawing/2016/5/12/chartex" xmlns:cx7="http://schemas.microsoft.com/office/drawing/2016/5/13/chartex" xmlns:cx8="http://schemas.microsoft.com/office/drawing/2016/5/14/chartex" xmlns:mc="http://schemas.openxmlformats.org/markup-compatibility/2006" xmlns:aink="http://schemas.microsoft.com/office/drawing/2016/ink" xmlns:am3d="http://schemas.microsoft.com/office/drawing/2017/model3d" xmlns:o="urn:schemas-microsoft-com:office:office" xmlns:r="http://schemas.openxmlformats.org/officeDocument/2006/relationships" xmlns:m="http://schemas.openxmlformats.org/officeDocument/2006/math" xmlns:v="urn:schemas-microsoft-com:vml" xmlns:wp14="http://schemas.microsoft.com/office/word/2010/wordprocessingDrawing" xmlns:wp="http://schemas.openxmlformats.org/drawingml/2006/wordprocessingDrawing" xmlns:w10="urn:schemas-microsoft-com:office:word" xmlns:w="http://schemas.openxmlformats.org/wordprocessingml/2006/main" xmlns:w14="http://schemas.microsoft.com/office/word/2010/wordml" xmlns:w15="http://schemas.microsoft.com/office/word/2012/wordml" xmlns:w16cex="http://schemas.microsoft.com/office/word/2018/wordml/cex" xmlns:w16cid="http://schemas.microsoft.com/office/word/2016/wordml/cid" xmlns:w16="http://schemas.microsoft.com/office/word/2018/wordml" xmlns:w16sdtdh="http://schemas.microsoft.com/office/word/2020/wordml/sdtdatahash" xmlns:w16se="http://schemas.microsoft.com/office/word/2015/wordml/symex" xmlns:wpg="http://schemas.microsoft.com/office/word/2010/wordprocessingGroup" xmlns:wpi="http://schemas.microsoft.com/office/word/2010/wordprocessingInk" xmlns:wne="http://schemas.microsoft.com/office/word/2006/wordml" xmlns:wps="http://schemas.microsoft.com/office/word/2010/wordprocessingShape" mc:Ignorable="w14 w15 w16se w16cid w16 w16cex w16sdtdh wp14">
+  <w16cid:commentId w16cid:paraId="4CF1E4D5" w16cid:durableId="24AD2CB0"/>
+  <w16cid:commentId w16cid:paraId="5B52A558" w16cid:durableId="4A287D21"/>
+  <w16cid:commentId w16cid:paraId="77DB0C37" w16cid:durableId="24AD319D"/>
+  <w16cid:commentId w16cid:paraId="0EE3D027" w16cid:durableId="2EA0D0D3"/>
+  <w16cid:commentId w16cid:paraId="2BF5FD27" w16cid:durableId="24AD321E"/>
+  <w16cid:commentId w16cid:paraId="057D9FDF" w16cid:durableId="7D4B385F"/>
+</w16cid:commentsIds>
+</file>
+
 <file path=word/endnotes.xml><?xml version="1.0" encoding="utf-8"?>
-<w:endnotes xmlns:wpc="http://schemas.microsoft.com/office/word/2010/wordprocessingCanvas" xmlns:mc="http://schemas.openxmlformats.org/markup-compatibility/2006" xmlns:o="urn:schemas-microsoft-com:office:office" xmlns:r="http://schemas.openxmlformats.org/officeDocument/2006/relationships" xmlns:m="http://schemas.openxmlformats.org/officeDocument/2006/math" xmlns:v="urn:schemas-microsoft-com:vml" xmlns:wp14="http://schemas.microsoft.com/office/word/2010/wordprocessingDrawing" xmlns:wp="http://schemas.openxmlformats.org/drawingml/2006/wordprocessingDrawing" xmlns:w10="urn:schemas-microsoft-com:office:word" xmlns:w="http://schemas.openxmlformats.org/wordprocessingml/2006/main" xmlns:w14="http://schemas.microsoft.com/office/word/2010/wordml" xmlns:wpg="http://schemas.microsoft.com/office/word/2010/wordprocessingGroup" xmlns:wpi="http://schemas.microsoft.com/office/word/2010/wordprocessingInk" xmlns:wne="http://schemas.microsoft.com/office/word/2006/wordml" xmlns:wps="http://schemas.microsoft.com/office/word/2010/wordprocessingShape" mc:Ignorable="w14 wp14">
+<w:endnotes xmlns:wpc="http://schemas.microsoft.com/office/word/2010/wordprocessingCanvas" xmlns:cx="http://schemas.microsoft.com/office/drawing/2014/chartex" xmlns:cx1="http://schemas.microsoft.com/office/drawing/2015/9/8/chartex" xmlns:mc="http://schemas.openxmlformats.org/markup-compatibility/2006" xmlns:o="urn:schemas-microsoft-com:office:office" xmlns:r="http://schemas.openxmlformats.org/officeDocument/2006/relationships" xmlns:m="http://schemas.openxmlformats.org/officeDocument/2006/math" xmlns:v="urn:schemas-microsoft-com:vml" xmlns:wp14="http://schemas.microsoft.com/office/word/2010/wordprocessingDrawing" xmlns:wp="http://schemas.openxmlformats.org/drawingml/2006/wordprocessingDrawing" xmlns:w10="urn:schemas-microsoft-com:office:word" xmlns:w="http://schemas.openxmlformats.org/wordprocessingml/2006/main" xmlns:w14="http://schemas.microsoft.com/office/word/2010/wordml" xmlns:w15="http://schemas.microsoft.com/office/word/2012/wordml" xmlns:w16se="http://schemas.microsoft.com/office/word/2015/wordml/symex" xmlns:wpg="http://schemas.microsoft.com/office/word/2010/wordprocessingGroup" xmlns:wpi="http://schemas.microsoft.com/office/word/2010/wordprocessingInk" xmlns:wne="http://schemas.microsoft.com/office/word/2006/wordml" xmlns:wps="http://schemas.microsoft.com/office/word/2010/wordprocessingShape" mc:Ignorable="w14 w15 w16se wp14">
   <w:endnote w:type="separator" w:id="-1">
     <w:p>
       <w:pPr>
@@ -2974,13 +3320,20 @@
       <w:r>
         <w:continuationSeparator/>
       </w:r>
+    </w:p>
+  </w:endnote>
+  <w:endnote w:type="continuationNotice" w:id="1">
+    <w:p>
+      <w:pPr>
+        <w:spacing w:after="0" w:line="240" w:lineRule="auto"/>
+      </w:pPr>
     </w:p>
   </w:endnote>
 </w:endnotes>
 </file>
 
 <file path=word/footer1.xml><?xml version="1.0" encoding="utf-8"?>
-<w:ftr xmlns:wpc="http://schemas.microsoft.com/office/word/2010/wordprocessingCanvas" xmlns:mc="http://schemas.openxmlformats.org/markup-compatibility/2006" xmlns:o="urn:schemas-microsoft-com:office:office" xmlns:r="http://schemas.openxmlformats.org/officeDocument/2006/relationships" xmlns:m="http://schemas.openxmlformats.org/officeDocument/2006/math" xmlns:v="urn:schemas-microsoft-com:vml" xmlns:wp14="http://schemas.microsoft.com/office/word/2010/wordprocessingDrawing" xmlns:wp="http://schemas.openxmlformats.org/drawingml/2006/wordprocessingDrawing" xmlns:w10="urn:schemas-microsoft-com:office:word" xmlns:w="http://schemas.openxmlformats.org/wordprocessingml/2006/main" xmlns:w14="http://schemas.microsoft.com/office/word/2010/wordml" xmlns:wpg="http://schemas.microsoft.com/office/word/2010/wordprocessingGroup" xmlns:wpi="http://schemas.microsoft.com/office/word/2010/wordprocessingInk" xmlns:wne="http://schemas.microsoft.com/office/word/2006/wordml" xmlns:wps="http://schemas.microsoft.com/office/word/2010/wordprocessingShape" mc:Ignorable="w14 wp14">
+<w:ftr xmlns:wpc="http://schemas.microsoft.com/office/word/2010/wordprocessingCanvas" xmlns:cx="http://schemas.microsoft.com/office/drawing/2014/chartex" xmlns:cx1="http://schemas.microsoft.com/office/drawing/2015/9/8/chartex" xmlns:mc="http://schemas.openxmlformats.org/markup-compatibility/2006" xmlns:o="urn:schemas-microsoft-com:office:office" xmlns:r="http://schemas.openxmlformats.org/officeDocument/2006/relationships" xmlns:m="http://schemas.openxmlformats.org/officeDocument/2006/math" xmlns:v="urn:schemas-microsoft-com:vml" xmlns:wp14="http://schemas.microsoft.com/office/word/2010/wordprocessingDrawing" xmlns:wp="http://schemas.openxmlformats.org/drawingml/2006/wordprocessingDrawing" xmlns:w10="urn:schemas-microsoft-com:office:word" xmlns:w="http://schemas.openxmlformats.org/wordprocessingml/2006/main" xmlns:w14="http://schemas.microsoft.com/office/word/2010/wordml" xmlns:w15="http://schemas.microsoft.com/office/word/2012/wordml" xmlns:w16se="http://schemas.microsoft.com/office/word/2015/wordml/symex" xmlns:wpg="http://schemas.microsoft.com/office/word/2010/wordprocessingGroup" xmlns:wpi="http://schemas.microsoft.com/office/word/2010/wordprocessingInk" xmlns:wne="http://schemas.microsoft.com/office/word/2006/wordml" xmlns:wps="http://schemas.microsoft.com/office/word/2010/wordprocessingShape" mc:Ignorable="w14 w15 w16se wp14">
   <w:sdt>
     <w:sdtPr>
       <w:id w:val="1290163663"/>
@@ -3040,7 +3393,7 @@
                 <w:bCs/>
                 <w:noProof/>
               </w:rPr>
-              <w:t>1</w:t>
+              <w:t>9</w:t>
             </w:r>
             <w:r>
               <w:rPr>
@@ -3085,7 +3438,7 @@
                 <w:bCs/>
                 <w:noProof/>
               </w:rPr>
-              <w:t>1</w:t>
+              <w:t>9</w:t>
             </w:r>
             <w:r>
               <w:rPr>
@@ -3111,7 +3464,7 @@
 </file>
 
 <file path=word/footnotes.xml><?xml version="1.0" encoding="utf-8"?>
-<w:footnotes xmlns:wpc="http://schemas.microsoft.com/office/word/2010/wordprocessingCanvas" xmlns:mc="http://schemas.openxmlformats.org/markup-compatibility/2006" xmlns:o="urn:schemas-microsoft-com:office:office" xmlns:r="http://schemas.openxmlformats.org/officeDocument/2006/relationships" xmlns:m="http://schemas.openxmlformats.org/officeDocument/2006/math" xmlns:v="urn:schemas-microsoft-com:vml" xmlns:wp14="http://schemas.microsoft.com/office/word/2010/wordprocessingDrawing" xmlns:wp="http://schemas.openxmlformats.org/drawingml/2006/wordprocessingDrawing" xmlns:w10="urn:schemas-microsoft-com:office:word" xmlns:w="http://schemas.openxmlformats.org/wordprocessingml/2006/main" xmlns:w14="http://schemas.microsoft.com/office/word/2010/wordml" xmlns:wpg="http://schemas.microsoft.com/office/word/2010/wordprocessingGroup" xmlns:wpi="http://schemas.microsoft.com/office/word/2010/wordprocessingInk" xmlns:wne="http://schemas.microsoft.com/office/word/2006/wordml" xmlns:wps="http://schemas.microsoft.com/office/word/2010/wordprocessingShape" mc:Ignorable="w14 wp14">
+<w:footnotes xmlns:wpc="http://schemas.microsoft.com/office/word/2010/wordprocessingCanvas" xmlns:cx="http://schemas.microsoft.com/office/drawing/2014/chartex" xmlns:cx1="http://schemas.microsoft.com/office/drawing/2015/9/8/chartex" xmlns:mc="http://schemas.openxmlformats.org/markup-compatibility/2006" xmlns:o="urn:schemas-microsoft-com:office:office" xmlns:r="http://schemas.openxmlformats.org/officeDocument/2006/relationships" xmlns:m="http://schemas.openxmlformats.org/officeDocument/2006/math" xmlns:v="urn:schemas-microsoft-com:vml" xmlns:wp14="http://schemas.microsoft.com/office/word/2010/wordprocessingDrawing" xmlns:wp="http://schemas.openxmlformats.org/drawingml/2006/wordprocessingDrawing" xmlns:w10="urn:schemas-microsoft-com:office:word" xmlns:w="http://schemas.openxmlformats.org/wordprocessingml/2006/main" xmlns:w14="http://schemas.microsoft.com/office/word/2010/wordml" xmlns:w15="http://schemas.microsoft.com/office/word/2012/wordml" xmlns:w16se="http://schemas.microsoft.com/office/word/2015/wordml/symex" xmlns:wpg="http://schemas.microsoft.com/office/word/2010/wordprocessingGroup" xmlns:wpi="http://schemas.microsoft.com/office/word/2010/wordprocessingInk" xmlns:wne="http://schemas.microsoft.com/office/word/2006/wordml" xmlns:wps="http://schemas.microsoft.com/office/word/2010/wordprocessingShape" mc:Ignorable="w14 w15 w16se wp14">
   <w:footnote w:type="separator" w:id="-1">
     <w:p>
       <w:pPr>
@@ -3130,14 +3483,21 @@
       <w:r>
         <w:continuationSeparator/>
       </w:r>
+    </w:p>
+  </w:footnote>
+  <w:footnote w:type="continuationNotice" w:id="1">
+    <w:p>
+      <w:pPr>
+        <w:spacing w:after="0" w:line="240" w:lineRule="auto"/>
+      </w:pPr>
     </w:p>
   </w:footnote>
 </w:footnotes>
 </file>
 
 <file path=word/numbering.xml><?xml version="1.0" encoding="utf-8"?>
-<w:numbering xmlns:wpc="http://schemas.microsoft.com/office/word/2010/wordprocessingCanvas" xmlns:mc="http://schemas.openxmlformats.org/markup-compatibility/2006" xmlns:o="urn:schemas-microsoft-com:office:office" xmlns:r="http://schemas.openxmlformats.org/officeDocument/2006/relationships" xmlns:m="http://schemas.openxmlformats.org/officeDocument/2006/math" xmlns:v="urn:schemas-microsoft-com:vml" xmlns:wp14="http://schemas.microsoft.com/office/word/2010/wordprocessingDrawing" xmlns:wp="http://schemas.openxmlformats.org/drawingml/2006/wordprocessingDrawing" xmlns:w10="urn:schemas-microsoft-com:office:word" xmlns:w="http://schemas.openxmlformats.org/wordprocessingml/2006/main" xmlns:w14="http://schemas.microsoft.com/office/word/2010/wordml" xmlns:wpg="http://schemas.microsoft.com/office/word/2010/wordprocessingGroup" xmlns:wpi="http://schemas.microsoft.com/office/word/2010/wordprocessingInk" xmlns:wne="http://schemas.microsoft.com/office/word/2006/wordml" xmlns:wps="http://schemas.microsoft.com/office/word/2010/wordprocessingShape" mc:Ignorable="w14 wp14">
-  <w:abstractNum w:abstractNumId="0">
+<w:numbering xmlns:wpc="http://schemas.microsoft.com/office/word/2010/wordprocessingCanvas" xmlns:cx="http://schemas.microsoft.com/office/drawing/2014/chartex" xmlns:cx1="http://schemas.microsoft.com/office/drawing/2015/9/8/chartex" xmlns:mc="http://schemas.openxmlformats.org/markup-compatibility/2006" xmlns:o="urn:schemas-microsoft-com:office:office" xmlns:r="http://schemas.openxmlformats.org/officeDocument/2006/relationships" xmlns:m="http://schemas.openxmlformats.org/officeDocument/2006/math" xmlns:v="urn:schemas-microsoft-com:vml" xmlns:wp14="http://schemas.microsoft.com/office/word/2010/wordprocessingDrawing" xmlns:wp="http://schemas.openxmlformats.org/drawingml/2006/wordprocessingDrawing" xmlns:w10="urn:schemas-microsoft-com:office:word" xmlns:w="http://schemas.openxmlformats.org/wordprocessingml/2006/main" xmlns:w14="http://schemas.microsoft.com/office/word/2010/wordml" xmlns:w15="http://schemas.microsoft.com/office/word/2012/wordml" xmlns:w16se="http://schemas.microsoft.com/office/word/2015/wordml/symex" xmlns:wpg="http://schemas.microsoft.com/office/word/2010/wordprocessingGroup" xmlns:wpi="http://schemas.microsoft.com/office/word/2010/wordprocessingInk" xmlns:wne="http://schemas.microsoft.com/office/word/2006/wordml" xmlns:wps="http://schemas.microsoft.com/office/word/2010/wordprocessingShape" mc:Ignorable="w14 w15 w16se wp14">
+  <w:abstractNum w:abstractNumId="0" w15:restartNumberingAfterBreak="0">
     <w:nsid w:val="03ED4D08"/>
     <w:multiLevelType w:val="hybridMultilevel"/>
     <w:tmpl w:val="CF52F6D8"/>
@@ -3250,7 +3610,7 @@
       </w:rPr>
     </w:lvl>
   </w:abstractNum>
-  <w:abstractNum w:abstractNumId="1">
+  <w:abstractNum w:abstractNumId="1" w15:restartNumberingAfterBreak="0">
     <w:nsid w:val="132C2A82"/>
     <w:multiLevelType w:val="hybridMultilevel"/>
     <w:tmpl w:val="CA584F1E"/>
@@ -3336,7 +3696,120 @@
       </w:pPr>
     </w:lvl>
   </w:abstractNum>
-  <w:abstractNum w:abstractNumId="2">
+  <w:abstractNum w:abstractNumId="2" w15:restartNumberingAfterBreak="0">
+    <w:nsid w:val="3E003F20"/>
+    <w:multiLevelType w:val="hybridMultilevel"/>
+    <w:tmpl w:val="C3A4E102"/>
+    <w:lvl w:ilvl="0" w:tplc="080C0001">
+      <w:start w:val="1"/>
+      <w:numFmt w:val="bullet"/>
+      <w:lvlText w:val=""/>
+      <w:lvlJc w:val="left"/>
+      <w:pPr>
+        <w:ind w:left="720" w:hanging="360"/>
+      </w:pPr>
+      <w:rPr>
+        <w:rFonts w:ascii="Symbol" w:hAnsi="Symbol" w:hint="default"/>
+      </w:rPr>
+    </w:lvl>
+    <w:lvl w:ilvl="1" w:tplc="080C0003" w:tentative="1">
+      <w:start w:val="1"/>
+      <w:numFmt w:val="bullet"/>
+      <w:lvlText w:val="o"/>
+      <w:lvlJc w:val="left"/>
+      <w:pPr>
+        <w:ind w:left="1440" w:hanging="360"/>
+      </w:pPr>
+      <w:rPr>
+        <w:rFonts w:ascii="Courier New" w:hAnsi="Courier New" w:cs="Courier New" w:hint="default"/>
+      </w:rPr>
+    </w:lvl>
+    <w:lvl w:ilvl="2" w:tplc="080C0005" w:tentative="1">
+      <w:start w:val="1"/>
+      <w:numFmt w:val="bullet"/>
+      <w:lvlText w:val=""/>
+      <w:lvlJc w:val="left"/>
+      <w:pPr>
+        <w:ind w:left="2160" w:hanging="360"/>
+      </w:pPr>
+      <w:rPr>
+        <w:rFonts w:ascii="Wingdings" w:hAnsi="Wingdings" w:hint="default"/>
+      </w:rPr>
+    </w:lvl>
+    <w:lvl w:ilvl="3" w:tplc="080C0001" w:tentative="1">
+      <w:start w:val="1"/>
+      <w:numFmt w:val="bullet"/>
+      <w:lvlText w:val=""/>
+      <w:lvlJc w:val="left"/>
+      <w:pPr>
+        <w:ind w:left="2880" w:hanging="360"/>
+      </w:pPr>
+      <w:rPr>
+        <w:rFonts w:ascii="Symbol" w:hAnsi="Symbol" w:hint="default"/>
+      </w:rPr>
+    </w:lvl>
+    <w:lvl w:ilvl="4" w:tplc="080C0003" w:tentative="1">
+      <w:start w:val="1"/>
+      <w:numFmt w:val="bullet"/>
+      <w:lvlText w:val="o"/>
+      <w:lvlJc w:val="left"/>
+      <w:pPr>
+        <w:ind w:left="3600" w:hanging="360"/>
+      </w:pPr>
+      <w:rPr>
+        <w:rFonts w:ascii="Courier New" w:hAnsi="Courier New" w:cs="Courier New" w:hint="default"/>
+      </w:rPr>
+    </w:lvl>
+    <w:lvl w:ilvl="5" w:tplc="080C0005" w:tentative="1">
+      <w:start w:val="1"/>
+      <w:numFmt w:val="bullet"/>
+      <w:lvlText w:val=""/>
+      <w:lvlJc w:val="left"/>
+      <w:pPr>
+        <w:ind w:left="4320" w:hanging="360"/>
+      </w:pPr>
+      <w:rPr>
+        <w:rFonts w:ascii="Wingdings" w:hAnsi="Wingdings" w:hint="default"/>
+      </w:rPr>
+    </w:lvl>
+    <w:lvl w:ilvl="6" w:tplc="080C0001" w:tentative="1">
+      <w:start w:val="1"/>
+      <w:numFmt w:val="bullet"/>
+      <w:lvlText w:val=""/>
+      <w:lvlJc w:val="left"/>
+      <w:pPr>
+        <w:ind w:left="5040" w:hanging="360"/>
+      </w:pPr>
+      <w:rPr>
+        <w:rFonts w:ascii="Symbol" w:hAnsi="Symbol" w:hint="default"/>
+      </w:rPr>
+    </w:lvl>
+    <w:lvl w:ilvl="7" w:tplc="080C0003" w:tentative="1">
+      <w:start w:val="1"/>
+      <w:numFmt w:val="bullet"/>
+      <w:lvlText w:val="o"/>
+      <w:lvlJc w:val="left"/>
+      <w:pPr>
+        <w:ind w:left="5760" w:hanging="360"/>
+      </w:pPr>
+      <w:rPr>
+        <w:rFonts w:ascii="Courier New" w:hAnsi="Courier New" w:cs="Courier New" w:hint="default"/>
+      </w:rPr>
+    </w:lvl>
+    <w:lvl w:ilvl="8" w:tplc="080C0005" w:tentative="1">
+      <w:start w:val="1"/>
+      <w:numFmt w:val="bullet"/>
+      <w:lvlText w:val=""/>
+      <w:lvlJc w:val="left"/>
+      <w:pPr>
+        <w:ind w:left="6480" w:hanging="360"/>
+      </w:pPr>
+      <w:rPr>
+        <w:rFonts w:ascii="Wingdings" w:hAnsi="Wingdings" w:hint="default"/>
+      </w:rPr>
+    </w:lvl>
+  </w:abstractNum>
+  <w:abstractNum w:abstractNumId="3" w15:restartNumberingAfterBreak="0">
     <w:nsid w:val="5A426F23"/>
     <w:multiLevelType w:val="hybridMultilevel"/>
     <w:tmpl w:val="C032EF38"/>
@@ -3449,7 +3922,7 @@
       </w:rPr>
     </w:lvl>
   </w:abstractNum>
-  <w:abstractNum w:abstractNumId="3">
+  <w:abstractNum w:abstractNumId="4" w15:restartNumberingAfterBreak="0">
     <w:nsid w:val="5CF275EA"/>
     <w:multiLevelType w:val="hybridMultilevel"/>
     <w:tmpl w:val="9A18174E"/>
@@ -3565,19 +4038,22 @@
     <w:abstractNumId w:val="0"/>
   </w:num>
   <w:num w:numId="2">
-    <w:abstractNumId w:val="2"/>
+    <w:abstractNumId w:val="3"/>
   </w:num>
   <w:num w:numId="3">
-    <w:abstractNumId w:val="3"/>
+    <w:abstractNumId w:val="4"/>
   </w:num>
   <w:num w:numId="4">
     <w:abstractNumId w:val="1"/>
+  </w:num>
+  <w:num w:numId="5">
+    <w:abstractNumId w:val="2"/>
   </w:num>
 </w:numbering>
 </file>
 
 <file path=word/styles.xml><?xml version="1.0" encoding="utf-8"?>
-<w:styles xmlns:mc="http://schemas.openxmlformats.org/markup-compatibility/2006" xmlns:r="http://schemas.openxmlformats.org/officeDocument/2006/relationships" xmlns:w="http://schemas.openxmlformats.org/wordprocessingml/2006/main" xmlns:w14="http://schemas.microsoft.com/office/word/2010/wordml" mc:Ignorable="w14">
+<w:styles xmlns:mc="http://schemas.openxmlformats.org/markup-compatibility/2006" xmlns:r="http://schemas.openxmlformats.org/officeDocument/2006/relationships" xmlns:w="http://schemas.openxmlformats.org/wordprocessingml/2006/main" xmlns:w14="http://schemas.microsoft.com/office/word/2010/wordml" xmlns:w15="http://schemas.microsoft.com/office/word/2012/wordml" xmlns:w16se="http://schemas.microsoft.com/office/word/2015/wordml/symex" mc:Ignorable="w14 w15 w16se">
   <w:docDefaults>
     <w:rPrDefault>
       <w:rPr>
@@ -3593,144 +4069,378 @@
       </w:pPr>
     </w:pPrDefault>
   </w:docDefaults>
-  <w:latentStyles w:defLockedState="0" w:defUIPriority="99" w:defSemiHidden="1" w:defUnhideWhenUsed="1" w:defQFormat="0" w:count="267">
-    <w:lsdException w:name="Normal" w:semiHidden="0" w:uiPriority="0" w:unhideWhenUsed="0" w:qFormat="1"/>
-    <w:lsdException w:name="heading 1" w:semiHidden="0" w:uiPriority="9" w:unhideWhenUsed="0" w:qFormat="1"/>
-    <w:lsdException w:name="heading 2" w:uiPriority="9" w:qFormat="1"/>
-    <w:lsdException w:name="heading 3" w:uiPriority="9" w:qFormat="1"/>
-    <w:lsdException w:name="heading 4" w:uiPriority="9" w:qFormat="1"/>
-    <w:lsdException w:name="heading 5" w:uiPriority="9" w:qFormat="1"/>
-    <w:lsdException w:name="heading 6" w:uiPriority="9" w:qFormat="1"/>
-    <w:lsdException w:name="heading 7" w:uiPriority="9" w:qFormat="1"/>
-    <w:lsdException w:name="heading 8" w:uiPriority="9" w:qFormat="1"/>
-    <w:lsdException w:name="heading 9" w:uiPriority="9" w:qFormat="1"/>
-    <w:lsdException w:name="toc 1" w:uiPriority="39"/>
-    <w:lsdException w:name="toc 2" w:uiPriority="39"/>
-    <w:lsdException w:name="toc 3" w:uiPriority="39"/>
-    <w:lsdException w:name="toc 4" w:uiPriority="39"/>
-    <w:lsdException w:name="toc 5" w:uiPriority="39"/>
-    <w:lsdException w:name="toc 6" w:uiPriority="39"/>
-    <w:lsdException w:name="toc 7" w:uiPriority="39"/>
-    <w:lsdException w:name="toc 8" w:uiPriority="39"/>
-    <w:lsdException w:name="toc 9" w:uiPriority="39"/>
-    <w:lsdException w:name="caption" w:uiPriority="35" w:qFormat="1"/>
-    <w:lsdException w:name="Title" w:semiHidden="0" w:uiPriority="10" w:unhideWhenUsed="0" w:qFormat="1"/>
-    <w:lsdException w:name="Default Paragraph Font" w:uiPriority="1"/>
-    <w:lsdException w:name="Subtitle" w:semiHidden="0" w:uiPriority="11" w:unhideWhenUsed="0" w:qFormat="1"/>
-    <w:lsdException w:name="Strong" w:semiHidden="0" w:uiPriority="22" w:unhideWhenUsed="0" w:qFormat="1"/>
-    <w:lsdException w:name="Emphasis" w:semiHidden="0" w:uiPriority="20" w:unhideWhenUsed="0" w:qFormat="1"/>
-    <w:lsdException w:name="Table Grid" w:semiHidden="0" w:uiPriority="59" w:unhideWhenUsed="0"/>
-    <w:lsdException w:name="Placeholder Text" w:unhideWhenUsed="0"/>
-    <w:lsdException w:name="No Spacing" w:semiHidden="0" w:uiPriority="1" w:unhideWhenUsed="0" w:qFormat="1"/>
-    <w:lsdException w:name="Light Shading" w:semiHidden="0" w:uiPriority="60" w:unhideWhenUsed="0"/>
-    <w:lsdException w:name="Light List" w:semiHidden="0" w:uiPriority="61" w:unhideWhenUsed="0"/>
-    <w:lsdException w:name="Light Grid" w:semiHidden="0" w:uiPriority="62" w:unhideWhenUsed="0"/>
-    <w:lsdException w:name="Medium Shading 1" w:semiHidden="0" w:uiPriority="63" w:unhideWhenUsed="0"/>
-    <w:lsdException w:name="Medium Shading 2" w:semiHidden="0" w:uiPriority="64" w:unhideWhenUsed="0"/>
-    <w:lsdException w:name="Medium List 1" w:semiHidden="0" w:uiPriority="65" w:unhideWhenUsed="0"/>
-    <w:lsdException w:name="Medium List 2" w:semiHidden="0" w:uiPriority="66" w:unhideWhenUsed="0"/>
-    <w:lsdException w:name="Medium Grid 1" w:semiHidden="0" w:uiPriority="67" w:unhideWhenUsed="0"/>
-    <w:lsdException w:name="Medium Grid 2" w:semiHidden="0" w:uiPriority="68" w:unhideWhenUsed="0"/>
-    <w:lsdException w:name="Medium Grid 3" w:semiHidden="0" w:uiPriority="69" w:unhideWhenUsed="0"/>
-    <w:lsdException w:name="Dark List" w:semiHidden="0" w:uiPriority="70" w:unhideWhenUsed="0"/>
-    <w:lsdException w:name="Colorful Shading" w:semiHidden="0" w:uiPriority="71" w:unhideWhenUsed="0"/>
-    <w:lsdException w:name="Colorful List" w:semiHidden="0" w:uiPriority="72" w:unhideWhenUsed="0"/>
-    <w:lsdException w:name="Colorful Grid" w:semiHidden="0" w:uiPriority="73" w:unhideWhenUsed="0"/>
-    <w:lsdException w:name="Light Shading Accent 1" w:semiHidden="0" w:uiPriority="60" w:unhideWhenUsed="0"/>
-    <w:lsdException w:name="Light List Accent 1" w:semiHidden="0" w:uiPriority="61" w:unhideWhenUsed="0"/>
-    <w:lsdException w:name="Light Grid Accent 1" w:semiHidden="0" w:uiPriority="62" w:unhideWhenUsed="0"/>
-    <w:lsdException w:name="Medium Shading 1 Accent 1" w:semiHidden="0" w:uiPriority="63" w:unhideWhenUsed="0"/>
-    <w:lsdException w:name="Medium Shading 2 Accent 1" w:semiHidden="0" w:uiPriority="64" w:unhideWhenUsed="0"/>
-    <w:lsdException w:name="Medium List 1 Accent 1" w:semiHidden="0" w:uiPriority="65" w:unhideWhenUsed="0"/>
-    <w:lsdException w:name="Revision" w:unhideWhenUsed="0"/>
-    <w:lsdException w:name="List Paragraph" w:semiHidden="0" w:uiPriority="34" w:unhideWhenUsed="0" w:qFormat="1"/>
-    <w:lsdException w:name="Quote" w:semiHidden="0" w:uiPriority="29" w:unhideWhenUsed="0" w:qFormat="1"/>
-    <w:lsdException w:name="Intense Quote" w:semiHidden="0" w:uiPriority="30" w:unhideWhenUsed="0" w:qFormat="1"/>
-    <w:lsdException w:name="Medium List 2 Accent 1" w:semiHidden="0" w:uiPriority="66" w:unhideWhenUsed="0"/>
-    <w:lsdException w:name="Medium Grid 1 Accent 1" w:semiHidden="0" w:uiPriority="67" w:unhideWhenUsed="0"/>
-    <w:lsdException w:name="Medium Grid 2 Accent 1" w:semiHidden="0" w:uiPriority="68" w:unhideWhenUsed="0"/>
-    <w:lsdException w:name="Medium Grid 3 Accent 1" w:semiHidden="0" w:uiPriority="69" w:unhideWhenUsed="0"/>
-    <w:lsdException w:name="Dark List Accent 1" w:semiHidden="0" w:uiPriority="70" w:unhideWhenUsed="0"/>
-    <w:lsdException w:name="Colorful Shading Accent 1" w:semiHidden="0" w:uiPriority="71" w:unhideWhenUsed="0"/>
-    <w:lsdException w:name="Colorful List Accent 1" w:semiHidden="0" w:uiPriority="72" w:unhideWhenUsed="0"/>
-    <w:lsdException w:name="Colorful Grid Accent 1" w:semiHidden="0" w:uiPriority="73" w:unhideWhenUsed="0"/>
-    <w:lsdException w:name="Light Shading Accent 2" w:semiHidden="0" w:uiPriority="60" w:unhideWhenUsed="0"/>
-    <w:lsdException w:name="Light List Accent 2" w:semiHidden="0" w:uiPriority="61" w:unhideWhenUsed="0"/>
-    <w:lsdException w:name="Light Grid Accent 2" w:semiHidden="0" w:uiPriority="62" w:unhideWhenUsed="0"/>
-    <w:lsdException w:name="Medium Shading 1 Accent 2" w:semiHidden="0" w:uiPriority="63" w:unhideWhenUsed="0"/>
-    <w:lsdException w:name="Medium Shading 2 Accent 2" w:semiHidden="0" w:uiPriority="64" w:unhideWhenUsed="0"/>
-    <w:lsdException w:name="Medium List 1 Accent 2" w:semiHidden="0" w:uiPriority="65" w:unhideWhenUsed="0"/>
-    <w:lsdException w:name="Medium List 2 Accent 2" w:semiHidden="0" w:uiPriority="66" w:unhideWhenUsed="0"/>
-    <w:lsdException w:name="Medium Grid 1 Accent 2" w:semiHidden="0" w:uiPriority="67" w:unhideWhenUsed="0"/>
-    <w:lsdException w:name="Medium Grid 2 Accent 2" w:semiHidden="0" w:uiPriority="68" w:unhideWhenUsed="0"/>
-    <w:lsdException w:name="Medium Grid 3 Accent 2" w:semiHidden="0" w:uiPriority="69" w:unhideWhenUsed="0"/>
-    <w:lsdException w:name="Dark List Accent 2" w:semiHidden="0" w:uiPriority="70" w:unhideWhenUsed="0"/>
-    <w:lsdException w:name="Colorful Shading Accent 2" w:semiHidden="0" w:uiPriority="71" w:unhideWhenUsed="0"/>
-    <w:lsdException w:name="Colorful List Accent 2" w:semiHidden="0" w:uiPriority="72" w:unhideWhenUsed="0"/>
-    <w:lsdException w:name="Colorful Grid Accent 2" w:semiHidden="0" w:uiPriority="73" w:unhideWhenUsed="0"/>
-    <w:lsdException w:name="Light Shading Accent 3" w:semiHidden="0" w:uiPriority="60" w:unhideWhenUsed="0"/>
-    <w:lsdException w:name="Light List Accent 3" w:semiHidden="0" w:uiPriority="61" w:unhideWhenUsed="0"/>
-    <w:lsdException w:name="Light Grid Accent 3" w:semiHidden="0" w:uiPriority="62" w:unhideWhenUsed="0"/>
-    <w:lsdException w:name="Medium Shading 1 Accent 3" w:semiHidden="0" w:uiPriority="63" w:unhideWhenUsed="0"/>
-    <w:lsdException w:name="Medium Shading 2 Accent 3" w:semiHidden="0" w:uiPriority="64" w:unhideWhenUsed="0"/>
-    <w:lsdException w:name="Medium List 1 Accent 3" w:semiHidden="0" w:uiPriority="65" w:unhideWhenUsed="0"/>
-    <w:lsdException w:name="Medium List 2 Accent 3" w:semiHidden="0" w:uiPriority="66" w:unhideWhenUsed="0"/>
-    <w:lsdException w:name="Medium Grid 1 Accent 3" w:semiHidden="0" w:uiPriority="67" w:unhideWhenUsed="0"/>
-    <w:lsdException w:name="Medium Grid 2 Accent 3" w:semiHidden="0" w:uiPriority="68" w:unhideWhenUsed="0"/>
-    <w:lsdException w:name="Medium Grid 3 Accent 3" w:semiHidden="0" w:uiPriority="69" w:unhideWhenUsed="0"/>
-    <w:lsdException w:name="Dark List Accent 3" w:semiHidden="0" w:uiPriority="70" w:unhideWhenUsed="0"/>
-    <w:lsdException w:name="Colorful Shading Accent 3" w:semiHidden="0" w:uiPriority="71" w:unhideWhenUsed="0"/>
-    <w:lsdException w:name="Colorful List Accent 3" w:semiHidden="0" w:uiPriority="72" w:unhideWhenUsed="0"/>
-    <w:lsdException w:name="Colorful Grid Accent 3" w:semiHidden="0" w:uiPriority="73" w:unhideWhenUsed="0"/>
-    <w:lsdException w:name="Light Shading Accent 4" w:semiHidden="0" w:uiPriority="60" w:unhideWhenUsed="0"/>
-    <w:lsdException w:name="Light List Accent 4" w:semiHidden="0" w:uiPriority="61" w:unhideWhenUsed="0"/>
-    <w:lsdException w:name="Light Grid Accent 4" w:semiHidden="0" w:uiPriority="62" w:unhideWhenUsed="0"/>
-    <w:lsdException w:name="Medium Shading 1 Accent 4" w:semiHidden="0" w:uiPriority="63" w:unhideWhenUsed="0"/>
-    <w:lsdException w:name="Medium Shading 2 Accent 4" w:semiHidden="0" w:uiPriority="64" w:unhideWhenUsed="0"/>
-    <w:lsdException w:name="Medium List 1 Accent 4" w:semiHidden="0" w:uiPriority="65" w:unhideWhenUsed="0"/>
-    <w:lsdException w:name="Medium List 2 Accent 4" w:semiHidden="0" w:uiPriority="66" w:unhideWhenUsed="0"/>
-    <w:lsdException w:name="Medium Grid 1 Accent 4" w:semiHidden="0" w:uiPriority="67" w:unhideWhenUsed="0"/>
-    <w:lsdException w:name="Medium Grid 2 Accent 4" w:semiHidden="0" w:uiPriority="68" w:unhideWhenUsed="0"/>
-    <w:lsdException w:name="Medium Grid 3 Accent 4" w:semiHidden="0" w:uiPriority="69" w:unhideWhenUsed="0"/>
-    <w:lsdException w:name="Dark List Accent 4" w:semiHidden="0" w:uiPriority="70" w:unhideWhenUsed="0"/>
-    <w:lsdException w:name="Colorful Shading Accent 4" w:semiHidden="0" w:uiPriority="71" w:unhideWhenUsed="0"/>
-    <w:lsdException w:name="Colorful List Accent 4" w:semiHidden="0" w:uiPriority="72" w:unhideWhenUsed="0"/>
-    <w:lsdException w:name="Colorful Grid Accent 4" w:semiHidden="0" w:uiPriority="73" w:unhideWhenUsed="0"/>
-    <w:lsdException w:name="Light Shading Accent 5" w:semiHidden="0" w:uiPriority="60" w:unhideWhenUsed="0"/>
-    <w:lsdException w:name="Light List Accent 5" w:semiHidden="0" w:uiPriority="61" w:unhideWhenUsed="0"/>
-    <w:lsdException w:name="Light Grid Accent 5" w:semiHidden="0" w:uiPriority="62" w:unhideWhenUsed="0"/>
-    <w:lsdException w:name="Medium Shading 1 Accent 5" w:semiHidden="0" w:uiPriority="63" w:unhideWhenUsed="0"/>
-    <w:lsdException w:name="Medium Shading 2 Accent 5" w:semiHidden="0" w:uiPriority="64" w:unhideWhenUsed="0"/>
-    <w:lsdException w:name="Medium List 1 Accent 5" w:semiHidden="0" w:uiPriority="65" w:unhideWhenUsed="0"/>
-    <w:lsdException w:name="Medium List 2 Accent 5" w:semiHidden="0" w:uiPriority="66" w:unhideWhenUsed="0"/>
-    <w:lsdException w:name="Medium Grid 1 Accent 5" w:semiHidden="0" w:uiPriority="67" w:unhideWhenUsed="0"/>
-    <w:lsdException w:name="Medium Grid 2 Accent 5" w:semiHidden="0" w:uiPriority="68" w:unhideWhenUsed="0"/>
-    <w:lsdException w:name="Medium Grid 3 Accent 5" w:semiHidden="0" w:uiPriority="69" w:unhideWhenUsed="0"/>
-    <w:lsdException w:name="Dark List Accent 5" w:semiHidden="0" w:uiPriority="70" w:unhideWhenUsed="0"/>
-    <w:lsdException w:name="Colorful Shading Accent 5" w:semiHidden="0" w:uiPriority="71" w:unhideWhenUsed="0"/>
-    <w:lsdException w:name="Colorful List Accent 5" w:semiHidden="0" w:uiPriority="72" w:unhideWhenUsed="0"/>
-    <w:lsdException w:name="Colorful Grid Accent 5" w:semiHidden="0" w:uiPriority="73" w:unhideWhenUsed="0"/>
-    <w:lsdException w:name="Light Shading Accent 6" w:semiHidden="0" w:uiPriority="60" w:unhideWhenUsed="0"/>
-    <w:lsdException w:name="Light List Accent 6" w:semiHidden="0" w:uiPriority="61" w:unhideWhenUsed="0"/>
-    <w:lsdException w:name="Light Grid Accent 6" w:semiHidden="0" w:uiPriority="62" w:unhideWhenUsed="0"/>
-    <w:lsdException w:name="Medium Shading 1 Accent 6" w:semiHidden="0" w:uiPriority="63" w:unhideWhenUsed="0"/>
-    <w:lsdException w:name="Medium Shading 2 Accent 6" w:semiHidden="0" w:uiPriority="64" w:unhideWhenUsed="0"/>
-    <w:lsdException w:name="Medium List 1 Accent 6" w:semiHidden="0" w:uiPriority="65" w:unhideWhenUsed="0"/>
-    <w:lsdException w:name="Medium List 2 Accent 6" w:semiHidden="0" w:uiPriority="66" w:unhideWhenUsed="0"/>
-    <w:lsdException w:name="Medium Grid 1 Accent 6" w:semiHidden="0" w:uiPriority="67" w:unhideWhenUsed="0"/>
-    <w:lsdException w:name="Medium Grid 2 Accent 6" w:semiHidden="0" w:uiPriority="68" w:unhideWhenUsed="0"/>
-    <w:lsdException w:name="Medium Grid 3 Accent 6" w:semiHidden="0" w:uiPriority="69" w:unhideWhenUsed="0"/>
-    <w:lsdException w:name="Dark List Accent 6" w:semiHidden="0" w:uiPriority="70" w:unhideWhenUsed="0"/>
-    <w:lsdException w:name="Colorful Shading Accent 6" w:semiHidden="0" w:uiPriority="71" w:unhideWhenUsed="0"/>
-    <w:lsdException w:name="Colorful List Accent 6" w:semiHidden="0" w:uiPriority="72" w:unhideWhenUsed="0"/>
-    <w:lsdException w:name="Colorful Grid Accent 6" w:semiHidden="0" w:uiPriority="73" w:unhideWhenUsed="0"/>
-    <w:lsdException w:name="Subtle Emphasis" w:semiHidden="0" w:uiPriority="19" w:unhideWhenUsed="0" w:qFormat="1"/>
-    <w:lsdException w:name="Intense Emphasis" w:semiHidden="0" w:uiPriority="21" w:unhideWhenUsed="0" w:qFormat="1"/>
-    <w:lsdException w:name="Subtle Reference" w:semiHidden="0" w:uiPriority="31" w:unhideWhenUsed="0" w:qFormat="1"/>
-    <w:lsdException w:name="Intense Reference" w:semiHidden="0" w:uiPriority="32" w:unhideWhenUsed="0" w:qFormat="1"/>
-    <w:lsdException w:name="Book Title" w:semiHidden="0" w:uiPriority="33" w:unhideWhenUsed="0" w:qFormat="1"/>
-    <w:lsdException w:name="Bibliography" w:uiPriority="37"/>
-    <w:lsdException w:name="TOC Heading" w:uiPriority="39" w:qFormat="1"/>
+  <w:latentStyles w:defLockedState="0" w:defUIPriority="99" w:defSemiHidden="0" w:defUnhideWhenUsed="0" w:defQFormat="0" w:count="371">
+    <w:lsdException w:name="Normal" w:uiPriority="0" w:qFormat="1"/>
+    <w:lsdException w:name="heading 1" w:uiPriority="9" w:qFormat="1"/>
+    <w:lsdException w:name="heading 2" w:semiHidden="1" w:uiPriority="9" w:unhideWhenUsed="1" w:qFormat="1"/>
+    <w:lsdException w:name="heading 3" w:semiHidden="1" w:uiPriority="9" w:unhideWhenUsed="1" w:qFormat="1"/>
+    <w:lsdException w:name="heading 4" w:semiHidden="1" w:uiPriority="9" w:unhideWhenUsed="1" w:qFormat="1"/>
+    <w:lsdException w:name="heading 5" w:semiHidden="1" w:uiPriority="9" w:unhideWhenUsed="1" w:qFormat="1"/>
+    <w:lsdException w:name="heading 6" w:semiHidden="1" w:uiPriority="9" w:unhideWhenUsed="1" w:qFormat="1"/>
+    <w:lsdException w:name="heading 7" w:semiHidden="1" w:uiPriority="9" w:unhideWhenUsed="1" w:qFormat="1"/>
+    <w:lsdException w:name="heading 8" w:semiHidden="1" w:uiPriority="9" w:unhideWhenUsed="1" w:qFormat="1"/>
+    <w:lsdException w:name="heading 9" w:semiHidden="1" w:uiPriority="9" w:unhideWhenUsed="1" w:qFormat="1"/>
+    <w:lsdException w:name="index 1" w:semiHidden="1" w:unhideWhenUsed="1"/>
+    <w:lsdException w:name="index 2" w:semiHidden="1" w:unhideWhenUsed="1"/>
+    <w:lsdException w:name="index 3" w:semiHidden="1" w:unhideWhenUsed="1"/>
+    <w:lsdException w:name="index 4" w:semiHidden="1" w:unhideWhenUsed="1"/>
+    <w:lsdException w:name="index 5" w:semiHidden="1" w:unhideWhenUsed="1"/>
+    <w:lsdException w:name="index 6" w:semiHidden="1" w:unhideWhenUsed="1"/>
+    <w:lsdException w:name="index 7" w:semiHidden="1" w:unhideWhenUsed="1"/>
+    <w:lsdException w:name="index 8" w:semiHidden="1" w:unhideWhenUsed="1"/>
+    <w:lsdException w:name="index 9" w:semiHidden="1" w:unhideWhenUsed="1"/>
+    <w:lsdException w:name="toc 1" w:semiHidden="1" w:uiPriority="39" w:unhideWhenUsed="1"/>
+    <w:lsdException w:name="toc 2" w:semiHidden="1" w:uiPriority="39" w:unhideWhenUsed="1"/>
+    <w:lsdException w:name="toc 3" w:semiHidden="1" w:uiPriority="39" w:unhideWhenUsed="1"/>
+    <w:lsdException w:name="toc 4" w:semiHidden="1" w:uiPriority="39" w:unhideWhenUsed="1"/>
+    <w:lsdException w:name="toc 5" w:semiHidden="1" w:uiPriority="39" w:unhideWhenUsed="1"/>
+    <w:lsdException w:name="toc 6" w:semiHidden="1" w:uiPriority="39" w:unhideWhenUsed="1"/>
+    <w:lsdException w:name="toc 7" w:semiHidden="1" w:uiPriority="39" w:unhideWhenUsed="1"/>
+    <w:lsdException w:name="toc 8" w:semiHidden="1" w:uiPriority="39" w:unhideWhenUsed="1"/>
+    <w:lsdException w:name="toc 9" w:semiHidden="1" w:uiPriority="39" w:unhideWhenUsed="1"/>
+    <w:lsdException w:name="Normal Indent" w:semiHidden="1" w:unhideWhenUsed="1"/>
+    <w:lsdException w:name="footnote text" w:semiHidden="1" w:unhideWhenUsed="1"/>
+    <w:lsdException w:name="annotation text" w:semiHidden="1" w:unhideWhenUsed="1"/>
+    <w:lsdException w:name="header" w:semiHidden="1" w:unhideWhenUsed="1"/>
+    <w:lsdException w:name="footer" w:semiHidden="1" w:unhideWhenUsed="1"/>
+    <w:lsdException w:name="index heading" w:semiHidden="1" w:unhideWhenUsed="1"/>
+    <w:lsdException w:name="caption" w:semiHidden="1" w:uiPriority="35" w:unhideWhenUsed="1" w:qFormat="1"/>
+    <w:lsdException w:name="table of figures" w:semiHidden="1" w:unhideWhenUsed="1"/>
+    <w:lsdException w:name="envelope address" w:semiHidden="1" w:unhideWhenUsed="1"/>
+    <w:lsdException w:name="envelope return" w:semiHidden="1" w:unhideWhenUsed="1"/>
+    <w:lsdException w:name="footnote reference" w:semiHidden="1" w:unhideWhenUsed="1"/>
+    <w:lsdException w:name="annotation reference" w:semiHidden="1" w:unhideWhenUsed="1"/>
+    <w:lsdException w:name="line number" w:semiHidden="1" w:unhideWhenUsed="1"/>
+    <w:lsdException w:name="page number" w:semiHidden="1" w:unhideWhenUsed="1"/>
+    <w:lsdException w:name="endnote reference" w:semiHidden="1" w:unhideWhenUsed="1"/>
+    <w:lsdException w:name="endnote text" w:semiHidden="1" w:unhideWhenUsed="1"/>
+    <w:lsdException w:name="table of authorities" w:semiHidden="1" w:unhideWhenUsed="1"/>
+    <w:lsdException w:name="macro" w:semiHidden="1" w:unhideWhenUsed="1"/>
+    <w:lsdException w:name="toa heading" w:semiHidden="1" w:unhideWhenUsed="1"/>
+    <w:lsdException w:name="List" w:semiHidden="1" w:unhideWhenUsed="1"/>
+    <w:lsdException w:name="List Bullet" w:semiHidden="1" w:unhideWhenUsed="1"/>
+    <w:lsdException w:name="List Number" w:semiHidden="1" w:unhideWhenUsed="1"/>
+    <w:lsdException w:name="List 2" w:semiHidden="1" w:unhideWhenUsed="1"/>
+    <w:lsdException w:name="List 3" w:semiHidden="1" w:unhideWhenUsed="1"/>
+    <w:lsdException w:name="List 4" w:semiHidden="1" w:unhideWhenUsed="1"/>
+    <w:lsdException w:name="List 5" w:semiHidden="1" w:unhideWhenUsed="1"/>
+    <w:lsdException w:name="List Bullet 2" w:semiHidden="1" w:unhideWhenUsed="1"/>
+    <w:lsdException w:name="List Bullet 3" w:semiHidden="1" w:unhideWhenUsed="1"/>
+    <w:lsdException w:name="List Bullet 4" w:semiHidden="1" w:unhideWhenUsed="1"/>
+    <w:lsdException w:name="List Bullet 5" w:semiHidden="1" w:unhideWhenUsed="1"/>
+    <w:lsdException w:name="List Number 2" w:semiHidden="1" w:unhideWhenUsed="1"/>
+    <w:lsdException w:name="List Number 3" w:semiHidden="1" w:unhideWhenUsed="1"/>
+    <w:lsdException w:name="List Number 4" w:semiHidden="1" w:unhideWhenUsed="1"/>
+    <w:lsdException w:name="List Number 5" w:semiHidden="1" w:unhideWhenUsed="1"/>
+    <w:lsdException w:name="Title" w:uiPriority="10" w:qFormat="1"/>
+    <w:lsdException w:name="Closing" w:semiHidden="1" w:unhideWhenUsed="1"/>
+    <w:lsdException w:name="Signature" w:semiHidden="1" w:unhideWhenUsed="1"/>
+    <w:lsdException w:name="Default Paragraph Font" w:semiHidden="1" w:uiPriority="1" w:unhideWhenUsed="1"/>
+    <w:lsdException w:name="Body Text" w:semiHidden="1" w:unhideWhenUsed="1"/>
+    <w:lsdException w:name="Body Text Indent" w:semiHidden="1" w:unhideWhenUsed="1"/>
+    <w:lsdException w:name="List Continue" w:semiHidden="1" w:unhideWhenUsed="1"/>
+    <w:lsdException w:name="List Continue 2" w:semiHidden="1" w:unhideWhenUsed="1"/>
+    <w:lsdException w:name="List Continue 3" w:semiHidden="1" w:unhideWhenUsed="1"/>
+    <w:lsdException w:name="List Continue 4" w:semiHidden="1" w:unhideWhenUsed="1"/>
+    <w:lsdException w:name="List Continue 5" w:semiHidden="1" w:unhideWhenUsed="1"/>
+    <w:lsdException w:name="Message Header" w:semiHidden="1" w:unhideWhenUsed="1"/>
+    <w:lsdException w:name="Subtitle" w:uiPriority="11" w:qFormat="1"/>
+    <w:lsdException w:name="Salutation" w:semiHidden="1" w:unhideWhenUsed="1"/>
+    <w:lsdException w:name="Date" w:semiHidden="1" w:unhideWhenUsed="1"/>
+    <w:lsdException w:name="Body Text First Indent" w:semiHidden="1" w:unhideWhenUsed="1"/>
+    <w:lsdException w:name="Body Text First Indent 2" w:semiHidden="1" w:unhideWhenUsed="1"/>
+    <w:lsdException w:name="Note Heading" w:semiHidden="1" w:unhideWhenUsed="1"/>
+    <w:lsdException w:name="Body Text 2" w:semiHidden="1" w:unhideWhenUsed="1"/>
+    <w:lsdException w:name="Body Text 3" w:semiHidden="1" w:unhideWhenUsed="1"/>
+    <w:lsdException w:name="Body Text Indent 2" w:semiHidden="1" w:unhideWhenUsed="1"/>
+    <w:lsdException w:name="Body Text Indent 3" w:semiHidden="1" w:unhideWhenUsed="1"/>
+    <w:lsdException w:name="Block Text" w:semiHidden="1" w:unhideWhenUsed="1"/>
+    <w:lsdException w:name="Hyperlink" w:semiHidden="1" w:unhideWhenUsed="1"/>
+    <w:lsdException w:name="FollowedHyperlink" w:semiHidden="1" w:unhideWhenUsed="1"/>
+    <w:lsdException w:name="Strong" w:uiPriority="22" w:qFormat="1"/>
+    <w:lsdException w:name="Emphasis" w:uiPriority="20" w:qFormat="1"/>
+    <w:lsdException w:name="Document Map" w:semiHidden="1" w:unhideWhenUsed="1"/>
+    <w:lsdException w:name="Plain Text" w:semiHidden="1" w:unhideWhenUsed="1"/>
+    <w:lsdException w:name="E-mail Signature" w:semiHidden="1" w:unhideWhenUsed="1"/>
+    <w:lsdException w:name="HTML Top of Form" w:semiHidden="1" w:unhideWhenUsed="1"/>
+    <w:lsdException w:name="HTML Bottom of Form" w:semiHidden="1" w:unhideWhenUsed="1"/>
+    <w:lsdException w:name="Normal (Web)" w:semiHidden="1" w:unhideWhenUsed="1"/>
+    <w:lsdException w:name="HTML Acronym" w:semiHidden="1" w:unhideWhenUsed="1"/>
+    <w:lsdException w:name="HTML Address" w:semiHidden="1" w:unhideWhenUsed="1"/>
+    <w:lsdException w:name="HTML Cite" w:semiHidden="1" w:unhideWhenUsed="1"/>
+    <w:lsdException w:name="HTML Code" w:semiHidden="1" w:unhideWhenUsed="1"/>
+    <w:lsdException w:name="HTML Definition" w:semiHidden="1" w:unhideWhenUsed="1"/>
+    <w:lsdException w:name="HTML Keyboard" w:semiHidden="1" w:unhideWhenUsed="1"/>
+    <w:lsdException w:name="HTML Preformatted" w:semiHidden="1" w:unhideWhenUsed="1"/>
+    <w:lsdException w:name="HTML Sample" w:semiHidden="1" w:unhideWhenUsed="1"/>
+    <w:lsdException w:name="HTML Typewriter" w:semiHidden="1" w:unhideWhenUsed="1"/>
+    <w:lsdException w:name="HTML Variable" w:semiHidden="1" w:unhideWhenUsed="1"/>
+    <w:lsdException w:name="Normal Table" w:semiHidden="1" w:unhideWhenUsed="1"/>
+    <w:lsdException w:name="annotation subject" w:semiHidden="1" w:unhideWhenUsed="1"/>
+    <w:lsdException w:name="No List" w:semiHidden="1" w:unhideWhenUsed="1"/>
+    <w:lsdException w:name="Outline List 1" w:semiHidden="1" w:unhideWhenUsed="1"/>
+    <w:lsdException w:name="Outline List 2" w:semiHidden="1" w:unhideWhenUsed="1"/>
+    <w:lsdException w:name="Outline List 3" w:semiHidden="1" w:unhideWhenUsed="1"/>
+    <w:lsdException w:name="Table Simple 1" w:semiHidden="1" w:unhideWhenUsed="1"/>
+    <w:lsdException w:name="Table Simple 2" w:semiHidden="1" w:unhideWhenUsed="1"/>
+    <w:lsdException w:name="Table Simple 3" w:semiHidden="1" w:unhideWhenUsed="1"/>
+    <w:lsdException w:name="Table Classic 1" w:semiHidden="1" w:unhideWhenUsed="1"/>
+    <w:lsdException w:name="Table Classic 2" w:semiHidden="1" w:unhideWhenUsed="1"/>
+    <w:lsdException w:name="Table Classic 3" w:semiHidden="1" w:unhideWhenUsed="1"/>
+    <w:lsdException w:name="Table Classic 4" w:semiHidden="1" w:unhideWhenUsed="1"/>
+    <w:lsdException w:name="Table Colorful 1" w:semiHidden="1" w:unhideWhenUsed="1"/>
+    <w:lsdException w:name="Table Colorful 2" w:semiHidden="1" w:unhideWhenUsed="1"/>
+    <w:lsdException w:name="Table Colorful 3" w:semiHidden="1" w:unhideWhenUsed="1"/>
+    <w:lsdException w:name="Table Columns 1" w:semiHidden="1" w:unhideWhenUsed="1"/>
+    <w:lsdException w:name="Table Columns 2" w:semiHidden="1" w:unhideWhenUsed="1"/>
+    <w:lsdException w:name="Table Columns 3" w:semiHidden="1" w:unhideWhenUsed="1"/>
+    <w:lsdException w:name="Table Columns 4" w:semiHidden="1" w:unhideWhenUsed="1"/>
+    <w:lsdException w:name="Table Columns 5" w:semiHidden="1" w:unhideWhenUsed="1"/>
+    <w:lsdException w:name="Table Grid 1" w:semiHidden="1" w:unhideWhenUsed="1"/>
+    <w:lsdException w:name="Table Grid 2" w:semiHidden="1" w:unhideWhenUsed="1"/>
+    <w:lsdException w:name="Table Grid 3" w:semiHidden="1" w:unhideWhenUsed="1"/>
+    <w:lsdException w:name="Table Grid 4" w:semiHidden="1" w:unhideWhenUsed="1"/>
+    <w:lsdException w:name="Table Grid 5" w:semiHidden="1" w:unhideWhenUsed="1"/>
+    <w:lsdException w:name="Table Grid 6" w:semiHidden="1" w:unhideWhenUsed="1"/>
+    <w:lsdException w:name="Table Grid 7" w:semiHidden="1" w:unhideWhenUsed="1"/>
+    <w:lsdException w:name="Table Grid 8" w:semiHidden="1" w:unhideWhenUsed="1"/>
+    <w:lsdException w:name="Table List 1" w:semiHidden="1" w:unhideWhenUsed="1"/>
+    <w:lsdException w:name="Table List 2" w:semiHidden="1" w:unhideWhenUsed="1"/>
+    <w:lsdException w:name="Table List 3" w:semiHidden="1" w:unhideWhenUsed="1"/>
+    <w:lsdException w:name="Table List 4" w:semiHidden="1" w:unhideWhenUsed="1"/>
+    <w:lsdException w:name="Table List 5" w:semiHidden="1" w:unhideWhenUsed="1"/>
+    <w:lsdException w:name="Table List 6" w:semiHidden="1" w:unhideWhenUsed="1"/>
+    <w:lsdException w:name="Table List 7" w:semiHidden="1" w:unhideWhenUsed="1"/>
+    <w:lsdException w:name="Table List 8" w:semiHidden="1" w:unhideWhenUsed="1"/>
+    <w:lsdException w:name="Table 3D effects 1" w:semiHidden="1" w:unhideWhenUsed="1"/>
+    <w:lsdException w:name="Table 3D effects 2" w:semiHidden="1" w:unhideWhenUsed="1"/>
+    <w:lsdException w:name="Table 3D effects 3" w:semiHidden="1" w:unhideWhenUsed="1"/>
+    <w:lsdException w:name="Table Contemporary" w:semiHidden="1" w:unhideWhenUsed="1"/>
+    <w:lsdException w:name="Table Elegant" w:semiHidden="1" w:unhideWhenUsed="1"/>
+    <w:lsdException w:name="Table Professional" w:semiHidden="1" w:unhideWhenUsed="1"/>
+    <w:lsdException w:name="Table Subtle 1" w:semiHidden="1" w:unhideWhenUsed="1"/>
+    <w:lsdException w:name="Table Subtle 2" w:semiHidden="1" w:unhideWhenUsed="1"/>
+    <w:lsdException w:name="Table Web 1" w:semiHidden="1" w:unhideWhenUsed="1"/>
+    <w:lsdException w:name="Table Web 2" w:semiHidden="1" w:unhideWhenUsed="1"/>
+    <w:lsdException w:name="Table Web 3" w:semiHidden="1" w:unhideWhenUsed="1"/>
+    <w:lsdException w:name="Balloon Text" w:semiHidden="1" w:unhideWhenUsed="1"/>
+    <w:lsdException w:name="Table Grid" w:uiPriority="59"/>
+    <w:lsdException w:name="Table Theme" w:semiHidden="1" w:unhideWhenUsed="1"/>
+    <w:lsdException w:name="Placeholder Text" w:semiHidden="1"/>
+    <w:lsdException w:name="No Spacing" w:uiPriority="1" w:qFormat="1"/>
+    <w:lsdException w:name="Light Shading" w:uiPriority="60"/>
+    <w:lsdException w:name="Light List" w:uiPriority="61"/>
+    <w:lsdException w:name="Light Grid" w:uiPriority="62"/>
+    <w:lsdException w:name="Medium Shading 1" w:uiPriority="63"/>
+    <w:lsdException w:name="Medium Shading 2" w:uiPriority="64"/>
+    <w:lsdException w:name="Medium List 1" w:uiPriority="65"/>
+    <w:lsdException w:name="Medium List 2" w:uiPriority="66"/>
+    <w:lsdException w:name="Medium Grid 1" w:uiPriority="67"/>
+    <w:lsdException w:name="Medium Grid 2" w:uiPriority="68"/>
+    <w:lsdException w:name="Medium Grid 3" w:uiPriority="69"/>
+    <w:lsdException w:name="Dark List" w:uiPriority="70"/>
+    <w:lsdException w:name="Colorful Shading" w:uiPriority="71"/>
+    <w:lsdException w:name="Colorful List" w:uiPriority="72"/>
+    <w:lsdException w:name="Colorful Grid" w:uiPriority="73"/>
+    <w:lsdException w:name="Light Shading Accent 1" w:uiPriority="60"/>
+    <w:lsdException w:name="Light List Accent 1" w:uiPriority="61"/>
+    <w:lsdException w:name="Light Grid Accent 1" w:uiPriority="62"/>
+    <w:lsdException w:name="Medium Shading 1 Accent 1" w:uiPriority="63"/>
+    <w:lsdException w:name="Medium Shading 2 Accent 1" w:uiPriority="64"/>
+    <w:lsdException w:name="Medium List 1 Accent 1" w:uiPriority="65"/>
+    <w:lsdException w:name="Revision" w:semiHidden="1"/>
+    <w:lsdException w:name="List Paragraph" w:uiPriority="34" w:qFormat="1"/>
+    <w:lsdException w:name="Quote" w:uiPriority="29" w:qFormat="1"/>
+    <w:lsdException w:name="Intense Quote" w:uiPriority="30" w:qFormat="1"/>
+    <w:lsdException w:name="Medium List 2 Accent 1" w:uiPriority="66"/>
+    <w:lsdException w:name="Medium Grid 1 Accent 1" w:uiPriority="67"/>
+    <w:lsdException w:name="Medium Grid 2 Accent 1" w:uiPriority="68"/>
+    <w:lsdException w:name="Medium Grid 3 Accent 1" w:uiPriority="69"/>
+    <w:lsdException w:name="Dark List Accent 1" w:uiPriority="70"/>
+    <w:lsdException w:name="Colorful Shading Accent 1" w:uiPriority="71"/>
+    <w:lsdException w:name="Colorful List Accent 1" w:uiPriority="72"/>
+    <w:lsdException w:name="Colorful Grid Accent 1" w:uiPriority="73"/>
+    <w:lsdException w:name="Light Shading Accent 2" w:uiPriority="60"/>
+    <w:lsdException w:name="Light List Accent 2" w:uiPriority="61"/>
+    <w:lsdException w:name="Light Grid Accent 2" w:uiPriority="62"/>
+    <w:lsdException w:name="Medium Shading 1 Accent 2" w:uiPriority="63"/>
+    <w:lsdException w:name="Medium Shading 2 Accent 2" w:uiPriority="64"/>
+    <w:lsdException w:name="Medium List 1 Accent 2" w:uiPriority="65"/>
+    <w:lsdException w:name="Medium List 2 Accent 2" w:uiPriority="66"/>
+    <w:lsdException w:name="Medium Grid 1 Accent 2" w:uiPriority="67"/>
+    <w:lsdException w:name="Medium Grid 2 Accent 2" w:uiPriority="68"/>
+    <w:lsdException w:name="Medium Grid 3 Accent 2" w:uiPriority="69"/>
+    <w:lsdException w:name="Dark List Accent 2" w:uiPriority="70"/>
+    <w:lsdException w:name="Colorful Shading Accent 2" w:uiPriority="71"/>
+    <w:lsdException w:name="Colorful List Accent 2" w:uiPriority="72"/>
+    <w:lsdException w:name="Colorful Grid Accent 2" w:uiPriority="73"/>
+    <w:lsdException w:name="Light Shading Accent 3" w:uiPriority="60"/>
+    <w:lsdException w:name="Light List Accent 3" w:uiPriority="61"/>
+    <w:lsdException w:name="Light Grid Accent 3" w:uiPriority="62"/>
+    <w:lsdException w:name="Medium Shading 1 Accent 3" w:uiPriority="63"/>
+    <w:lsdException w:name="Medium Shading 2 Accent 3" w:uiPriority="64"/>
+    <w:lsdException w:name="Medium List 1 Accent 3" w:uiPriority="65"/>
+    <w:lsdException w:name="Medium List 2 Accent 3" w:uiPriority="66"/>
+    <w:lsdException w:name="Medium Grid 1 Accent 3" w:uiPriority="67"/>
+    <w:lsdException w:name="Medium Grid 2 Accent 3" w:uiPriority="68"/>
+    <w:lsdException w:name="Medium Grid 3 Accent 3" w:uiPriority="69"/>
+    <w:lsdException w:name="Dark List Accent 3" w:uiPriority="70"/>
+    <w:lsdException w:name="Colorful Shading Accent 3" w:uiPriority="71"/>
+    <w:lsdException w:name="Colorful List Accent 3" w:uiPriority="72"/>
+    <w:lsdException w:name="Colorful Grid Accent 3" w:uiPriority="73"/>
+    <w:lsdException w:name="Light Shading Accent 4" w:uiPriority="60"/>
+    <w:lsdException w:name="Light List Accent 4" w:uiPriority="61"/>
+    <w:lsdException w:name="Light Grid Accent 4" w:uiPriority="62"/>
+    <w:lsdException w:name="Medium Shading 1 Accent 4" w:uiPriority="63"/>
+    <w:lsdException w:name="Medium Shading 2 Accent 4" w:uiPriority="64"/>
+    <w:lsdException w:name="Medium List 1 Accent 4" w:uiPriority="65"/>
+    <w:lsdException w:name="Medium List 2 Accent 4" w:uiPriority="66"/>
+    <w:lsdException w:name="Medium Grid 1 Accent 4" w:uiPriority="67"/>
+    <w:lsdException w:name="Medium Grid 2 Accent 4" w:uiPriority="68"/>
+    <w:lsdException w:name="Medium Grid 3 Accent 4" w:uiPriority="69"/>
+    <w:lsdException w:name="Dark List Accent 4" w:uiPriority="70"/>
+    <w:lsdException w:name="Colorful Shading Accent 4" w:uiPriority="71"/>
+    <w:lsdException w:name="Colorful List Accent 4" w:uiPriority="72"/>
+    <w:lsdException w:name="Colorful Grid Accent 4" w:uiPriority="73"/>
+    <w:lsdException w:name="Light Shading Accent 5" w:uiPriority="60"/>
+    <w:lsdException w:name="Light List Accent 5" w:uiPriority="61"/>
+    <w:lsdException w:name="Light Grid Accent 5" w:uiPriority="62"/>
+    <w:lsdException w:name="Medium Shading 1 Accent 5" w:uiPriority="63"/>
+    <w:lsdException w:name="Medium Shading 2 Accent 5" w:uiPriority="64"/>
+    <w:lsdException w:name="Medium List 1 Accent 5" w:uiPriority="65"/>
+    <w:lsdException w:name="Medium List 2 Accent 5" w:uiPriority="66"/>
+    <w:lsdException w:name="Medium Grid 1 Accent 5" w:uiPriority="67"/>
+    <w:lsdException w:name="Medium Grid 2 Accent 5" w:uiPriority="68"/>
+    <w:lsdException w:name="Medium Grid 3 Accent 5" w:uiPriority="69"/>
+    <w:lsdException w:name="Dark List Accent 5" w:uiPriority="70"/>
+    <w:lsdException w:name="Colorful Shading Accent 5" w:uiPriority="71"/>
+    <w:lsdException w:name="Colorful List Accent 5" w:uiPriority="72"/>
+    <w:lsdException w:name="Colorful Grid Accent 5" w:uiPriority="73"/>
+    <w:lsdException w:name="Light Shading Accent 6" w:uiPriority="60"/>
+    <w:lsdException w:name="Light List Accent 6" w:uiPriority="61"/>
+    <w:lsdException w:name="Light Grid Accent 6" w:uiPriority="62"/>
+    <w:lsdException w:name="Medium Shading 1 Accent 6" w:uiPriority="63"/>
+    <w:lsdException w:name="Medium Shading 2 Accent 6" w:uiPriority="64"/>
+    <w:lsdException w:name="Medium List 1 Accent 6" w:uiPriority="65"/>
+    <w:lsdException w:name="Medium List 2 Accent 6" w:uiPriority="66"/>
+    <w:lsdException w:name="Medium Grid 1 Accent 6" w:uiPriority="67"/>
+    <w:lsdException w:name="Medium Grid 2 Accent 6" w:uiPriority="68"/>
+    <w:lsdException w:name="Medium Grid 3 Accent 6" w:uiPriority="69"/>
+    <w:lsdException w:name="Dark List Accent 6" w:uiPriority="70"/>
+    <w:lsdException w:name="Colorful Shading Accent 6" w:uiPriority="71"/>
+    <w:lsdException w:name="Colorful List Accent 6" w:uiPriority="72"/>
+    <w:lsdException w:name="Colorful Grid Accent 6" w:uiPriority="73"/>
+    <w:lsdException w:name="Subtle Emphasis" w:uiPriority="19" w:qFormat="1"/>
+    <w:lsdException w:name="Intense Emphasis" w:uiPriority="21" w:qFormat="1"/>
+    <w:lsdException w:name="Subtle Reference" w:uiPriority="31" w:qFormat="1"/>
+    <w:lsdException w:name="Intense Reference" w:uiPriority="32" w:qFormat="1"/>
+    <w:lsdException w:name="Book Title" w:uiPriority="33" w:qFormat="1"/>
+    <w:lsdException w:name="Bibliography" w:semiHidden="1" w:uiPriority="37" w:unhideWhenUsed="1"/>
+    <w:lsdException w:name="TOC Heading" w:semiHidden="1" w:uiPriority="39" w:unhideWhenUsed="1" w:qFormat="1"/>
+    <w:lsdException w:name="Plain Table 1" w:uiPriority="41"/>
+    <w:lsdException w:name="Plain Table 2" w:uiPriority="42"/>
+    <w:lsdException w:name="Plain Table 3" w:uiPriority="43"/>
+    <w:lsdException w:name="Plain Table 4" w:uiPriority="44"/>
+    <w:lsdException w:name="Plain Table 5" w:uiPriority="45"/>
+    <w:lsdException w:name="Grid Table Light" w:uiPriority="40"/>
+    <w:lsdException w:name="Grid Table 1 Light" w:uiPriority="46"/>
+    <w:lsdException w:name="Grid Table 2" w:uiPriority="47"/>
+    <w:lsdException w:name="Grid Table 3" w:uiPriority="48"/>
+    <w:lsdException w:name="Grid Table 4" w:uiPriority="49"/>
+    <w:lsdException w:name="Grid Table 5 Dark" w:uiPriority="50"/>
+    <w:lsdException w:name="Grid Table 6 Colorful" w:uiPriority="51"/>
+    <w:lsdException w:name="Grid Table 7 Colorful" w:uiPriority="52"/>
+    <w:lsdException w:name="Grid Table 1 Light Accent 1" w:uiPriority="46"/>
+    <w:lsdException w:name="Grid Table 2 Accent 1" w:uiPriority="47"/>
+    <w:lsdException w:name="Grid Table 3 Accent 1" w:uiPriority="48"/>
+    <w:lsdException w:name="Grid Table 4 Accent 1" w:uiPriority="49"/>
+    <w:lsdException w:name="Grid Table 5 Dark Accent 1" w:uiPriority="50"/>
+    <w:lsdException w:name="Grid Table 6 Colorful Accent 1" w:uiPriority="51"/>
+    <w:lsdException w:name="Grid Table 7 Colorful Accent 1" w:uiPriority="52"/>
+    <w:lsdException w:name="Grid Table 1 Light Accent 2" w:uiPriority="46"/>
+    <w:lsdException w:name="Grid Table 2 Accent 2" w:uiPriority="47"/>
+    <w:lsdException w:name="Grid Table 3 Accent 2" w:uiPriority="48"/>
+    <w:lsdException w:name="Grid Table 4 Accent 2" w:uiPriority="49"/>
+    <w:lsdException w:name="Grid Table 5 Dark Accent 2" w:uiPriority="50"/>
+    <w:lsdException w:name="Grid Table 6 Colorful Accent 2" w:uiPriority="51"/>
+    <w:lsdException w:name="Grid Table 7 Colorful Accent 2" w:uiPriority="52"/>
+    <w:lsdException w:name="Grid Table 1 Light Accent 3" w:uiPriority="46"/>
+    <w:lsdException w:name="Grid Table 2 Accent 3" w:uiPriority="47"/>
+    <w:lsdException w:name="Grid Table 3 Accent 3" w:uiPriority="48"/>
+    <w:lsdException w:name="Grid Table 4 Accent 3" w:uiPriority="49"/>
+    <w:lsdException w:name="Grid Table 5 Dark Accent 3" w:uiPriority="50"/>
+    <w:lsdException w:name="Grid Table 6 Colorful Accent 3" w:uiPriority="51"/>
+    <w:lsdException w:name="Grid Table 7 Colorful Accent 3" w:uiPriority="52"/>
+    <w:lsdException w:name="Grid Table 1 Light Accent 4" w:uiPriority="46"/>
+    <w:lsdException w:name="Grid Table 2 Accent 4" w:uiPriority="47"/>
+    <w:lsdException w:name="Grid Table 3 Accent 4" w:uiPriority="48"/>
+    <w:lsdException w:name="Grid Table 4 Accent 4" w:uiPriority="49"/>
+    <w:lsdException w:name="Grid Table 5 Dark Accent 4" w:uiPriority="50"/>
+    <w:lsdException w:name="Grid Table 6 Colorful Accent 4" w:uiPriority="51"/>
+    <w:lsdException w:name="Grid Table 7 Colorful Accent 4" w:uiPriority="52"/>
+    <w:lsdException w:name="Grid Table 1 Light Accent 5" w:uiPriority="46"/>
+    <w:lsdException w:name="Grid Table 2 Accent 5" w:uiPriority="47"/>
+    <w:lsdException w:name="Grid Table 3 Accent 5" w:uiPriority="48"/>
+    <w:lsdException w:name="Grid Table 4 Accent 5" w:uiPriority="49"/>
+    <w:lsdException w:name="Grid Table 5 Dark Accent 5" w:uiPriority="50"/>
+    <w:lsdException w:name="Grid Table 6 Colorful Accent 5" w:uiPriority="51"/>
+    <w:lsdException w:name="Grid Table 7 Colorful Accent 5" w:uiPriority="52"/>
+    <w:lsdException w:name="Grid Table 1 Light Accent 6" w:uiPriority="46"/>
+    <w:lsdException w:name="Grid Table 2 Accent 6" w:uiPriority="47"/>
+    <w:lsdException w:name="Grid Table 3 Accent 6" w:uiPriority="48"/>
+    <w:lsdException w:name="Grid Table 4 Accent 6" w:uiPriority="49"/>
+    <w:lsdException w:name="Grid Table 5 Dark Accent 6" w:uiPriority="50"/>
+    <w:lsdException w:name="Grid Table 6 Colorful Accent 6" w:uiPriority="51"/>
+    <w:lsdException w:name="Grid Table 7 Colorful Accent 6" w:uiPriority="52"/>
+    <w:lsdException w:name="List Table 1 Light" w:uiPriority="46"/>
+    <w:lsdException w:name="List Table 2" w:uiPriority="47"/>
+    <w:lsdException w:name="List Table 3" w:uiPriority="48"/>
+    <w:lsdException w:name="List Table 4" w:uiPriority="49"/>
+    <w:lsdException w:name="List Table 5 Dark" w:uiPriority="50"/>
+    <w:lsdException w:name="List Table 6 Colorful" w:uiPriority="51"/>
+    <w:lsdException w:name="List Table 7 Colorful" w:uiPriority="52"/>
+    <w:lsdException w:name="List Table 1 Light Accent 1" w:uiPriority="46"/>
+    <w:lsdException w:name="List Table 2 Accent 1" w:uiPriority="47"/>
+    <w:lsdException w:name="List Table 3 Accent 1" w:uiPriority="48"/>
+    <w:lsdException w:name="List Table 4 Accent 1" w:uiPriority="49"/>
+    <w:lsdException w:name="List Table 5 Dark Accent 1" w:uiPriority="50"/>
+    <w:lsdException w:name="List Table 6 Colorful Accent 1" w:uiPriority="51"/>
+    <w:lsdException w:name="List Table 7 Colorful Accent 1" w:uiPriority="52"/>
+    <w:lsdException w:name="List Table 1 Light Accent 2" w:uiPriority="46"/>
+    <w:lsdException w:name="List Table 2 Accent 2" w:uiPriority="47"/>
+    <w:lsdException w:name="List Table 3 Accent 2" w:uiPriority="48"/>
+    <w:lsdException w:name="List Table 4 Accent 2" w:uiPriority="49"/>
+    <w:lsdException w:name="List Table 5 Dark Accent 2" w:uiPriority="50"/>
+    <w:lsdException w:name="List Table 6 Colorful Accent 2" w:uiPriority="51"/>
+    <w:lsdException w:name="List Table 7 Colorful Accent 2" w:uiPriority="52"/>
+    <w:lsdException w:name="List Table 1 Light Accent 3" w:uiPriority="46"/>
+    <w:lsdException w:name="List Table 2 Accent 3" w:uiPriority="47"/>
+    <w:lsdException w:name="List Table 3 Accent 3" w:uiPriority="48"/>
+    <w:lsdException w:name="List Table 4 Accent 3" w:uiPriority="49"/>
+    <w:lsdException w:name="List Table 5 Dark Accent 3" w:uiPriority="50"/>
+    <w:lsdException w:name="List Table 6 Colorful Accent 3" w:uiPriority="51"/>
+    <w:lsdException w:name="List Table 7 Colorful Accent 3" w:uiPriority="52"/>
+    <w:lsdException w:name="List Table 1 Light Accent 4" w:uiPriority="46"/>
+    <w:lsdException w:name="List Table 2 Accent 4" w:uiPriority="47"/>
+    <w:lsdException w:name="List Table 3 Accent 4" w:uiPriority="48"/>
+    <w:lsdException w:name="List Table 4 Accent 4" w:uiPriority="49"/>
+    <w:lsdException w:name="List Table 5 Dark Accent 4" w:uiPriority="50"/>
+    <w:lsdException w:name="List Table 6 Colorful Accent 4" w:uiPriority="51"/>
+    <w:lsdException w:name="List Table 7 Colorful Accent 4" w:uiPriority="52"/>
+    <w:lsdException w:name="List Table 1 Light Accent 5" w:uiPriority="46"/>
+    <w:lsdException w:name="List Table 2 Accent 5" w:uiPriority="47"/>
+    <w:lsdException w:name="List Table 3 Accent 5" w:uiPriority="48"/>
+    <w:lsdException w:name="List Table 4 Accent 5" w:uiPriority="49"/>
+    <w:lsdException w:name="List Table 5 Dark Accent 5" w:uiPriority="50"/>
+    <w:lsdException w:name="List Table 6 Colorful Accent 5" w:uiPriority="51"/>
+    <w:lsdException w:name="List Table 7 Colorful Accent 5" w:uiPriority="52"/>
+    <w:lsdException w:name="List Table 1 Light Accent 6" w:uiPriority="46"/>
+    <w:lsdException w:name="List Table 2 Accent 6" w:uiPriority="47"/>
+    <w:lsdException w:name="List Table 3 Accent 6" w:uiPriority="48"/>
+    <w:lsdException w:name="List Table 4 Accent 6" w:uiPriority="49"/>
+    <w:lsdException w:name="List Table 5 Dark Accent 6" w:uiPriority="50"/>
+    <w:lsdException w:name="List Table 6 Colorful Accent 6" w:uiPriority="51"/>
+    <w:lsdException w:name="List Table 7 Colorful Accent 6" w:uiPriority="52"/>
   </w:latentStyles>
   <w:style w:type="paragraph" w:default="1" w:styleId="Normal">
     <w:name w:val="Normal"/>
@@ -3967,397 +4677,73 @@
       <w:lang w:val="en-US"/>
     </w:rPr>
   </w:style>
-</w:styles>
-</file>
-
-<file path=word/stylesWithEffects.xml><?xml version="1.0" encoding="utf-8"?>
-<w:styles xmlns:wpc="http://schemas.microsoft.com/office/word/2010/wordprocessingCanvas" xmlns:mc="http://schemas.openxmlformats.org/markup-compatibility/2006" xmlns:o="urn:schemas-microsoft-com:office:office" xmlns:r="http://schemas.openxmlformats.org/officeDocument/2006/relationships" xmlns:m="http://schemas.openxmlformats.org/officeDocument/2006/math" xmlns:v="urn:schemas-microsoft-com:vml" xmlns:wp14="http://schemas.microsoft.com/office/word/2010/wordprocessingDrawing" xmlns:wp="http://schemas.openxmlformats.org/drawingml/2006/wordprocessingDrawing" xmlns:w10="urn:schemas-microsoft-com:office:word" xmlns:w="http://schemas.openxmlformats.org/wordprocessingml/2006/main" xmlns:w14="http://schemas.microsoft.com/office/word/2010/wordml" xmlns:wpg="http://schemas.microsoft.com/office/word/2010/wordprocessingGroup" xmlns:wpi="http://schemas.microsoft.com/office/word/2010/wordprocessingInk" xmlns:wne="http://schemas.microsoft.com/office/word/2006/wordml" xmlns:wps="http://schemas.microsoft.com/office/word/2010/wordprocessingShape" mc:Ignorable="w14 wp14">
-  <w:docDefaults>
-    <w:rPrDefault>
-      <w:rPr>
-        <w:rFonts w:asciiTheme="minorHAnsi" w:eastAsiaTheme="minorHAnsi" w:hAnsiTheme="minorHAnsi" w:cstheme="minorBidi"/>
-        <w:sz w:val="22"/>
-        <w:szCs w:val="22"/>
-        <w:lang w:val="fr-LU" w:eastAsia="en-US" w:bidi="ar-SA"/>
-      </w:rPr>
-    </w:rPrDefault>
-    <w:pPrDefault>
-      <w:pPr>
-        <w:spacing w:after="200" w:line="276" w:lineRule="auto"/>
-      </w:pPr>
-    </w:pPrDefault>
-  </w:docDefaults>
-  <w:latentStyles w:defLockedState="0" w:defUIPriority="99" w:defSemiHidden="1" w:defUnhideWhenUsed="1" w:defQFormat="0" w:count="267">
-    <w:lsdException w:name="Normal" w:semiHidden="0" w:uiPriority="0" w:unhideWhenUsed="0" w:qFormat="1"/>
-    <w:lsdException w:name="heading 1" w:semiHidden="0" w:uiPriority="9" w:unhideWhenUsed="0" w:qFormat="1"/>
-    <w:lsdException w:name="heading 2" w:uiPriority="9" w:qFormat="1"/>
-    <w:lsdException w:name="heading 3" w:uiPriority="9" w:qFormat="1"/>
-    <w:lsdException w:name="heading 4" w:uiPriority="9" w:qFormat="1"/>
-    <w:lsdException w:name="heading 5" w:uiPriority="9" w:qFormat="1"/>
-    <w:lsdException w:name="heading 6" w:uiPriority="9" w:qFormat="1"/>
-    <w:lsdException w:name="heading 7" w:uiPriority="9" w:qFormat="1"/>
-    <w:lsdException w:name="heading 8" w:uiPriority="9" w:qFormat="1"/>
-    <w:lsdException w:name="heading 9" w:uiPriority="9" w:qFormat="1"/>
-    <w:lsdException w:name="toc 1" w:uiPriority="39"/>
-    <w:lsdException w:name="toc 2" w:uiPriority="39"/>
-    <w:lsdException w:name="toc 3" w:uiPriority="39"/>
-    <w:lsdException w:name="toc 4" w:uiPriority="39"/>
-    <w:lsdException w:name="toc 5" w:uiPriority="39"/>
-    <w:lsdException w:name="toc 6" w:uiPriority="39"/>
-    <w:lsdException w:name="toc 7" w:uiPriority="39"/>
-    <w:lsdException w:name="toc 8" w:uiPriority="39"/>
-    <w:lsdException w:name="toc 9" w:uiPriority="39"/>
-    <w:lsdException w:name="caption" w:uiPriority="35" w:qFormat="1"/>
-    <w:lsdException w:name="Title" w:semiHidden="0" w:uiPriority="10" w:unhideWhenUsed="0" w:qFormat="1"/>
-    <w:lsdException w:name="Default Paragraph Font" w:uiPriority="1"/>
-    <w:lsdException w:name="Subtitle" w:semiHidden="0" w:uiPriority="11" w:unhideWhenUsed="0" w:qFormat="1"/>
-    <w:lsdException w:name="Strong" w:semiHidden="0" w:uiPriority="22" w:unhideWhenUsed="0" w:qFormat="1"/>
-    <w:lsdException w:name="Emphasis" w:semiHidden="0" w:uiPriority="20" w:unhideWhenUsed="0" w:qFormat="1"/>
-    <w:lsdException w:name="Table Grid" w:semiHidden="0" w:uiPriority="59" w:unhideWhenUsed="0"/>
-    <w:lsdException w:name="Placeholder Text" w:unhideWhenUsed="0"/>
-    <w:lsdException w:name="No Spacing" w:semiHidden="0" w:uiPriority="1" w:unhideWhenUsed="0" w:qFormat="1"/>
-    <w:lsdException w:name="Light Shading" w:semiHidden="0" w:uiPriority="60" w:unhideWhenUsed="0"/>
-    <w:lsdException w:name="Light List" w:semiHidden="0" w:uiPriority="61" w:unhideWhenUsed="0"/>
-    <w:lsdException w:name="Light Grid" w:semiHidden="0" w:uiPriority="62" w:unhideWhenUsed="0"/>
-    <w:lsdException w:name="Medium Shading 1" w:semiHidden="0" w:uiPriority="63" w:unhideWhenUsed="0"/>
-    <w:lsdException w:name="Medium Shading 2" w:semiHidden="0" w:uiPriority="64" w:unhideWhenUsed="0"/>
-    <w:lsdException w:name="Medium List 1" w:semiHidden="0" w:uiPriority="65" w:unhideWhenUsed="0"/>
-    <w:lsdException w:name="Medium List 2" w:semiHidden="0" w:uiPriority="66" w:unhideWhenUsed="0"/>
-    <w:lsdException w:name="Medium Grid 1" w:semiHidden="0" w:uiPriority="67" w:unhideWhenUsed="0"/>
-    <w:lsdException w:name="Medium Grid 2" w:semiHidden="0" w:uiPriority="68" w:unhideWhenUsed="0"/>
-    <w:lsdException w:name="Medium Grid 3" w:semiHidden="0" w:uiPriority="69" w:unhideWhenUsed="0"/>
-    <w:lsdException w:name="Dark List" w:semiHidden="0" w:uiPriority="70" w:unhideWhenUsed="0"/>
-    <w:lsdException w:name="Colorful Shading" w:semiHidden="0" w:uiPriority="71" w:unhideWhenUsed="0"/>
-    <w:lsdException w:name="Colorful List" w:semiHidden="0" w:uiPriority="72" w:unhideWhenUsed="0"/>
-    <w:lsdException w:name="Colorful Grid" w:semiHidden="0" w:uiPriority="73" w:unhideWhenUsed="0"/>
-    <w:lsdException w:name="Light Shading Accent 1" w:semiHidden="0" w:uiPriority="60" w:unhideWhenUsed="0"/>
-    <w:lsdException w:name="Light List Accent 1" w:semiHidden="0" w:uiPriority="61" w:unhideWhenUsed="0"/>
-    <w:lsdException w:name="Light Grid Accent 1" w:semiHidden="0" w:uiPriority="62" w:unhideWhenUsed="0"/>
-    <w:lsdException w:name="Medium Shading 1 Accent 1" w:semiHidden="0" w:uiPriority="63" w:unhideWhenUsed="0"/>
-    <w:lsdException w:name="Medium Shading 2 Accent 1" w:semiHidden="0" w:uiPriority="64" w:unhideWhenUsed="0"/>
-    <w:lsdException w:name="Medium List 1 Accent 1" w:semiHidden="0" w:uiPriority="65" w:unhideWhenUsed="0"/>
-    <w:lsdException w:name="Revision" w:unhideWhenUsed="0"/>
-    <w:lsdException w:name="List Paragraph" w:semiHidden="0" w:uiPriority="34" w:unhideWhenUsed="0" w:qFormat="1"/>
-    <w:lsdException w:name="Quote" w:semiHidden="0" w:uiPriority="29" w:unhideWhenUsed="0" w:qFormat="1"/>
-    <w:lsdException w:name="Intense Quote" w:semiHidden="0" w:uiPriority="30" w:unhideWhenUsed="0" w:qFormat="1"/>
-    <w:lsdException w:name="Medium List 2 Accent 1" w:semiHidden="0" w:uiPriority="66" w:unhideWhenUsed="0"/>
-    <w:lsdException w:name="Medium Grid 1 Accent 1" w:semiHidden="0" w:uiPriority="67" w:unhideWhenUsed="0"/>
-    <w:lsdException w:name="Medium Grid 2 Accent 1" w:semiHidden="0" w:uiPriority="68" w:unhideWhenUsed="0"/>
-    <w:lsdException w:name="Medium Grid 3 Accent 1" w:semiHidden="0" w:uiPriority="69" w:unhideWhenUsed="0"/>
-    <w:lsdException w:name="Dark List Accent 1" w:semiHidden="0" w:uiPriority="70" w:unhideWhenUsed="0"/>
-    <w:lsdException w:name="Colorful Shading Accent 1" w:semiHidden="0" w:uiPriority="71" w:unhideWhenUsed="0"/>
-    <w:lsdException w:name="Colorful List Accent 1" w:semiHidden="0" w:uiPriority="72" w:unhideWhenUsed="0"/>
-    <w:lsdException w:name="Colorful Grid Accent 1" w:semiHidden="0" w:uiPriority="73" w:unhideWhenUsed="0"/>
-    <w:lsdException w:name="Light Shading Accent 2" w:semiHidden="0" w:uiPriority="60" w:unhideWhenUsed="0"/>
-    <w:lsdException w:name="Light List Accent 2" w:semiHidden="0" w:uiPriority="61" w:unhideWhenUsed="0"/>
-    <w:lsdException w:name="Light Grid Accent 2" w:semiHidden="0" w:uiPriority="62" w:unhideWhenUsed="0"/>
-    <w:lsdException w:name="Medium Shading 1 Accent 2" w:semiHidden="0" w:uiPriority="63" w:unhideWhenUsed="0"/>
-    <w:lsdException w:name="Medium Shading 2 Accent 2" w:semiHidden="0" w:uiPriority="64" w:unhideWhenUsed="0"/>
-    <w:lsdException w:name="Medium List 1 Accent 2" w:semiHidden="0" w:uiPriority="65" w:unhideWhenUsed="0"/>
-    <w:lsdException w:name="Medium List 2 Accent 2" w:semiHidden="0" w:uiPriority="66" w:unhideWhenUsed="0"/>
-    <w:lsdException w:name="Medium Grid 1 Accent 2" w:semiHidden="0" w:uiPriority="67" w:unhideWhenUsed="0"/>
-    <w:lsdException w:name="Medium Grid 2 Accent 2" w:semiHidden="0" w:uiPriority="68" w:unhideWhenUsed="0"/>
-    <w:lsdException w:name="Medium Grid 3 Accent 2" w:semiHidden="0" w:uiPriority="69" w:unhideWhenUsed="0"/>
-    <w:lsdException w:name="Dark List Accent 2" w:semiHidden="0" w:uiPriority="70" w:unhideWhenUsed="0"/>
-    <w:lsdException w:name="Colorful Shading Accent 2" w:semiHidden="0" w:uiPriority="71" w:unhideWhenUsed="0"/>
-    <w:lsdException w:name="Colorful List Accent 2" w:semiHidden="0" w:uiPriority="72" w:unhideWhenUsed="0"/>
-    <w:lsdException w:name="Colorful Grid Accent 2" w:semiHidden="0" w:uiPriority="73" w:unhideWhenUsed="0"/>
-    <w:lsdException w:name="Light Shading Accent 3" w:semiHidden="0" w:uiPriority="60" w:unhideWhenUsed="0"/>
-    <w:lsdException w:name="Light List Accent 3" w:semiHidden="0" w:uiPriority="61" w:unhideWhenUsed="0"/>
-    <w:lsdException w:name="Light Grid Accent 3" w:semiHidden="0" w:uiPriority="62" w:unhideWhenUsed="0"/>
-    <w:lsdException w:name="Medium Shading 1 Accent 3" w:semiHidden="0" w:uiPriority="63" w:unhideWhenUsed="0"/>
-    <w:lsdException w:name="Medium Shading 2 Accent 3" w:semiHidden="0" w:uiPriority="64" w:unhideWhenUsed="0"/>
-    <w:lsdException w:name="Medium List 1 Accent 3" w:semiHidden="0" w:uiPriority="65" w:unhideWhenUsed="0"/>
-    <w:lsdException w:name="Medium List 2 Accent 3" w:semiHidden="0" w:uiPriority="66" w:unhideWhenUsed="0"/>
-    <w:lsdException w:name="Medium Grid 1 Accent 3" w:semiHidden="0" w:uiPriority="67" w:unhideWhenUsed="0"/>
-    <w:lsdException w:name="Medium Grid 2 Accent 3" w:semiHidden="0" w:uiPriority="68" w:unhideWhenUsed="0"/>
-    <w:lsdException w:name="Medium Grid 3 Accent 3" w:semiHidden="0" w:uiPriority="69" w:unhideWhenUsed="0"/>
-    <w:lsdException w:name="Dark List Accent 3" w:semiHidden="0" w:uiPriority="70" w:unhideWhenUsed="0"/>
-    <w:lsdException w:name="Colorful Shading Accent 3" w:semiHidden="0" w:uiPriority="71" w:unhideWhenUsed="0"/>
-    <w:lsdException w:name="Colorful List Accent 3" w:semiHidden="0" w:uiPriority="72" w:unhideWhenUsed="0"/>
-    <w:lsdException w:name="Colorful Grid Accent 3" w:semiHidden="0" w:uiPriority="73" w:unhideWhenUsed="0"/>
-    <w:lsdException w:name="Light Shading Accent 4" w:semiHidden="0" w:uiPriority="60" w:unhideWhenUsed="0"/>
-    <w:lsdException w:name="Light List Accent 4" w:semiHidden="0" w:uiPriority="61" w:unhideWhenUsed="0"/>
-    <w:lsdException w:name="Light Grid Accent 4" w:semiHidden="0" w:uiPriority="62" w:unhideWhenUsed="0"/>
-    <w:lsdException w:name="Medium Shading 1 Accent 4" w:semiHidden="0" w:uiPriority="63" w:unhideWhenUsed="0"/>
-    <w:lsdException w:name="Medium Shading 2 Accent 4" w:semiHidden="0" w:uiPriority="64" w:unhideWhenUsed="0"/>
-    <w:lsdException w:name="Medium List 1 Accent 4" w:semiHidden="0" w:uiPriority="65" w:unhideWhenUsed="0"/>
-    <w:lsdException w:name="Medium List 2 Accent 4" w:semiHidden="0" w:uiPriority="66" w:unhideWhenUsed="0"/>
-    <w:lsdException w:name="Medium Grid 1 Accent 4" w:semiHidden="0" w:uiPriority="67" w:unhideWhenUsed="0"/>
-    <w:lsdException w:name="Medium Grid 2 Accent 4" w:semiHidden="0" w:uiPriority="68" w:unhideWhenUsed="0"/>
-    <w:lsdException w:name="Medium Grid 3 Accent 4" w:semiHidden="0" w:uiPriority="69" w:unhideWhenUsed="0"/>
-    <w:lsdException w:name="Dark List Accent 4" w:semiHidden="0" w:uiPriority="70" w:unhideWhenUsed="0"/>
-    <w:lsdException w:name="Colorful Shading Accent 4" w:semiHidden="0" w:uiPriority="71" w:unhideWhenUsed="0"/>
-    <w:lsdException w:name="Colorful List Accent 4" w:semiHidden="0" w:uiPriority="72" w:unhideWhenUsed="0"/>
-    <w:lsdException w:name="Colorful Grid Accent 4" w:semiHidden="0" w:uiPriority="73" w:unhideWhenUsed="0"/>
-    <w:lsdException w:name="Light Shading Accent 5" w:semiHidden="0" w:uiPriority="60" w:unhideWhenUsed="0"/>
-    <w:lsdException w:name="Light List Accent 5" w:semiHidden="0" w:uiPriority="61" w:unhideWhenUsed="0"/>
-    <w:lsdException w:name="Light Grid Accent 5" w:semiHidden="0" w:uiPriority="62" w:unhideWhenUsed="0"/>
-    <w:lsdException w:name="Medium Shading 1 Accent 5" w:semiHidden="0" w:uiPriority="63" w:unhideWhenUsed="0"/>
-    <w:lsdException w:name="Medium Shading 2 Accent 5" w:semiHidden="0" w:uiPriority="64" w:unhideWhenUsed="0"/>
-    <w:lsdException w:name="Medium List 1 Accent 5" w:semiHidden="0" w:uiPriority="65" w:unhideWhenUsed="0"/>
-    <w:lsdException w:name="Medium List 2 Accent 5" w:semiHidden="0" w:uiPriority="66" w:unhideWhenUsed="0"/>
-    <w:lsdException w:name="Medium Grid 1 Accent 5" w:semiHidden="0" w:uiPriority="67" w:unhideWhenUsed="0"/>
-    <w:lsdException w:name="Medium Grid 2 Accent 5" w:semiHidden="0" w:uiPriority="68" w:unhideWhenUsed="0"/>
-    <w:lsdException w:name="Medium Grid 3 Accent 5" w:semiHidden="0" w:uiPriority="69" w:unhideWhenUsed="0"/>
-    <w:lsdException w:name="Dark List Accent 5" w:semiHidden="0" w:uiPriority="70" w:unhideWhenUsed="0"/>
-    <w:lsdException w:name="Colorful Shading Accent 5" w:semiHidden="0" w:uiPriority="71" w:unhideWhenUsed="0"/>
-    <w:lsdException w:name="Colorful List Accent 5" w:semiHidden="0" w:uiPriority="72" w:unhideWhenUsed="0"/>
-    <w:lsdException w:name="Colorful Grid Accent 5" w:semiHidden="0" w:uiPriority="73" w:unhideWhenUsed="0"/>
-    <w:lsdException w:name="Light Shading Accent 6" w:semiHidden="0" w:uiPriority="60" w:unhideWhenUsed="0"/>
-    <w:lsdException w:name="Light List Accent 6" w:semiHidden="0" w:uiPriority="61" w:unhideWhenUsed="0"/>
-    <w:lsdException w:name="Light Grid Accent 6" w:semiHidden="0" w:uiPriority="62" w:unhideWhenUsed="0"/>
-    <w:lsdException w:name="Medium Shading 1 Accent 6" w:semiHidden="0" w:uiPriority="63" w:unhideWhenUsed="0"/>
-    <w:lsdException w:name="Medium Shading 2 Accent 6" w:semiHidden="0" w:uiPriority="64" w:unhideWhenUsed="0"/>
-    <w:lsdException w:name="Medium List 1 Accent 6" w:semiHidden="0" w:uiPriority="65" w:unhideWhenUsed="0"/>
-    <w:lsdException w:name="Medium List 2 Accent 6" w:semiHidden="0" w:uiPriority="66" w:unhideWhenUsed="0"/>
-    <w:lsdException w:name="Medium Grid 1 Accent 6" w:semiHidden="0" w:uiPriority="67" w:unhideWhenUsed="0"/>
-    <w:lsdException w:name="Medium Grid 2 Accent 6" w:semiHidden="0" w:uiPriority="68" w:unhideWhenUsed="0"/>
-    <w:lsdException w:name="Medium Grid 3 Accent 6" w:semiHidden="0" w:uiPriority="69" w:unhideWhenUsed="0"/>
-    <w:lsdException w:name="Dark List Accent 6" w:semiHidden="0" w:uiPriority="70" w:unhideWhenUsed="0"/>
-    <w:lsdException w:name="Colorful Shading Accent 6" w:semiHidden="0" w:uiPriority="71" w:unhideWhenUsed="0"/>
-    <w:lsdException w:name="Colorful List Accent 6" w:semiHidden="0" w:uiPriority="72" w:unhideWhenUsed="0"/>
-    <w:lsdException w:name="Colorful Grid Accent 6" w:semiHidden="0" w:uiPriority="73" w:unhideWhenUsed="0"/>
-    <w:lsdException w:name="Subtle Emphasis" w:semiHidden="0" w:uiPriority="19" w:unhideWhenUsed="0" w:qFormat="1"/>
-    <w:lsdException w:name="Intense Emphasis" w:semiHidden="0" w:uiPriority="21" w:unhideWhenUsed="0" w:qFormat="1"/>
-    <w:lsdException w:name="Subtle Reference" w:semiHidden="0" w:uiPriority="31" w:unhideWhenUsed="0" w:qFormat="1"/>
-    <w:lsdException w:name="Intense Reference" w:semiHidden="0" w:uiPriority="32" w:unhideWhenUsed="0" w:qFormat="1"/>
-    <w:lsdException w:name="Book Title" w:semiHidden="0" w:uiPriority="33" w:unhideWhenUsed="0" w:qFormat="1"/>
-    <w:lsdException w:name="Bibliography" w:uiPriority="37"/>
-    <w:lsdException w:name="TOC Heading" w:uiPriority="39" w:qFormat="1"/>
-  </w:latentStyles>
-  <w:style w:type="paragraph" w:default="1" w:styleId="Normal">
-    <w:name w:val="Normal"/>
-    <w:qFormat/>
-    <w:rPr>
-      <w:lang w:val="en-US"/>
-    </w:rPr>
-  </w:style>
-  <w:style w:type="paragraph" w:styleId="Heading1">
-    <w:name w:val="heading 1"/>
-    <w:basedOn w:val="Normal"/>
-    <w:next w:val="Normal"/>
-    <w:link w:val="Heading1Char"/>
-    <w:uiPriority w:val="9"/>
-    <w:qFormat/>
-    <w:rsid w:val="000419F6"/>
-    <w:pPr>
-      <w:keepNext/>
-      <w:keepLines/>
-      <w:spacing w:before="480" w:after="0"/>
-      <w:outlineLvl w:val="0"/>
-    </w:pPr>
-    <w:rPr>
-      <w:rFonts w:asciiTheme="majorHAnsi" w:eastAsiaTheme="majorEastAsia" w:hAnsiTheme="majorHAnsi" w:cstheme="majorBidi"/>
-      <w:b/>
-      <w:bCs/>
-      <w:color w:val="365F91" w:themeColor="accent1" w:themeShade="BF"/>
-      <w:sz w:val="28"/>
-      <w:szCs w:val="28"/>
-    </w:rPr>
-  </w:style>
-  <w:style w:type="paragraph" w:styleId="Heading2">
-    <w:name w:val="heading 2"/>
-    <w:basedOn w:val="Normal"/>
-    <w:next w:val="Normal"/>
-    <w:link w:val="Heading2Char"/>
-    <w:uiPriority w:val="9"/>
-    <w:unhideWhenUsed/>
-    <w:qFormat/>
-    <w:rsid w:val="004E6891"/>
-    <w:pPr>
-      <w:keepNext/>
-      <w:keepLines/>
-      <w:spacing w:before="200" w:after="0"/>
-      <w:outlineLvl w:val="1"/>
-    </w:pPr>
-    <w:rPr>
-      <w:rFonts w:asciiTheme="majorHAnsi" w:eastAsiaTheme="majorEastAsia" w:hAnsiTheme="majorHAnsi" w:cstheme="majorBidi"/>
-      <w:b/>
-      <w:bCs/>
-      <w:color w:val="4F81BD" w:themeColor="accent1"/>
-      <w:sz w:val="26"/>
-      <w:szCs w:val="26"/>
-    </w:rPr>
-  </w:style>
-  <w:style w:type="character" w:default="1" w:styleId="DefaultParagraphFont">
-    <w:name w:val="Default Paragraph Font"/>
-    <w:uiPriority w:val="1"/>
-    <w:semiHidden/>
-    <w:unhideWhenUsed/>
-  </w:style>
-  <w:style w:type="table" w:default="1" w:styleId="TableNormal">
-    <w:name w:val="Normal Table"/>
+  <w:style w:type="character" w:styleId="CommentReference">
+    <w:name w:val="annotation reference"/>
+    <w:basedOn w:val="DefaultParagraphFont"/>
     <w:uiPriority w:val="99"/>
     <w:semiHidden/>
     <w:unhideWhenUsed/>
-    <w:tblPr>
-      <w:tblInd w:w="0" w:type="dxa"/>
-      <w:tblCellMar>
-        <w:top w:w="0" w:type="dxa"/>
-        <w:left w:w="108" w:type="dxa"/>
-        <w:bottom w:w="0" w:type="dxa"/>
-        <w:right w:w="108" w:type="dxa"/>
-      </w:tblCellMar>
-    </w:tblPr>
-  </w:style>
-  <w:style w:type="numbering" w:default="1" w:styleId="NoList">
-    <w:name w:val="No List"/>
-    <w:uiPriority w:val="99"/>
-    <w:semiHidden/>
-    <w:unhideWhenUsed/>
-  </w:style>
-  <w:style w:type="character" w:styleId="Hyperlink">
-    <w:name w:val="Hyperlink"/>
-    <w:basedOn w:val="DefaultParagraphFont"/>
-    <w:uiPriority w:val="99"/>
-    <w:unhideWhenUsed/>
-    <w:rsid w:val="00596EE5"/>
+    <w:rsid w:val="00E770C7"/>
     <w:rPr>
-      <w:color w:val="0000FF" w:themeColor="hyperlink"/>
-      <w:u w:val="single"/>
-    </w:rPr>
-  </w:style>
-  <w:style w:type="paragraph" w:styleId="ListParagraph">
-    <w:name w:val="List Paragraph"/>
-    <w:basedOn w:val="Normal"/>
-    <w:uiPriority w:val="34"/>
-    <w:qFormat/>
-    <w:rsid w:val="00596EE5"/>
-    <w:pPr>
-      <w:ind w:left="720"/>
-      <w:contextualSpacing/>
-    </w:pPr>
-  </w:style>
-  <w:style w:type="character" w:customStyle="1" w:styleId="Heading1Char">
-    <w:name w:val="Heading 1 Char"/>
-    <w:basedOn w:val="DefaultParagraphFont"/>
-    <w:link w:val="Heading1"/>
-    <w:uiPriority w:val="9"/>
-    <w:rsid w:val="000419F6"/>
-    <w:rPr>
-      <w:rFonts w:asciiTheme="majorHAnsi" w:eastAsiaTheme="majorEastAsia" w:hAnsiTheme="majorHAnsi" w:cstheme="majorBidi"/>
-      <w:b/>
-      <w:bCs/>
-      <w:color w:val="365F91" w:themeColor="accent1" w:themeShade="BF"/>
-      <w:sz w:val="28"/>
-      <w:szCs w:val="28"/>
-      <w:lang w:val="en-US"/>
-    </w:rPr>
-  </w:style>
-  <w:style w:type="paragraph" w:styleId="Header">
-    <w:name w:val="header"/>
-    <w:basedOn w:val="Normal"/>
-    <w:link w:val="HeaderChar"/>
-    <w:uiPriority w:val="99"/>
-    <w:unhideWhenUsed/>
-    <w:rsid w:val="00EF5378"/>
-    <w:pPr>
-      <w:tabs>
-        <w:tab w:val="center" w:pos="4536"/>
-        <w:tab w:val="right" w:pos="9072"/>
-      </w:tabs>
-      <w:spacing w:after="0" w:line="240" w:lineRule="auto"/>
-    </w:pPr>
-  </w:style>
-  <w:style w:type="character" w:customStyle="1" w:styleId="HeaderChar">
-    <w:name w:val="Header Char"/>
-    <w:basedOn w:val="DefaultParagraphFont"/>
-    <w:link w:val="Header"/>
-    <w:uiPriority w:val="99"/>
-    <w:rsid w:val="00EF5378"/>
-    <w:rPr>
-      <w:lang w:val="en-US"/>
-    </w:rPr>
-  </w:style>
-  <w:style w:type="paragraph" w:styleId="Footer">
-    <w:name w:val="footer"/>
-    <w:basedOn w:val="Normal"/>
-    <w:link w:val="FooterChar"/>
-    <w:uiPriority w:val="99"/>
-    <w:unhideWhenUsed/>
-    <w:rsid w:val="00EF5378"/>
-    <w:pPr>
-      <w:tabs>
-        <w:tab w:val="center" w:pos="4536"/>
-        <w:tab w:val="right" w:pos="9072"/>
-      </w:tabs>
-      <w:spacing w:after="0" w:line="240" w:lineRule="auto"/>
-    </w:pPr>
-  </w:style>
-  <w:style w:type="character" w:customStyle="1" w:styleId="FooterChar">
-    <w:name w:val="Footer Char"/>
-    <w:basedOn w:val="DefaultParagraphFont"/>
-    <w:link w:val="Footer"/>
-    <w:uiPriority w:val="99"/>
-    <w:rsid w:val="00EF5378"/>
-    <w:rPr>
-      <w:lang w:val="en-US"/>
-    </w:rPr>
-  </w:style>
-  <w:style w:type="paragraph" w:styleId="BalloonText">
-    <w:name w:val="Balloon Text"/>
-    <w:basedOn w:val="Normal"/>
-    <w:link w:val="BalloonTextChar"/>
-    <w:uiPriority w:val="99"/>
-    <w:semiHidden/>
-    <w:unhideWhenUsed/>
-    <w:rsid w:val="005038B0"/>
-    <w:pPr>
-      <w:spacing w:after="0" w:line="240" w:lineRule="auto"/>
-    </w:pPr>
-    <w:rPr>
-      <w:rFonts w:ascii="Tahoma" w:hAnsi="Tahoma" w:cs="Tahoma"/>
       <w:sz w:val="16"/>
       <w:szCs w:val="16"/>
     </w:rPr>
   </w:style>
-  <w:style w:type="character" w:customStyle="1" w:styleId="BalloonTextChar">
-    <w:name w:val="Balloon Text Char"/>
-    <w:basedOn w:val="DefaultParagraphFont"/>
-    <w:link w:val="BalloonText"/>
+  <w:style w:type="paragraph" w:styleId="CommentText">
+    <w:name w:val="annotation text"/>
+    <w:basedOn w:val="Normal"/>
+    <w:link w:val="CommentTextChar"/>
     <w:uiPriority w:val="99"/>
     <w:semiHidden/>
-    <w:rsid w:val="005038B0"/>
-    <w:rPr>
-      <w:rFonts w:ascii="Tahoma" w:hAnsi="Tahoma" w:cs="Tahoma"/>
-      <w:sz w:val="16"/>
-      <w:szCs w:val="16"/>
-      <w:lang w:val="en-US"/>
-    </w:rPr>
-  </w:style>
-  <w:style w:type="paragraph" w:styleId="Caption">
-    <w:name w:val="caption"/>
-    <w:basedOn w:val="Normal"/>
-    <w:next w:val="Normal"/>
-    <w:uiPriority w:val="35"/>
     <w:unhideWhenUsed/>
-    <w:qFormat/>
-    <w:rsid w:val="005038B0"/>
+    <w:rsid w:val="00E770C7"/>
     <w:pPr>
       <w:spacing w:line="240" w:lineRule="auto"/>
     </w:pPr>
     <w:rPr>
+      <w:sz w:val="20"/>
+      <w:szCs w:val="20"/>
+    </w:rPr>
+  </w:style>
+  <w:style w:type="character" w:customStyle="1" w:styleId="CommentTextChar">
+    <w:name w:val="Comment Text Char"/>
+    <w:basedOn w:val="DefaultParagraphFont"/>
+    <w:link w:val="CommentText"/>
+    <w:uiPriority w:val="99"/>
+    <w:semiHidden/>
+    <w:rsid w:val="00E770C7"/>
+    <w:rPr>
+      <w:sz w:val="20"/>
+      <w:szCs w:val="20"/>
+      <w:lang w:val="en-US"/>
+    </w:rPr>
+  </w:style>
+  <w:style w:type="paragraph" w:styleId="CommentSubject">
+    <w:name w:val="annotation subject"/>
+    <w:basedOn w:val="CommentText"/>
+    <w:next w:val="CommentText"/>
+    <w:link w:val="CommentSubjectChar"/>
+    <w:uiPriority w:val="99"/>
+    <w:semiHidden/>
+    <w:unhideWhenUsed/>
+    <w:rsid w:val="00E770C7"/>
+    <w:rPr>
       <w:b/>
       <w:bCs/>
-      <w:color w:val="4F81BD" w:themeColor="accent1"/>
-      <w:sz w:val="18"/>
-      <w:szCs w:val="18"/>
     </w:rPr>
   </w:style>
-  <w:style w:type="character" w:customStyle="1" w:styleId="Heading2Char">
-    <w:name w:val="Heading 2 Char"/>
-    <w:basedOn w:val="DefaultParagraphFont"/>
-    <w:link w:val="Heading2"/>
-    <w:uiPriority w:val="9"/>
-    <w:rsid w:val="004E6891"/>
+  <w:style w:type="character" w:customStyle="1" w:styleId="CommentSubjectChar">
+    <w:name w:val="Comment Subject Char"/>
+    <w:basedOn w:val="CommentTextChar"/>
+    <w:link w:val="CommentSubject"/>
+    <w:uiPriority w:val="99"/>
+    <w:semiHidden/>
+    <w:rsid w:val="00E770C7"/>
     <w:rPr>
-      <w:rFonts w:asciiTheme="majorHAnsi" w:eastAsiaTheme="majorEastAsia" w:hAnsiTheme="majorHAnsi" w:cstheme="majorBidi"/>
       <w:b/>
       <w:bCs/>
-      <w:color w:val="4F81BD" w:themeColor="accent1"/>
-      <w:sz w:val="26"/>
-      <w:szCs w:val="26"/>
+      <w:sz w:val="20"/>
+      <w:szCs w:val="20"/>
       <w:lang w:val="en-US"/>
     </w:rPr>
   </w:style>
@@ -4650,11 +5036,317 @@
 </file>
 
 <file path=customXml/item1.xml><?xml version="1.0" encoding="utf-8"?>
+<p:properties xmlns:p="http://schemas.microsoft.com/office/2006/metadata/properties" xmlns:xsi="http://www.w3.org/2001/XMLSchema-instance" xmlns:pc="http://schemas.microsoft.com/office/infopath/2007/PartnerControls">
+  <documentManagement>
+    <Attachedfiles xmlns="02b48c24-590e-4651-bf89-1c80665057f0" xsi:nil="true"/>
+    <XLMTechnicalReviewer xmlns="02b48c24-590e-4651-bf89-1c80665057f0">
+      <UserInfo>
+        <DisplayName>Elliot RASCH</DisplayName>
+        <AccountId>36</AccountId>
+        <AccountType/>
+      </UserInfo>
+    </XLMTechnicalReviewer>
+    <XLMReference xmlns="02b48c24-590e-4651-bf89-1c80665057f0">XLM-0000</XLMReference>
+    <XLMReviewStatus xmlns="02b48c24-590e-4651-bf89-1c80665057f0">Mgt Review</XLMReviewStatus>
+    <XLMClientCompany xmlns="02b48c24-590e-4651-bf89-1c80665057f0">XLM</XLMClientCompany>
+  </documentManagement>
+</p:properties>
+</file>
+
+<file path=customXml/item2.xml><?xml version="1.0" encoding="utf-8"?>
+<ct:contentTypeSchema xmlns:ct="http://schemas.microsoft.com/office/2006/metadata/contentType" xmlns:ma="http://schemas.microsoft.com/office/2006/metadata/properties/metaAttributes" ct:_="" ma:_="" ma:contentTypeName="Document" ma:contentTypeID="0x010100D983B229F8E35C4A95B140C0CAE258D8" ma:contentTypeVersion="22" ma:contentTypeDescription="Create a new document." ma:contentTypeScope="" ma:versionID="0b312da83f90bd18c7a7e269dfd1948c">
+  <xsd:schema xmlns:xsd="http://www.w3.org/2001/XMLSchema" xmlns:xs="http://www.w3.org/2001/XMLSchema" xmlns:p="http://schemas.microsoft.com/office/2006/metadata/properties" xmlns:ns2="02b48c24-590e-4651-bf89-1c80665057f0" xmlns:ns3="f7d6c834-d54a-4408-aea7-02ec44eac55e" targetNamespace="http://schemas.microsoft.com/office/2006/metadata/properties" ma:root="true" ma:fieldsID="70b01f6ff2cb07b0a4aab1f572d5276a" ns2:_="" ns3:_="">
+    <xsd:import namespace="02b48c24-590e-4651-bf89-1c80665057f0"/>
+    <xsd:import namespace="f7d6c834-d54a-4408-aea7-02ec44eac55e"/>
+    <xsd:element name="properties">
+      <xsd:complexType>
+        <xsd:sequence>
+          <xsd:element name="documentManagement">
+            <xsd:complexType>
+              <xsd:all>
+                <xsd:element ref="ns2:XLMReference"/>
+                <xsd:element ref="ns2:XLMClientCompany"/>
+                <xsd:element ref="ns2:XLMTechnicalReviewer" minOccurs="0"/>
+                <xsd:element ref="ns2:XLMReviewStatus" minOccurs="0"/>
+                <xsd:element ref="ns2:Attachedfiles" minOccurs="0"/>
+                <xsd:element ref="ns2:MediaServiceMetadata" minOccurs="0"/>
+                <xsd:element ref="ns2:MediaServiceFastMetadata" minOccurs="0"/>
+                <xsd:element ref="ns2:MediaServiceAutoKeyPoints" minOccurs="0"/>
+                <xsd:element ref="ns2:MediaServiceKeyPoints" minOccurs="0"/>
+                <xsd:element ref="ns3:SharedWithUsers" minOccurs="0"/>
+                <xsd:element ref="ns3:SharedWithDetails" minOccurs="0"/>
+                <xsd:element ref="ns2:MediaLengthInSeconds" minOccurs="0"/>
+                <xsd:element ref="ns2:MediaServiceDateTaken" minOccurs="0"/>
+              </xsd:all>
+            </xsd:complexType>
+          </xsd:element>
+        </xsd:sequence>
+      </xsd:complexType>
+    </xsd:element>
+  </xsd:schema>
+  <xsd:schema xmlns:xsd="http://www.w3.org/2001/XMLSchema" xmlns:xs="http://www.w3.org/2001/XMLSchema" xmlns:dms="http://schemas.microsoft.com/office/2006/documentManagement/types" xmlns:pc="http://schemas.microsoft.com/office/infopath/2007/PartnerControls" targetNamespace="02b48c24-590e-4651-bf89-1c80665057f0" elementFormDefault="qualified">
+    <xsd:import namespace="http://schemas.microsoft.com/office/2006/documentManagement/types"/>
+    <xsd:import namespace="http://schemas.microsoft.com/office/infopath/2007/PartnerControls"/>
+    <xsd:element name="XLMReference" ma:index="2" ma:displayName="XLMReference" ma:description="" ma:format="Dropdown" ma:internalName="XLMReference" ma:readOnly="false">
+      <xsd:simpleType>
+        <xsd:restriction base="dms:Text">
+          <xsd:maxLength value="255"/>
+        </xsd:restriction>
+      </xsd:simpleType>
+    </xsd:element>
+    <xsd:element name="XLMClientCompany" ma:index="3" ma:displayName="Client Company" ma:format="Dropdown" ma:internalName="XLMClientCompany" ma:readOnly="false">
+      <xsd:simpleType>
+        <xsd:union memberTypes="dms:Text">
+          <xsd:simpleType>
+            <xsd:restriction base="dms:Choice">
+              <xsd:enumeration value="Deutsche Börse"/>
+              <xsd:enumeration value="LNS"/>
+            </xsd:restriction>
+          </xsd:simpleType>
+        </xsd:union>
+      </xsd:simpleType>
+    </xsd:element>
+    <xsd:element name="XLMTechnicalReviewer" ma:index="4" nillable="true" ma:displayName="XLMTechnicalReviewer" ma:list="UserInfo" ma:SharePointGroup="0" ma:internalName="XLMTechnicalReviewer" ma:readOnly="false" ma:showField="ImnName">
+      <xsd:complexType>
+        <xsd:complexContent>
+          <xsd:extension base="dms:User">
+            <xsd:sequence>
+              <xsd:element name="UserInfo" minOccurs="0" maxOccurs="unbounded">
+                <xsd:complexType>
+                  <xsd:sequence>
+                    <xsd:element name="DisplayName" type="xsd:string" minOccurs="0"/>
+                    <xsd:element name="AccountId" type="dms:UserId" minOccurs="0" nillable="true"/>
+                    <xsd:element name="AccountType" type="xsd:string" minOccurs="0"/>
+                  </xsd:sequence>
+                </xsd:complexType>
+              </xsd:element>
+            </xsd:sequence>
+          </xsd:extension>
+        </xsd:complexContent>
+      </xsd:complexType>
+    </xsd:element>
+    <xsd:element name="XLMReviewStatus" ma:index="5" nillable="true" ma:displayName="XLMReviewStatus" ma:default="Tech Review" ma:format="Dropdown" ma:internalName="XLMReviewStatus">
+      <xsd:simpleType>
+        <xsd:restriction base="dms:Choice">
+          <xsd:enumeration value="Tech Review"/>
+          <xsd:enumeration value="Post Tech Review"/>
+          <xsd:enumeration value="Mgt Review"/>
+          <xsd:enumeration value="Post Mgt Review"/>
+          <xsd:enumeration value="To Deliver"/>
+          <xsd:enumeration value="Delivered"/>
+          <xsd:enumeration value="Draft"/>
+        </xsd:restriction>
+      </xsd:simpleType>
+    </xsd:element>
+    <xsd:element name="Attachedfiles" ma:index="6" nillable="true" ma:displayName="Attached files" ma:format="Dropdown" ma:internalName="Attachedfiles" ma:readOnly="false">
+      <xsd:simpleType>
+        <xsd:restriction base="dms:Text">
+          <xsd:maxLength value="255"/>
+        </xsd:restriction>
+      </xsd:simpleType>
+    </xsd:element>
+    <xsd:element name="MediaServiceMetadata" ma:index="8" nillable="true" ma:displayName="MediaServiceMetadata" ma:hidden="true" ma:internalName="MediaServiceMetadata" ma:readOnly="true">
+      <xsd:simpleType>
+        <xsd:restriction base="dms:Note"/>
+      </xsd:simpleType>
+    </xsd:element>
+    <xsd:element name="MediaServiceFastMetadata" ma:index="9" nillable="true" ma:displayName="MediaServiceFastMetadata" ma:hidden="true" ma:internalName="MediaServiceFastMetadata" ma:readOnly="true">
+      <xsd:simpleType>
+        <xsd:restriction base="dms:Note"/>
+      </xsd:simpleType>
+    </xsd:element>
+    <xsd:element name="MediaServiceAutoKeyPoints" ma:index="10" nillable="true" ma:displayName="MediaServiceAutoKeyPoints" ma:hidden="true" ma:internalName="MediaServiceAutoKeyPoints" ma:readOnly="true">
+      <xsd:simpleType>
+        <xsd:restriction base="dms:Note"/>
+      </xsd:simpleType>
+    </xsd:element>
+    <xsd:element name="MediaServiceKeyPoints" ma:index="11" nillable="true" ma:displayName="KeyPoints" ma:hidden="true" ma:internalName="MediaServiceKeyPoints" ma:readOnly="true">
+      <xsd:simpleType>
+        <xsd:restriction base="dms:Note"/>
+      </xsd:simpleType>
+    </xsd:element>
+    <xsd:element name="MediaLengthInSeconds" ma:index="19" nillable="true" ma:displayName="Length (seconds)" ma:internalName="MediaLengthInSeconds" ma:readOnly="true">
+      <xsd:simpleType>
+        <xsd:restriction base="dms:Unknown"/>
+      </xsd:simpleType>
+    </xsd:element>
+    <xsd:element name="MediaServiceDateTaken" ma:index="20" nillable="true" ma:displayName="MediaServiceDateTaken" ma:hidden="true" ma:internalName="MediaServiceDateTaken" ma:readOnly="true">
+      <xsd:simpleType>
+        <xsd:restriction base="dms:Text"/>
+      </xsd:simpleType>
+    </xsd:element>
+  </xsd:schema>
+  <xsd:schema xmlns:xsd="http://www.w3.org/2001/XMLSchema" xmlns:xs="http://www.w3.org/2001/XMLSchema" xmlns:dms="http://schemas.microsoft.com/office/2006/documentManagement/types" xmlns:pc="http://schemas.microsoft.com/office/infopath/2007/PartnerControls" targetNamespace="f7d6c834-d54a-4408-aea7-02ec44eac55e" elementFormDefault="qualified">
+    <xsd:import namespace="http://schemas.microsoft.com/office/2006/documentManagement/types"/>
+    <xsd:import namespace="http://schemas.microsoft.com/office/infopath/2007/PartnerControls"/>
+    <xsd:element name="SharedWithUsers" ma:index="16" nillable="true" ma:displayName="Shared With" ma:hidden="true" ma:internalName="SharedWithUsers" ma:readOnly="true">
+      <xsd:complexType>
+        <xsd:complexContent>
+          <xsd:extension base="dms:UserMulti">
+            <xsd:sequence>
+              <xsd:element name="UserInfo" minOccurs="0" maxOccurs="unbounded">
+                <xsd:complexType>
+                  <xsd:sequence>
+                    <xsd:element name="DisplayName" type="xsd:string" minOccurs="0"/>
+                    <xsd:element name="AccountId" type="dms:UserId" minOccurs="0" nillable="true"/>
+                    <xsd:element name="AccountType" type="xsd:string" minOccurs="0"/>
+                  </xsd:sequence>
+                </xsd:complexType>
+              </xsd:element>
+            </xsd:sequence>
+          </xsd:extension>
+        </xsd:complexContent>
+      </xsd:complexType>
+    </xsd:element>
+    <xsd:element name="SharedWithDetails" ma:index="17" nillable="true" ma:displayName="Shared With Details" ma:hidden="true" ma:internalName="SharedWithDetails" ma:readOnly="true">
+      <xsd:simpleType>
+        <xsd:restriction base="dms:Note"/>
+      </xsd:simpleType>
+    </xsd:element>
+  </xsd:schema>
+  <xsd:schema xmlns="http://schemas.openxmlformats.org/package/2006/metadata/core-properties" xmlns:xsd="http://www.w3.org/2001/XMLSchema" xmlns:xsi="http://www.w3.org/2001/XMLSchema-instance" xmlns:dc="http://purl.org/dc/elements/1.1/" xmlns:dcterms="http://purl.org/dc/terms/" xmlns:odoc="http://schemas.microsoft.com/internal/obd" targetNamespace="http://schemas.openxmlformats.org/package/2006/metadata/core-properties" elementFormDefault="qualified" attributeFormDefault="unqualified" blockDefault="#all">
+    <xsd:import namespace="http://purl.org/dc/elements/1.1/" schemaLocation="http://dublincore.org/schemas/xmls/qdc/2003/04/02/dc.xsd"/>
+    <xsd:import namespace="http://purl.org/dc/terms/" schemaLocation="http://dublincore.org/schemas/xmls/qdc/2003/04/02/dcterms.xsd"/>
+    <xsd:element name="coreProperties" type="CT_coreProperties"/>
+    <xsd:complexType name="CT_coreProperties">
+      <xsd:all>
+        <xsd:element ref="dc:creator" minOccurs="0" maxOccurs="1"/>
+        <xsd:element ref="dcterms:created" minOccurs="0" maxOccurs="1"/>
+        <xsd:element ref="dc:identifier" minOccurs="0" maxOccurs="1"/>
+        <xsd:element name="contentType" minOccurs="0" maxOccurs="1" type="xsd:string" ma:displayName="Content Type"/>
+        <xsd:element ref="dc:title" minOccurs="0" maxOccurs="1" ma:index="1" ma:displayName="Title"/>
+        <xsd:element ref="dc:subject" minOccurs="0" maxOccurs="1"/>
+        <xsd:element ref="dc:description" minOccurs="0" maxOccurs="1"/>
+        <xsd:element name="keywords" minOccurs="0" maxOccurs="1" type="xsd:string"/>
+        <xsd:element ref="dc:language" minOccurs="0" maxOccurs="1"/>
+        <xsd:element name="category" minOccurs="0" maxOccurs="1" type="xsd:string"/>
+        <xsd:element name="version" minOccurs="0" maxOccurs="1" type="xsd:string"/>
+        <xsd:element name="revision" minOccurs="0" maxOccurs="1" type="xsd:string">
+          <xsd:annotation>
+            <xsd:documentation>
+                        This value indicates the number of saves or revisions. The application is responsible for updating this value after each revision.
+                    </xsd:documentation>
+          </xsd:annotation>
+        </xsd:element>
+        <xsd:element name="lastModifiedBy" minOccurs="0" maxOccurs="1" type="xsd:string"/>
+        <xsd:element ref="dcterms:modified" minOccurs="0" maxOccurs="1"/>
+        <xsd:element name="contentStatus" minOccurs="0" maxOccurs="1" type="xsd:string"/>
+      </xsd:all>
+    </xsd:complexType>
+  </xsd:schema>
+  <xs:schema xmlns:pc="http://schemas.microsoft.com/office/infopath/2007/PartnerControls" xmlns:xs="http://www.w3.org/2001/XMLSchema" targetNamespace="http://schemas.microsoft.com/office/infopath/2007/PartnerControls" elementFormDefault="qualified" attributeFormDefault="unqualified">
+    <xs:element name="Person">
+      <xs:complexType>
+        <xs:sequence>
+          <xs:element ref="pc:DisplayName" minOccurs="0"/>
+          <xs:element ref="pc:AccountId" minOccurs="0"/>
+          <xs:element ref="pc:AccountType" minOccurs="0"/>
+        </xs:sequence>
+      </xs:complexType>
+    </xs:element>
+    <xs:element name="DisplayName" type="xs:string"/>
+    <xs:element name="AccountId" type="xs:string"/>
+    <xs:element name="AccountType" type="xs:string"/>
+    <xs:element name="BDCAssociatedEntity">
+      <xs:complexType>
+        <xs:sequence>
+          <xs:element ref="pc:BDCEntity" minOccurs="0" maxOccurs="unbounded"/>
+        </xs:sequence>
+        <xs:attribute ref="pc:EntityNamespace"/>
+        <xs:attribute ref="pc:EntityName"/>
+        <xs:attribute ref="pc:SystemInstanceName"/>
+        <xs:attribute ref="pc:AssociationName"/>
+      </xs:complexType>
+    </xs:element>
+    <xs:attribute name="EntityNamespace" type="xs:string"/>
+    <xs:attribute name="EntityName" type="xs:string"/>
+    <xs:attribute name="SystemInstanceName" type="xs:string"/>
+    <xs:attribute name="AssociationName" type="xs:string"/>
+    <xs:element name="BDCEntity">
+      <xs:complexType>
+        <xs:sequence>
+          <xs:element ref="pc:EntityDisplayName" minOccurs="0"/>
+          <xs:element ref="pc:EntityInstanceReference" minOccurs="0"/>
+          <xs:element ref="pc:EntityId1" minOccurs="0"/>
+          <xs:element ref="pc:EntityId2" minOccurs="0"/>
+          <xs:element ref="pc:EntityId3" minOccurs="0"/>
+          <xs:element ref="pc:EntityId4" minOccurs="0"/>
+          <xs:element ref="pc:EntityId5" minOccurs="0"/>
+        </xs:sequence>
+      </xs:complexType>
+    </xs:element>
+    <xs:element name="EntityDisplayName" type="xs:string"/>
+    <xs:element name="EntityInstanceReference" type="xs:string"/>
+    <xs:element name="EntityId1" type="xs:string"/>
+    <xs:element name="EntityId2" type="xs:string"/>
+    <xs:element name="EntityId3" type="xs:string"/>
+    <xs:element name="EntityId4" type="xs:string"/>
+    <xs:element name="EntityId5" type="xs:string"/>
+    <xs:element name="Terms">
+      <xs:complexType>
+        <xs:sequence>
+          <xs:element ref="pc:TermInfo" minOccurs="0" maxOccurs="unbounded"/>
+        </xs:sequence>
+      </xs:complexType>
+    </xs:element>
+    <xs:element name="TermInfo">
+      <xs:complexType>
+        <xs:sequence>
+          <xs:element ref="pc:TermName" minOccurs="0"/>
+          <xs:element ref="pc:TermId" minOccurs="0"/>
+        </xs:sequence>
+      </xs:complexType>
+    </xs:element>
+    <xs:element name="TermName" type="xs:string"/>
+    <xs:element name="TermId" type="xs:string"/>
+  </xs:schema>
+</ct:contentTypeSchema>
+</file>
+
+<file path=customXml/item3.xml><?xml version="1.0" encoding="utf-8"?>
+<?mso-contentType ?>
+<FormTemplates xmlns="http://schemas.microsoft.com/sharepoint/v3/contenttype/forms">
+  <Display>DocumentLibraryForm</Display>
+  <Edit>DocumentLibraryForm</Edit>
+  <New>DocumentLibraryForm</New>
+</FormTemplates>
+</file>
+
+<file path=customXml/item4.xml><?xml version="1.0" encoding="utf-8"?>
 <b:Sources xmlns:b="http://schemas.openxmlformats.org/officeDocument/2006/bibliography" xmlns="http://schemas.openxmlformats.org/officeDocument/2006/bibliography" SelectedStyle="\APA.XSL" StyleName="APA"/>
 </file>
 
 <file path=customXml/itemProps1.xml><?xml version="1.0" encoding="utf-8"?>
-<ds:datastoreItem xmlns:ds="http://schemas.openxmlformats.org/officeDocument/2006/customXml" ds:itemID="{3D6165B5-4806-41E0-8E4C-7B7A19A3171A}">
+<ds:datastoreItem xmlns:ds="http://schemas.openxmlformats.org/officeDocument/2006/customXml" ds:itemID="{A13D6032-54F5-401F-81EB-B3F8B3B9E4B4}">
+  <ds:schemaRefs>
+    <ds:schemaRef ds:uri="02b48c24-590e-4651-bf89-1c80665057f0"/>
+    <ds:schemaRef ds:uri="f7d6c834-d54a-4408-aea7-02ec44eac55e"/>
+    <ds:schemaRef ds:uri="http://purl.org/dc/terms/"/>
+    <ds:schemaRef ds:uri="http://schemas.openxmlformats.org/package/2006/metadata/core-properties"/>
+    <ds:schemaRef ds:uri="http://purl.org/dc/dcmitype/"/>
+    <ds:schemaRef ds:uri="http://schemas.microsoft.com/office/infopath/2007/PartnerControls"/>
+    <ds:schemaRef ds:uri="http://purl.org/dc/elements/1.1/"/>
+    <ds:schemaRef ds:uri="http://schemas.microsoft.com/office/2006/documentManagement/types"/>
+    <ds:schemaRef ds:uri="http://schemas.microsoft.com/office/2006/metadata/properties"/>
+    <ds:schemaRef ds:uri="http://www.w3.org/XML/1998/namespace"/>
+  </ds:schemaRefs>
+</ds:datastoreItem>
+</file>
+
+<file path=customXml/itemProps2.xml><?xml version="1.0" encoding="utf-8"?>
+<ds:datastoreItem xmlns:ds="http://schemas.openxmlformats.org/officeDocument/2006/customXml" ds:itemID="{DDDA71DF-085C-47C2-8B4C-9D24A7E79D2D}"/>
+</file>
+
+<file path=customXml/itemProps3.xml><?xml version="1.0" encoding="utf-8"?>
+<ds:datastoreItem xmlns:ds="http://schemas.openxmlformats.org/officeDocument/2006/customXml" ds:itemID="{B3A059B6-1361-4E2B-85AF-A77B49B85E11}">
+  <ds:schemaRefs>
+    <ds:schemaRef ds:uri="http://schemas.microsoft.com/sharepoint/v3/contenttype/forms"/>
+  </ds:schemaRefs>
+</ds:datastoreItem>
+</file>
+
+<file path=customXml/itemProps4.xml><?xml version="1.0" encoding="utf-8"?>
+<ds:datastoreItem xmlns:ds="http://schemas.openxmlformats.org/officeDocument/2006/customXml" ds:itemID="{091E5545-3A12-4793-B338-B5027C424624}">
   <ds:schemaRefs>
     <ds:schemaRef ds:uri="http://schemas.openxmlformats.org/officeDocument/2006/bibliography"/>
   </ds:schemaRefs>

</xml_diff>